<commit_message>
latest update to branch
</commit_message>
<xml_diff>
--- a/report/introductionPartsFranck.docx
+++ b/report/introductionPartsFranck.docx
@@ -131,41 +131,1931 @@
         <w:rPr>
           <w:rFonts w:ascii="Times New Roman" w:hAnsi="Times New Roman" w:cs="Times New Roman"/>
         </w:rPr>
-        <w:t xml:space="preserve"> and its great diversity of landscape and climate. It is situated in the Great Plains and borders four primary mountain ranges that are the Arbuckle Mountains, the Wichita Mountains, the Ozark </w:t>
-      </w:r>
-      <w:proofErr w:type="gramStart"/>
-      <w:r>
-        <w:rPr>
-          <w:rFonts w:ascii="Times New Roman" w:hAnsi="Times New Roman" w:cs="Times New Roman"/>
-        </w:rPr>
-        <w:t>Mountains</w:t>
-      </w:r>
-      <w:proofErr w:type="gramEnd"/>
-      <w:r>
-        <w:rPr>
-          <w:rFonts w:ascii="Times New Roman" w:hAnsi="Times New Roman" w:cs="Times New Roman"/>
-        </w:rPr>
-        <w:t xml:space="preserve"> and the </w:t>
-      </w:r>
-      <w:proofErr w:type="spellStart"/>
-      <w:r>
-        <w:rPr>
-          <w:rFonts w:ascii="Times New Roman" w:hAnsi="Times New Roman" w:cs="Times New Roman"/>
-        </w:rPr>
-        <w:t>Ouachita</w:t>
-      </w:r>
-      <w:proofErr w:type="spellEnd"/>
-      <w:r>
-        <w:rPr>
-          <w:rFonts w:ascii="Times New Roman" w:hAnsi="Times New Roman" w:cs="Times New Roman"/>
-        </w:rPr>
-        <w:t xml:space="preserve"> Mountains. </w:t>
+        <w:t xml:space="preserve"> and its great diversity of landscape and climate. It is situated in the Great Plains and borders four primary mountain ranges that are the Arbuckle Mountains, the Wichita Mountains, the Ozark Mountains and the Ouachita Mountains. </w:t>
       </w:r>
       <w:r>
         <w:rPr>
           <w:rFonts w:ascii="Times New Roman" w:hAnsi="Times New Roman" w:cs="Times New Roman"/>
         </w:rPr>
         <w:t>Given its mountain ranges to the West and the great plains to the East, the WFEC territory slopes downward</w:t>
+      </w:r>
+      <w:r>
+        <w:rPr>
+          <w:rFonts w:ascii="Times New Roman" w:hAnsi="Times New Roman" w:cs="Times New Roman"/>
+        </w:rPr>
+        <w:t xml:space="preserve"> from its western to its eastern boundaries. WFEC presents semi arid high plains in the northwestern corner. The southwestern part is dotted of partial plains and small mountain ranges like Antelope Hills and the Wichita Mountains. The central portion of WFEC territory is made up of prairies and woodlands. </w:t>
+      </w:r>
+      <w:r>
+        <w:rPr>
+          <w:rFonts w:ascii="Times New Roman" w:hAnsi="Times New Roman" w:cs="Times New Roman"/>
+        </w:rPr>
+        <w:t xml:space="preserve">Given its geography between the Great Plains stretching from Canada to the Gulf of Mexico and the mountain ranges bordering the WFEC territory, WFEC’s climate is </w:t>
+      </w:r>
+      <w:r>
+        <w:rPr>
+          <w:rFonts w:ascii="Times New Roman" w:hAnsi="Times New Roman" w:cs="Times New Roman"/>
+        </w:rPr>
+        <w:t xml:space="preserve">representative of a diverse climate. It sits at the crossroads of three different air masses: humid air from the Gulf of Mexico, warm and dry hair from Mexico and the SouthWestern U.S, and cold dry air from Canada. WFEC’s region </w:t>
+      </w:r>
+      <w:r>
+        <w:rPr>
+          <w:rFonts w:ascii="Times New Roman" w:hAnsi="Times New Roman" w:cs="Times New Roman"/>
+        </w:rPr>
+        <w:t xml:space="preserve">can see frequent air mass changes, that produce dramatic change in both temperature and humidity, during the same season and sometimes, even, the same day. The territory is subjected to extreme meteorological conditions, from temperature, wind, rainfall, and drought. </w:t>
+      </w:r>
+      <w:r>
+        <w:rPr>
+          <w:rFonts w:ascii="Times New Roman" w:hAnsi="Times New Roman" w:cs="Times New Roman"/>
+        </w:rPr>
+        <w:t xml:space="preserve">WFEC areas are also characterized by frequent interaction between cold and warm air masses, producing severe conditions that lead to the highest of tornadoes between April and June. </w:t>
+      </w:r>
+      <w:r>
+        <w:rPr>
+          <w:rFonts w:ascii="Times New Roman" w:hAnsi="Times New Roman" w:cs="Times New Roman"/>
+        </w:rPr>
+        <w:t xml:space="preserve">Due to its location as an intersection  between zones of differing temperature and winds, the weather patterns in the territory can change significantly between relatively short distances. Precipitation levels are lowest in winter months and then rise </w:t>
+      </w:r>
+      <w:r>
+        <w:rPr>
+          <w:rFonts w:ascii="Times New Roman" w:hAnsi="Times New Roman" w:cs="Times New Roman"/>
+        </w:rPr>
+        <w:lastRenderedPageBreak/>
+        <w:t xml:space="preserve">dramatically from March to a peak in May (owing to frequent thunderstorm activity) before decreasing by mid summer when long periods of dry weather occur in July and August. Precipitation then reach a second yearly maximum from early to mid fall before decreasing from October to December. The eastern part of the WFEC region has a humid subtropical climate that is heavily influenced the moistures from the Gulf of Mexico with hot and humid summers with mild winters. The western part is a semi arid zone where a drier climate prevails, with cold winters and </w:t>
+      </w:r>
+      <w:r>
+        <w:rPr>
+          <w:rFonts w:ascii="Times New Roman" w:hAnsi="Times New Roman" w:cs="Times New Roman"/>
+        </w:rPr>
+        <w:t>hot summers with much lower humidity. As a general observation, Precipitation and temperatures fall from east to the west.</w:t>
+      </w:r>
+    </w:p>
+    <w:p>
+      <w:pPr>
+        <w:spacing w:line="480" w:lineRule="auto"/>
+        <w:jc w:val="both"/>
+        <w:rPr>
+          <w:rFonts w:ascii="Times New Roman" w:hAnsi="Times New Roman" w:cs="Times New Roman"/>
+          <w:b/>
+          <w:bCs/>
+        </w:rPr>
+      </w:pPr>
+      <w:r>
+        <w:rPr>
+          <w:rFonts w:ascii="Times New Roman" w:hAnsi="Times New Roman" w:cs="Times New Roman"/>
+          <w:b/>
+          <w:bCs/>
+        </w:rPr>
+        <w:t>WFEC Energy Supply</w:t>
+      </w:r>
+    </w:p>
+    <w:p>
+      <w:pPr>
+        <w:spacing w:line="480" w:lineRule="auto"/>
+        <w:jc w:val="both"/>
+        <w:rPr>
+          <w:rFonts w:ascii="Times New Roman" w:hAnsi="Times New Roman" w:cs="Times New Roman"/>
+        </w:rPr>
+      </w:pPr>
+      <w:r>
+        <w:rPr>
+          <w:rFonts w:ascii="Times New Roman" w:hAnsi="Times New Roman" w:cs="Times New Roman"/>
+        </w:rPr>
+        <w:t xml:space="preserve">The energy mix of WFEC is made up of power purchase agreement, hydropower, wind energy, and solar. It maintains a diversified portfolio of generation resources that includes owned facilities and capacity. Several technologies and fuel types are part of that mix and ensure that WFEC can flexibly adjust the demand to its supply. As we can also see on WFEC website: “ </w:t>
+      </w:r>
+      <w:r>
+        <w:rPr>
+          <w:rFonts w:ascii="Times New Roman" w:hAnsi="Times New Roman" w:cs="Times New Roman"/>
+        </w:rPr>
+        <w:t xml:space="preserve">The generation and transmission (G&amp;T) cooperative's energy resources include a coal-based power plant, as well as numerous natural gas units. Wind resources, solar energy and hydropower allocations also make up a part of the overall energy mix, as well. </w:t>
+      </w:r>
+      <w:r>
+        <w:rPr>
+          <w:rFonts w:ascii="Times New Roman" w:hAnsi="Times New Roman" w:cs="Times New Roman"/>
+        </w:rPr>
+        <w:t>“</w:t>
+      </w:r>
+    </w:p>
+    <w:p>
+      <w:pPr>
+        <w:spacing w:line="480" w:lineRule="auto"/>
+        <w:jc w:val="both"/>
+        <w:rPr>
+          <w:rFonts w:ascii="Times New Roman" w:hAnsi="Times New Roman" w:cs="Times New Roman"/>
+          <w:b/>
+          <w:bCs/>
+        </w:rPr>
+      </w:pPr>
+      <w:r>
+        <w:rPr>
+          <w:rFonts w:ascii="Times New Roman" w:hAnsi="Times New Roman" w:cs="Times New Roman"/>
+          <w:b/>
+          <w:bCs/>
+        </w:rPr>
+        <w:t>Data Wrangling</w:t>
+      </w:r>
+    </w:p>
+    <w:p>
+      <w:pPr>
+        <w:spacing w:line="480" w:lineRule="auto"/>
+        <w:jc w:val="both"/>
+        <w:rPr>
+          <w:rFonts w:ascii="Times New Roman" w:hAnsi="Times New Roman" w:cs="Times New Roman"/>
+          <w:u w:val="single"/>
+        </w:rPr>
+      </w:pPr>
+      <w:r>
+        <w:rPr>
+          <w:rFonts w:ascii="Times New Roman" w:hAnsi="Times New Roman" w:cs="Times New Roman"/>
+        </w:rPr>
+        <w:t>Once the</w:t>
+      </w:r>
+      <w:r>
+        <w:rPr>
+          <w:rFonts w:ascii="Times New Roman" w:hAnsi="Times New Roman" w:cs="Times New Roman"/>
+          <w:i/>
+          <w:iCs/>
+        </w:rPr>
+        <w:t xml:space="preserve"> rdata</w:t>
+      </w:r>
+      <w:r>
+        <w:rPr>
+          <w:rFonts w:ascii="Times New Roman" w:hAnsi="Times New Roman" w:cs="Times New Roman"/>
+        </w:rPr>
+        <w:t xml:space="preserve"> is read thanks to the </w:t>
+      </w:r>
+      <w:r>
+        <w:rPr>
+          <w:rFonts w:ascii="Times New Roman" w:hAnsi="Times New Roman" w:cs="Times New Roman"/>
+          <w:i/>
+          <w:iCs/>
+        </w:rPr>
+        <w:t>load</w:t>
+      </w:r>
+      <w:r>
+        <w:rPr>
+          <w:rFonts w:ascii="Times New Roman" w:hAnsi="Times New Roman" w:cs="Times New Roman"/>
+        </w:rPr>
+        <w:t xml:space="preserve"> function, we create a data frame and slice the data frame based on the WFEC region. Then we inspect the data and search for missing values. We discover the Y.WFEC target variable (that represents energy demand in WFEC region) has 6 missing values. It has one missing value on Sep 28 2017 at midnight (GMT time) and 5 missing values on Dec 12 2018 from 8am to 1pm (GMT time). After applying the Central American time zone to the date time variable of the data frame, we then impute the missing values</w:t>
+      </w:r>
+      <w:r>
+        <w:rPr>
+          <w:rFonts w:ascii="Times New Roman" w:hAnsi="Times New Roman" w:cs="Times New Roman"/>
+        </w:rPr>
+        <w:t xml:space="preserve"> by calculating its average value (at that specific hour where the value is missing) over the last 3 previous years. Finally, the aggregation of the hourly data into daily peaks is operated by using the </w:t>
+      </w:r>
+      <w:r>
+        <w:rPr>
+          <w:rFonts w:ascii="Times New Roman" w:hAnsi="Times New Roman" w:cs="Times New Roman"/>
+          <w:i/>
+          <w:iCs/>
+        </w:rPr>
+        <w:t xml:space="preserve">aggregate </w:t>
+      </w:r>
+      <w:r>
+        <w:rPr>
+          <w:rFonts w:ascii="Times New Roman" w:hAnsi="Times New Roman" w:cs="Times New Roman"/>
+        </w:rPr>
+        <w:t xml:space="preserve">function on the demand variable and the datetime variable (YYYY-mm-dd </w:t>
+      </w:r>
+      <w:r>
+        <w:rPr>
+          <w:rFonts w:ascii="Times New Roman" w:hAnsi="Times New Roman" w:cs="Times New Roman"/>
+        </w:rPr>
+        <w:lastRenderedPageBreak/>
+        <w:t>HH:MM:SS)</w:t>
+      </w:r>
+      <w:r>
+        <w:rPr>
+          <w:rFonts w:ascii="Times New Roman" w:hAnsi="Times New Roman" w:cs="Times New Roman"/>
+        </w:rPr>
+        <w:t xml:space="preserve"> that has been converted as a date variable instead (</w:t>
+      </w:r>
+      <w:r>
+        <w:rPr>
+          <w:rFonts w:ascii="Times New Roman" w:hAnsi="Times New Roman" w:cs="Times New Roman"/>
+        </w:rPr>
+        <w:t>YYYY-mm-dd</w:t>
+      </w:r>
+      <w:r>
+        <w:rPr>
+          <w:rFonts w:ascii="Times New Roman" w:hAnsi="Times New Roman" w:cs="Times New Roman"/>
+        </w:rPr>
+        <w:t xml:space="preserve"> instead). The aggregating is then saved into the current directory under the data/ folder.</w:t>
+      </w:r>
+    </w:p>
+    <w:p>
+      <w:pPr>
+        <w:spacing w:line="480" w:lineRule="auto"/>
+        <w:jc w:val="both"/>
+        <w:rPr>
+          <w:rFonts w:ascii="Times New Roman" w:hAnsi="Times New Roman" w:cs="Times New Roman"/>
+          <w:b/>
+          <w:bCs/>
+        </w:rPr>
+      </w:pPr>
+      <w:r>
+        <w:rPr>
+          <w:rFonts w:ascii="Times New Roman" w:hAnsi="Times New Roman" w:cs="Times New Roman"/>
+          <w:b/>
+          <w:bCs/>
+        </w:rPr>
+        <w:t xml:space="preserve">Data </w:t>
+      </w:r>
+      <w:r>
+        <w:rPr>
+          <w:rFonts w:ascii="Times New Roman" w:hAnsi="Times New Roman" w:cs="Times New Roman"/>
+          <w:b/>
+          <w:bCs/>
+        </w:rPr>
+        <w:t>Exploration of Potential Explanatory variables with Y.WFEC</w:t>
+      </w:r>
+    </w:p>
+    <w:p>
+      <w:pPr>
+        <w:spacing w:line="480" w:lineRule="auto"/>
+        <w:jc w:val="both"/>
+        <w:rPr>
+          <w:rFonts w:ascii="Times New Roman" w:hAnsi="Times New Roman" w:cs="Times New Roman"/>
+        </w:rPr>
+      </w:pPr>
+      <w:r>
+        <w:rPr>
+          <w:noProof/>
+        </w:rPr>
+        <w:drawing>
+          <wp:anchor distT="0" distB="0" distL="114300" distR="114300" simplePos="0" relativeHeight="251659264" behindDoc="0" locked="0" layoutInCell="1" allowOverlap="1" wp14:anchorId="678E1A95" wp14:editId="17619A94">
+            <wp:simplePos x="0" y="0"/>
+            <wp:positionH relativeFrom="column">
+              <wp:posOffset>-254000</wp:posOffset>
+            </wp:positionH>
+            <wp:positionV relativeFrom="paragraph">
+              <wp:posOffset>3769995</wp:posOffset>
+            </wp:positionV>
+            <wp:extent cx="3168650" cy="3187700"/>
+            <wp:effectExtent l="0" t="0" r="0" b="0"/>
+            <wp:wrapThrough wrapText="bothSides">
+              <wp:wrapPolygon edited="0">
+                <wp:start x="0" y="0"/>
+                <wp:lineTo x="0" y="21428"/>
+                <wp:lineTo x="21427" y="21428"/>
+                <wp:lineTo x="21427" y="0"/>
+                <wp:lineTo x="0" y="0"/>
+              </wp:wrapPolygon>
+            </wp:wrapThrough>
+            <wp:docPr id="2" name="Picture 2"/>
+            <wp:cNvGraphicFramePr>
+              <a:graphicFrameLocks xmlns:a="http://schemas.openxmlformats.org/drawingml/2006/main" noChangeAspect="1"/>
+            </wp:cNvGraphicFramePr>
+            <a:graphic xmlns:a="http://schemas.openxmlformats.org/drawingml/2006/main">
+              <a:graphicData uri="http://schemas.openxmlformats.org/drawingml/2006/picture">
+                <pic:pic xmlns:pic="http://schemas.openxmlformats.org/drawingml/2006/picture">
+                  <pic:nvPicPr>
+                    <pic:cNvPr id="1" name=""/>
+                    <pic:cNvPicPr/>
+                  </pic:nvPicPr>
+                  <pic:blipFill>
+                    <a:blip r:embed="rId5">
+                      <a:extLst>
+                        <a:ext uri="{28A0092B-C50C-407E-A947-70E740481C1C}">
+                          <a14:useLocalDpi xmlns:a14="http://schemas.microsoft.com/office/drawing/2010/main" val="0"/>
+                        </a:ext>
+                      </a:extLst>
+                    </a:blip>
+                    <a:stretch>
+                      <a:fillRect/>
+                    </a:stretch>
+                  </pic:blipFill>
+                  <pic:spPr>
+                    <a:xfrm>
+                      <a:off x="0" y="0"/>
+                      <a:ext cx="3168650" cy="3187700"/>
+                    </a:xfrm>
+                    <a:prstGeom prst="rect">
+                      <a:avLst/>
+                    </a:prstGeom>
+                  </pic:spPr>
+                </pic:pic>
+              </a:graphicData>
+            </a:graphic>
+            <wp14:sizeRelH relativeFrom="margin">
+              <wp14:pctWidth>0</wp14:pctWidth>
+            </wp14:sizeRelH>
+            <wp14:sizeRelV relativeFrom="margin">
+              <wp14:pctHeight>0</wp14:pctHeight>
+            </wp14:sizeRelV>
+          </wp:anchor>
+        </w:drawing>
+      </w:r>
+      <w:r>
+        <w:rPr>
+          <w:rFonts w:ascii="Times New Roman" w:hAnsi="Times New Roman" w:cs="Times New Roman"/>
+        </w:rPr>
+        <w:t xml:space="preserve">For the data exploration, we decided to extract </w:t>
+      </w:r>
+      <w:r>
+        <w:rPr>
+          <w:rFonts w:ascii="Times New Roman" w:hAnsi="Times New Roman" w:cs="Times New Roman"/>
+        </w:rPr>
+        <w:t>daily meteorological summaries (wind, temperature, snowfall, rainfall)</w:t>
+      </w:r>
+      <w:r>
+        <w:rPr>
+          <w:rFonts w:ascii="Times New Roman" w:hAnsi="Times New Roman" w:cs="Times New Roman"/>
+        </w:rPr>
+        <w:t xml:space="preserve"> from the NOAA website at </w:t>
+      </w:r>
+      <w:hyperlink r:id="rId6" w:history="1">
+        <w:r>
+          <w:rPr>
+            <w:rStyle w:val="Hyperlink"/>
+            <w:rFonts w:ascii="Times New Roman" w:hAnsi="Times New Roman" w:cs="Times New Roman"/>
+          </w:rPr>
+          <w:t>https://www.ncdc.noaa.gov/cdo-web/search</w:t>
+        </w:r>
+      </w:hyperlink>
+      <w:r>
+        <w:rPr>
+          <w:rFonts w:ascii="Times New Roman" w:hAnsi="Times New Roman" w:cs="Times New Roman"/>
+        </w:rPr>
+        <w:t xml:space="preserve"> for the 2011 through 2021 period for specific weather stations situated in the WFEC territory, that is stations located in different parts of Oklahoma, Kansas, New Mexico, and </w:t>
+      </w:r>
+      <w:r>
+        <w:rPr>
+          <w:rFonts w:ascii="Times New Roman" w:hAnsi="Times New Roman" w:cs="Times New Roman"/>
+        </w:rPr>
+        <w:t xml:space="preserve">Texas. We also extracted the daily OK WTI Cushing Oil Price per Barel for our period on the EIA site at </w:t>
+      </w:r>
+      <w:hyperlink r:id="rId7" w:history="1">
+        <w:r>
+          <w:rPr>
+            <w:rStyle w:val="Hyperlink"/>
+            <w:rFonts w:ascii="Times New Roman" w:hAnsi="Times New Roman" w:cs="Times New Roman"/>
+          </w:rPr>
+          <w:t>https://www.eia.gov/dnav/pet/hist/RWTCD.htm</w:t>
+        </w:r>
+      </w:hyperlink>
+      <w:r>
+        <w:rPr>
+          <w:rFonts w:ascii="Times New Roman" w:hAnsi="Times New Roman" w:cs="Times New Roman"/>
+        </w:rPr>
+        <w:t>. We extracted the daily summaries because meteorological data are the first driver of energy demand, especially for WFEC where industrial and agricultural clients dominate. Daily Oil Price per Barel (WTI Cushing) is used because it could serve as a proxy variable for the economic health of our region, which is usually correlated with the energy demand variable, Y.WFEC. Further, given the oil and gas industry in the rural belt of Oklahoma (main parts of WFEC) represents a significant portion of the economic activity and thus a significant part of the energy demand, we also used the daily oil price per barrel</w:t>
+      </w:r>
+      <w:r>
+        <w:rPr>
+          <w:rFonts w:ascii="Times New Roman" w:hAnsi="Times New Roman" w:cs="Times New Roman"/>
+        </w:rPr>
+        <w:t xml:space="preserve">. </w:t>
+      </w:r>
+    </w:p>
+    <w:p>
+      <w:pPr>
+        <w:spacing w:line="480" w:lineRule="auto"/>
+        <w:jc w:val="both"/>
+        <w:rPr>
+          <w:rFonts w:ascii="Times New Roman" w:hAnsi="Times New Roman" w:cs="Times New Roman"/>
+        </w:rPr>
+      </w:pPr>
+      <w:r>
+        <w:rPr>
+          <w:rFonts w:ascii="Times New Roman" w:hAnsi="Times New Roman" w:cs="Times New Roman"/>
+        </w:rPr>
+        <w:t>Choosing the right weather station or a combination of the weighted average of the weather stations meteorological summaries is then the next challenge, given the large size of the WFEC region and the diversity of its climate. After considering several stations that span the different locations of WFEC,</w:t>
+      </w:r>
+      <w:r>
+        <w:rPr>
+          <w:rFonts w:ascii="Times New Roman" w:hAnsi="Times New Roman" w:cs="Times New Roman"/>
+        </w:rPr>
+        <w:t xml:space="preserve"> we explored whether the stations has drastic differences in their temperature distribution. As per the box plot below, we notice the distributions of observed temperature are relatively similar. The </w:t>
+      </w:r>
+      <w:r>
+        <w:rPr>
+          <w:noProof/>
+        </w:rPr>
+        <w:lastRenderedPageBreak/>
+        <w:drawing>
+          <wp:anchor distT="0" distB="0" distL="114300" distR="114300" simplePos="0" relativeHeight="251660288" behindDoc="1" locked="0" layoutInCell="1" allowOverlap="1" wp14:anchorId="487E0786" wp14:editId="67113053">
+            <wp:simplePos x="0" y="0"/>
+            <wp:positionH relativeFrom="column">
+              <wp:posOffset>-209550</wp:posOffset>
+            </wp:positionH>
+            <wp:positionV relativeFrom="paragraph">
+              <wp:posOffset>0</wp:posOffset>
+            </wp:positionV>
+            <wp:extent cx="2927350" cy="2952750"/>
+            <wp:effectExtent l="0" t="0" r="6350" b="0"/>
+            <wp:wrapThrough wrapText="bothSides">
+              <wp:wrapPolygon edited="0">
+                <wp:start x="0" y="0"/>
+                <wp:lineTo x="0" y="21461"/>
+                <wp:lineTo x="21506" y="21461"/>
+                <wp:lineTo x="21506" y="0"/>
+                <wp:lineTo x="0" y="0"/>
+              </wp:wrapPolygon>
+            </wp:wrapThrough>
+            <wp:docPr id="3" name="Picture 3"/>
+            <wp:cNvGraphicFramePr>
+              <a:graphicFrameLocks xmlns:a="http://schemas.openxmlformats.org/drawingml/2006/main" noChangeAspect="1"/>
+            </wp:cNvGraphicFramePr>
+            <a:graphic xmlns:a="http://schemas.openxmlformats.org/drawingml/2006/main">
+              <a:graphicData uri="http://schemas.openxmlformats.org/drawingml/2006/picture">
+                <pic:pic xmlns:pic="http://schemas.openxmlformats.org/drawingml/2006/picture">
+                  <pic:nvPicPr>
+                    <pic:cNvPr id="1" name=""/>
+                    <pic:cNvPicPr/>
+                  </pic:nvPicPr>
+                  <pic:blipFill>
+                    <a:blip r:embed="rId8">
+                      <a:extLst>
+                        <a:ext uri="{28A0092B-C50C-407E-A947-70E740481C1C}">
+                          <a14:useLocalDpi xmlns:a14="http://schemas.microsoft.com/office/drawing/2010/main" val="0"/>
+                        </a:ext>
+                      </a:extLst>
+                    </a:blip>
+                    <a:stretch>
+                      <a:fillRect/>
+                    </a:stretch>
+                  </pic:blipFill>
+                  <pic:spPr>
+                    <a:xfrm>
+                      <a:off x="0" y="0"/>
+                      <a:ext cx="2927350" cy="2952750"/>
+                    </a:xfrm>
+                    <a:prstGeom prst="rect">
+                      <a:avLst/>
+                    </a:prstGeom>
+                  </pic:spPr>
+                </pic:pic>
+              </a:graphicData>
+            </a:graphic>
+            <wp14:sizeRelH relativeFrom="margin">
+              <wp14:pctWidth>0</wp14:pctWidth>
+            </wp14:sizeRelH>
+            <wp14:sizeRelV relativeFrom="margin">
+              <wp14:pctHeight>0</wp14:pctHeight>
+            </wp14:sizeRelV>
+          </wp:anchor>
+        </w:drawing>
+      </w:r>
+      <w:r>
+        <w:rPr>
+          <w:rFonts w:ascii="Times New Roman" w:hAnsi="Times New Roman" w:cs="Times New Roman"/>
+        </w:rPr>
+        <w:t xml:space="preserve">average and median are relatively similar. However, only the Blanchard station has close to complete data with only 2 missing rows. Given its central position in WFEC and a relative temperature distribution similarity to other stations, the Blanchard Weather Stations is chosen only. </w:t>
+      </w:r>
+      <w:r>
+        <w:rPr>
+          <w:rFonts w:ascii="Times New Roman" w:hAnsi="Times New Roman" w:cs="Times New Roman"/>
+        </w:rPr>
+        <w:t>Once the proper manipulation are completed, we then merge the daily meteorological summaries to daily oil WTI oil prices. First, we want to see initial relationship between energy demand and observed temperature TOBS. After binning temperatures in intervals of 10 degrees from -20 degree Celsius to 30+ degree Celsius, we see</w:t>
+      </w:r>
+      <w:r>
+        <w:rPr>
+          <w:rFonts w:ascii="Times New Roman" w:hAnsi="Times New Roman" w:cs="Times New Roman"/>
+        </w:rPr>
+        <w:t>, as showed in the box plot below,</w:t>
+      </w:r>
+      <w:r>
+        <w:rPr>
+          <w:rFonts w:ascii="Times New Roman" w:hAnsi="Times New Roman" w:cs="Times New Roman"/>
+        </w:rPr>
+        <w:t xml:space="preserve"> that the energy demand is the lowest in the 0 to 10 and 10 to 20 degree Celsius distribution and the highest when the temperature is below 0 degree Celsius or over 20 degrees. This is </w:t>
+      </w:r>
+      <w:r>
+        <w:rPr>
+          <w:noProof/>
+        </w:rPr>
+        <w:drawing>
+          <wp:anchor distT="0" distB="0" distL="114300" distR="114300" simplePos="0" relativeHeight="251661312" behindDoc="0" locked="0" layoutInCell="1" allowOverlap="1" wp14:anchorId="5E8CE26F" wp14:editId="0E810741">
+            <wp:simplePos x="0" y="0"/>
+            <wp:positionH relativeFrom="margin">
+              <wp:posOffset>-266700</wp:posOffset>
+            </wp:positionH>
+            <wp:positionV relativeFrom="paragraph">
+              <wp:posOffset>4603750</wp:posOffset>
+            </wp:positionV>
+            <wp:extent cx="3278505" cy="3225800"/>
+            <wp:effectExtent l="0" t="0" r="0" b="0"/>
+            <wp:wrapThrough wrapText="bothSides">
+              <wp:wrapPolygon edited="0">
+                <wp:start x="0" y="0"/>
+                <wp:lineTo x="0" y="21430"/>
+                <wp:lineTo x="21462" y="21430"/>
+                <wp:lineTo x="21462" y="0"/>
+                <wp:lineTo x="0" y="0"/>
+              </wp:wrapPolygon>
+            </wp:wrapThrough>
+            <wp:docPr id="4" name="Picture 4"/>
+            <wp:cNvGraphicFramePr>
+              <a:graphicFrameLocks xmlns:a="http://schemas.openxmlformats.org/drawingml/2006/main" noChangeAspect="1"/>
+            </wp:cNvGraphicFramePr>
+            <a:graphic xmlns:a="http://schemas.openxmlformats.org/drawingml/2006/main">
+              <a:graphicData uri="http://schemas.openxmlformats.org/drawingml/2006/picture">
+                <pic:pic xmlns:pic="http://schemas.openxmlformats.org/drawingml/2006/picture">
+                  <pic:nvPicPr>
+                    <pic:cNvPr id="1" name=""/>
+                    <pic:cNvPicPr/>
+                  </pic:nvPicPr>
+                  <pic:blipFill>
+                    <a:blip r:embed="rId9">
+                      <a:extLst>
+                        <a:ext uri="{28A0092B-C50C-407E-A947-70E740481C1C}">
+                          <a14:useLocalDpi xmlns:a14="http://schemas.microsoft.com/office/drawing/2010/main" val="0"/>
+                        </a:ext>
+                      </a:extLst>
+                    </a:blip>
+                    <a:stretch>
+                      <a:fillRect/>
+                    </a:stretch>
+                  </pic:blipFill>
+                  <pic:spPr>
+                    <a:xfrm>
+                      <a:off x="0" y="0"/>
+                      <a:ext cx="3278505" cy="3225800"/>
+                    </a:xfrm>
+                    <a:prstGeom prst="rect">
+                      <a:avLst/>
+                    </a:prstGeom>
+                  </pic:spPr>
+                </pic:pic>
+              </a:graphicData>
+            </a:graphic>
+            <wp14:sizeRelH relativeFrom="margin">
+              <wp14:pctWidth>0</wp14:pctWidth>
+            </wp14:sizeRelH>
+            <wp14:sizeRelV relativeFrom="margin">
+              <wp14:pctHeight>0</wp14:pctHeight>
+            </wp14:sizeRelV>
+          </wp:anchor>
+        </w:drawing>
+      </w:r>
+      <w:r>
+        <w:rPr>
+          <w:rFonts w:ascii="Times New Roman" w:hAnsi="Times New Roman" w:cs="Times New Roman"/>
+        </w:rPr>
+        <w:t xml:space="preserve">potentially the sign of a heating and cooling factor respectively amongst WFEC clients. </w:t>
+      </w:r>
+      <w:r>
+        <w:rPr>
+          <w:rFonts w:ascii="Times New Roman" w:hAnsi="Times New Roman" w:cs="Times New Roman"/>
+        </w:rPr>
+        <w:t xml:space="preserve">This is also </w:t>
+      </w:r>
+      <w:r>
+        <w:rPr>
+          <w:noProof/>
+        </w:rPr>
+        <w:drawing>
+          <wp:anchor distT="0" distB="0" distL="114300" distR="114300" simplePos="0" relativeHeight="251662336" behindDoc="0" locked="0" layoutInCell="1" allowOverlap="1" wp14:anchorId="7F2DCE85" wp14:editId="29228B58">
+            <wp:simplePos x="0" y="0"/>
+            <wp:positionH relativeFrom="column">
+              <wp:posOffset>3079750</wp:posOffset>
+            </wp:positionH>
+            <wp:positionV relativeFrom="paragraph">
+              <wp:posOffset>4667250</wp:posOffset>
+            </wp:positionV>
+            <wp:extent cx="3076575" cy="3016250"/>
+            <wp:effectExtent l="0" t="0" r="9525" b="0"/>
+            <wp:wrapThrough wrapText="bothSides">
+              <wp:wrapPolygon edited="0">
+                <wp:start x="0" y="0"/>
+                <wp:lineTo x="0" y="21418"/>
+                <wp:lineTo x="21533" y="21418"/>
+                <wp:lineTo x="21533" y="0"/>
+                <wp:lineTo x="0" y="0"/>
+              </wp:wrapPolygon>
+            </wp:wrapThrough>
+            <wp:docPr id="5" name="Picture 5"/>
+            <wp:cNvGraphicFramePr>
+              <a:graphicFrameLocks xmlns:a="http://schemas.openxmlformats.org/drawingml/2006/main" noChangeAspect="1"/>
+            </wp:cNvGraphicFramePr>
+            <a:graphic xmlns:a="http://schemas.openxmlformats.org/drawingml/2006/main">
+              <a:graphicData uri="http://schemas.openxmlformats.org/drawingml/2006/picture">
+                <pic:pic xmlns:pic="http://schemas.openxmlformats.org/drawingml/2006/picture">
+                  <pic:nvPicPr>
+                    <pic:cNvPr id="1" name=""/>
+                    <pic:cNvPicPr/>
+                  </pic:nvPicPr>
+                  <pic:blipFill>
+                    <a:blip r:embed="rId10">
+                      <a:extLst>
+                        <a:ext uri="{28A0092B-C50C-407E-A947-70E740481C1C}">
+                          <a14:useLocalDpi xmlns:a14="http://schemas.microsoft.com/office/drawing/2010/main" val="0"/>
+                        </a:ext>
+                      </a:extLst>
+                    </a:blip>
+                    <a:stretch>
+                      <a:fillRect/>
+                    </a:stretch>
+                  </pic:blipFill>
+                  <pic:spPr>
+                    <a:xfrm>
+                      <a:off x="0" y="0"/>
+                      <a:ext cx="3076575" cy="3016250"/>
+                    </a:xfrm>
+                    <a:prstGeom prst="rect">
+                      <a:avLst/>
+                    </a:prstGeom>
+                  </pic:spPr>
+                </pic:pic>
+              </a:graphicData>
+            </a:graphic>
+            <wp14:sizeRelH relativeFrom="margin">
+              <wp14:pctWidth>0</wp14:pctWidth>
+            </wp14:sizeRelH>
+            <wp14:sizeRelV relativeFrom="margin">
+              <wp14:pctHeight>0</wp14:pctHeight>
+            </wp14:sizeRelV>
+          </wp:anchor>
+        </w:drawing>
+      </w:r>
+      <w:r>
+        <w:rPr>
+          <w:rFonts w:ascii="Times New Roman" w:hAnsi="Times New Roman" w:cs="Times New Roman"/>
+        </w:rPr>
+        <w:t>confirmed by the scatter plot below.</w:t>
+      </w:r>
+    </w:p>
+    <w:p>
+      <w:pPr>
+        <w:spacing w:line="480" w:lineRule="auto"/>
+        <w:jc w:val="both"/>
+        <w:rPr>
+          <w:rFonts w:ascii="Times New Roman" w:hAnsi="Times New Roman" w:cs="Times New Roman"/>
+        </w:rPr>
+      </w:pPr>
+      <w:r>
+        <w:rPr>
+          <w:rFonts w:ascii="Times New Roman" w:hAnsi="Times New Roman" w:cs="Times New Roman"/>
+        </w:rPr>
+        <w:lastRenderedPageBreak/>
+        <w:t xml:space="preserve">We also observe the following distribution for the observed temperature, rain, and oil prices over the 2011 – 2021 period. </w:t>
+      </w:r>
+    </w:p>
+    <w:p>
+      <w:pPr>
+        <w:spacing w:line="480" w:lineRule="auto"/>
+        <w:jc w:val="both"/>
+        <w:rPr>
+          <w:rFonts w:ascii="Times New Roman" w:hAnsi="Times New Roman" w:cs="Times New Roman"/>
+          <w:u w:val="single"/>
+        </w:rPr>
+      </w:pPr>
+      <w:r>
+        <w:rPr>
+          <w:rFonts w:ascii="Times New Roman" w:hAnsi="Times New Roman" w:cs="Times New Roman"/>
+          <w:u w:val="single"/>
+        </w:rPr>
+        <w:t>Observed Temperature</w:t>
+      </w:r>
+    </w:p>
+    <w:tbl>
+      <w:tblPr>
+        <w:tblStyle w:val="TableGrid"/>
+        <w:tblW w:w="0" w:type="auto"/>
+        <w:tblLook w:val="04A0" w:firstRow="1" w:lastRow="0" w:firstColumn="1" w:lastColumn="0" w:noHBand="0" w:noVBand="1"/>
+      </w:tblPr>
+      <w:tblGrid>
+        <w:gridCol w:w="1335"/>
+        <w:gridCol w:w="1335"/>
+        <w:gridCol w:w="1336"/>
+        <w:gridCol w:w="1336"/>
+        <w:gridCol w:w="1336"/>
+        <w:gridCol w:w="1336"/>
+        <w:gridCol w:w="1336"/>
+      </w:tblGrid>
+      <w:tr>
+        <w:tc>
+          <w:tcPr>
+            <w:tcW w:w="1335" w:type="dxa"/>
+            <w:shd w:val="clear" w:color="auto" w:fill="E7E6E6" w:themeFill="background2"/>
+          </w:tcPr>
+          <w:p>
+            <w:pPr>
+              <w:spacing w:line="480" w:lineRule="auto"/>
+              <w:jc w:val="center"/>
+              <w:rPr>
+                <w:rFonts w:ascii="Times New Roman" w:hAnsi="Times New Roman" w:cs="Times New Roman"/>
+              </w:rPr>
+            </w:pPr>
+            <w:r>
+              <w:rPr>
+                <w:rFonts w:ascii="Times New Roman" w:hAnsi="Times New Roman" w:cs="Times New Roman"/>
+              </w:rPr>
+              <w:t>Min</w:t>
+            </w:r>
+          </w:p>
+        </w:tc>
+        <w:tc>
+          <w:tcPr>
+            <w:tcW w:w="1335" w:type="dxa"/>
+            <w:shd w:val="clear" w:color="auto" w:fill="E7E6E6" w:themeFill="background2"/>
+          </w:tcPr>
+          <w:p>
+            <w:pPr>
+              <w:spacing w:line="480" w:lineRule="auto"/>
+              <w:jc w:val="center"/>
+              <w:rPr>
+                <w:rFonts w:ascii="Times New Roman" w:hAnsi="Times New Roman" w:cs="Times New Roman"/>
+              </w:rPr>
+            </w:pPr>
+            <w:r>
+              <w:rPr>
+                <w:rFonts w:ascii="Times New Roman" w:hAnsi="Times New Roman" w:cs="Times New Roman"/>
+              </w:rPr>
+              <w:t>1</w:t>
+            </w:r>
+            <w:r>
+              <w:rPr>
+                <w:rFonts w:ascii="Times New Roman" w:hAnsi="Times New Roman" w:cs="Times New Roman"/>
+                <w:vertAlign w:val="superscript"/>
+              </w:rPr>
+              <w:t>st</w:t>
+            </w:r>
+            <w:r>
+              <w:rPr>
+                <w:rFonts w:ascii="Times New Roman" w:hAnsi="Times New Roman" w:cs="Times New Roman"/>
+              </w:rPr>
+              <w:t xml:space="preserve"> Quartile</w:t>
+            </w:r>
+          </w:p>
+        </w:tc>
+        <w:tc>
+          <w:tcPr>
+            <w:tcW w:w="1336" w:type="dxa"/>
+            <w:shd w:val="clear" w:color="auto" w:fill="E7E6E6" w:themeFill="background2"/>
+          </w:tcPr>
+          <w:p>
+            <w:pPr>
+              <w:spacing w:line="480" w:lineRule="auto"/>
+              <w:jc w:val="center"/>
+              <w:rPr>
+                <w:rFonts w:ascii="Times New Roman" w:hAnsi="Times New Roman" w:cs="Times New Roman"/>
+              </w:rPr>
+            </w:pPr>
+            <w:r>
+              <w:rPr>
+                <w:rFonts w:ascii="Times New Roman" w:hAnsi="Times New Roman" w:cs="Times New Roman"/>
+              </w:rPr>
+              <w:t>Median</w:t>
+            </w:r>
+          </w:p>
+        </w:tc>
+        <w:tc>
+          <w:tcPr>
+            <w:tcW w:w="1336" w:type="dxa"/>
+            <w:shd w:val="clear" w:color="auto" w:fill="E7E6E6" w:themeFill="background2"/>
+          </w:tcPr>
+          <w:p>
+            <w:pPr>
+              <w:spacing w:line="480" w:lineRule="auto"/>
+              <w:jc w:val="center"/>
+              <w:rPr>
+                <w:rFonts w:ascii="Times New Roman" w:hAnsi="Times New Roman" w:cs="Times New Roman"/>
+              </w:rPr>
+            </w:pPr>
+            <w:r>
+              <w:rPr>
+                <w:rFonts w:ascii="Times New Roman" w:hAnsi="Times New Roman" w:cs="Times New Roman"/>
+              </w:rPr>
+              <w:t>Mean</w:t>
+            </w:r>
+          </w:p>
+        </w:tc>
+        <w:tc>
+          <w:tcPr>
+            <w:tcW w:w="1336" w:type="dxa"/>
+            <w:shd w:val="clear" w:color="auto" w:fill="E7E6E6" w:themeFill="background2"/>
+          </w:tcPr>
+          <w:p>
+            <w:pPr>
+              <w:spacing w:line="480" w:lineRule="auto"/>
+              <w:jc w:val="center"/>
+              <w:rPr>
+                <w:rFonts w:ascii="Times New Roman" w:hAnsi="Times New Roman" w:cs="Times New Roman"/>
+              </w:rPr>
+            </w:pPr>
+            <w:r>
+              <w:rPr>
+                <w:rFonts w:ascii="Times New Roman" w:hAnsi="Times New Roman" w:cs="Times New Roman"/>
+              </w:rPr>
+              <w:t>3</w:t>
+            </w:r>
+            <w:r>
+              <w:rPr>
+                <w:rFonts w:ascii="Times New Roman" w:hAnsi="Times New Roman" w:cs="Times New Roman"/>
+                <w:vertAlign w:val="superscript"/>
+              </w:rPr>
+              <w:t>rd</w:t>
+            </w:r>
+            <w:r>
+              <w:rPr>
+                <w:rFonts w:ascii="Times New Roman" w:hAnsi="Times New Roman" w:cs="Times New Roman"/>
+              </w:rPr>
+              <w:t xml:space="preserve"> Quartile</w:t>
+            </w:r>
+          </w:p>
+        </w:tc>
+        <w:tc>
+          <w:tcPr>
+            <w:tcW w:w="1336" w:type="dxa"/>
+            <w:shd w:val="clear" w:color="auto" w:fill="E7E6E6" w:themeFill="background2"/>
+          </w:tcPr>
+          <w:p>
+            <w:pPr>
+              <w:spacing w:line="480" w:lineRule="auto"/>
+              <w:jc w:val="center"/>
+              <w:rPr>
+                <w:rFonts w:ascii="Times New Roman" w:hAnsi="Times New Roman" w:cs="Times New Roman"/>
+              </w:rPr>
+            </w:pPr>
+            <w:r>
+              <w:rPr>
+                <w:rFonts w:ascii="Times New Roman" w:hAnsi="Times New Roman" w:cs="Times New Roman"/>
+              </w:rPr>
+              <w:t>Max</w:t>
+            </w:r>
+          </w:p>
+        </w:tc>
+        <w:tc>
+          <w:tcPr>
+            <w:tcW w:w="1336" w:type="dxa"/>
+            <w:shd w:val="clear" w:color="auto" w:fill="E7E6E6" w:themeFill="background2"/>
+          </w:tcPr>
+          <w:p>
+            <w:pPr>
+              <w:spacing w:line="480" w:lineRule="auto"/>
+              <w:jc w:val="center"/>
+              <w:rPr>
+                <w:rFonts w:ascii="Times New Roman" w:hAnsi="Times New Roman" w:cs="Times New Roman"/>
+              </w:rPr>
+            </w:pPr>
+            <w:r>
+              <w:rPr>
+                <w:rFonts w:ascii="Times New Roman" w:hAnsi="Times New Roman" w:cs="Times New Roman"/>
+              </w:rPr>
+              <w:t>NA’s</w:t>
+            </w:r>
+          </w:p>
+        </w:tc>
+      </w:tr>
+      <w:tr>
+        <w:tc>
+          <w:tcPr>
+            <w:tcW w:w="1335" w:type="dxa"/>
+          </w:tcPr>
+          <w:p>
+            <w:pPr>
+              <w:spacing w:line="480" w:lineRule="auto"/>
+              <w:jc w:val="center"/>
+              <w:rPr>
+                <w:rFonts w:ascii="Times New Roman" w:hAnsi="Times New Roman" w:cs="Times New Roman"/>
+              </w:rPr>
+            </w:pPr>
+            <w:r>
+              <w:rPr>
+                <w:rFonts w:ascii="Times New Roman" w:hAnsi="Times New Roman" w:cs="Times New Roman"/>
+              </w:rPr>
+              <w:t>-19.40</w:t>
+            </w:r>
+          </w:p>
+        </w:tc>
+        <w:tc>
+          <w:tcPr>
+            <w:tcW w:w="1335" w:type="dxa"/>
+          </w:tcPr>
+          <w:p>
+            <w:pPr>
+              <w:spacing w:line="480" w:lineRule="auto"/>
+              <w:jc w:val="center"/>
+              <w:rPr>
+                <w:rFonts w:ascii="Times New Roman" w:hAnsi="Times New Roman" w:cs="Times New Roman"/>
+              </w:rPr>
+            </w:pPr>
+            <w:r>
+              <w:rPr>
+                <w:rFonts w:ascii="Times New Roman" w:hAnsi="Times New Roman" w:cs="Times New Roman"/>
+              </w:rPr>
+              <w:t>3.30</w:t>
+            </w:r>
+          </w:p>
+        </w:tc>
+        <w:tc>
+          <w:tcPr>
+            <w:tcW w:w="1336" w:type="dxa"/>
+          </w:tcPr>
+          <w:p>
+            <w:pPr>
+              <w:spacing w:line="480" w:lineRule="auto"/>
+              <w:jc w:val="center"/>
+              <w:rPr>
+                <w:rFonts w:ascii="Times New Roman" w:hAnsi="Times New Roman" w:cs="Times New Roman"/>
+              </w:rPr>
+            </w:pPr>
+            <w:r>
+              <w:rPr>
+                <w:rFonts w:ascii="Times New Roman" w:hAnsi="Times New Roman" w:cs="Times New Roman"/>
+              </w:rPr>
+              <w:t>12.20</w:t>
+            </w:r>
+          </w:p>
+        </w:tc>
+        <w:tc>
+          <w:tcPr>
+            <w:tcW w:w="1336" w:type="dxa"/>
+          </w:tcPr>
+          <w:p>
+            <w:pPr>
+              <w:spacing w:line="480" w:lineRule="auto"/>
+              <w:jc w:val="center"/>
+              <w:rPr>
+                <w:rFonts w:ascii="Times New Roman" w:hAnsi="Times New Roman" w:cs="Times New Roman"/>
+              </w:rPr>
+            </w:pPr>
+            <w:r>
+              <w:rPr>
+                <w:rFonts w:ascii="Times New Roman" w:hAnsi="Times New Roman" w:cs="Times New Roman"/>
+              </w:rPr>
+              <w:t>11.34</w:t>
+            </w:r>
+          </w:p>
+        </w:tc>
+        <w:tc>
+          <w:tcPr>
+            <w:tcW w:w="1336" w:type="dxa"/>
+          </w:tcPr>
+          <w:p>
+            <w:pPr>
+              <w:spacing w:line="480" w:lineRule="auto"/>
+              <w:jc w:val="center"/>
+              <w:rPr>
+                <w:rFonts w:ascii="Times New Roman" w:hAnsi="Times New Roman" w:cs="Times New Roman"/>
+              </w:rPr>
+            </w:pPr>
+            <w:r>
+              <w:rPr>
+                <w:rFonts w:ascii="Times New Roman" w:hAnsi="Times New Roman" w:cs="Times New Roman"/>
+              </w:rPr>
+              <w:t>20.00</w:t>
+            </w:r>
+          </w:p>
+        </w:tc>
+        <w:tc>
+          <w:tcPr>
+            <w:tcW w:w="1336" w:type="dxa"/>
+          </w:tcPr>
+          <w:p>
+            <w:pPr>
+              <w:spacing w:line="480" w:lineRule="auto"/>
+              <w:jc w:val="center"/>
+              <w:rPr>
+                <w:rFonts w:ascii="Times New Roman" w:hAnsi="Times New Roman" w:cs="Times New Roman"/>
+              </w:rPr>
+            </w:pPr>
+            <w:r>
+              <w:rPr>
+                <w:rFonts w:ascii="Times New Roman" w:hAnsi="Times New Roman" w:cs="Times New Roman"/>
+              </w:rPr>
+              <w:t>28.90</w:t>
+            </w:r>
+          </w:p>
+        </w:tc>
+        <w:tc>
+          <w:tcPr>
+            <w:tcW w:w="1336" w:type="dxa"/>
+          </w:tcPr>
+          <w:p>
+            <w:pPr>
+              <w:spacing w:line="480" w:lineRule="auto"/>
+              <w:jc w:val="center"/>
+              <w:rPr>
+                <w:rFonts w:ascii="Times New Roman" w:hAnsi="Times New Roman" w:cs="Times New Roman"/>
+              </w:rPr>
+            </w:pPr>
+            <w:r>
+              <w:rPr>
+                <w:rFonts w:ascii="Times New Roman" w:hAnsi="Times New Roman" w:cs="Times New Roman"/>
+              </w:rPr>
+              <w:t>17</w:t>
+            </w:r>
+          </w:p>
+        </w:tc>
+      </w:tr>
+    </w:tbl>
+    <w:p>
+      <w:pPr>
+        <w:spacing w:line="480" w:lineRule="auto"/>
+        <w:jc w:val="both"/>
+        <w:rPr>
+          <w:rFonts w:ascii="Times New Roman" w:hAnsi="Times New Roman" w:cs="Times New Roman"/>
+          <w:u w:val="single"/>
+        </w:rPr>
+      </w:pPr>
+      <w:r>
+        <w:rPr>
+          <w:rFonts w:ascii="Times New Roman" w:hAnsi="Times New Roman" w:cs="Times New Roman"/>
+          <w:u w:val="single"/>
+        </w:rPr>
+        <w:t>Rainfall</w:t>
+      </w:r>
+    </w:p>
+    <w:tbl>
+      <w:tblPr>
+        <w:tblStyle w:val="TableGrid"/>
+        <w:tblW w:w="0" w:type="auto"/>
+        <w:tblLook w:val="04A0" w:firstRow="1" w:lastRow="0" w:firstColumn="1" w:lastColumn="0" w:noHBand="0" w:noVBand="1"/>
+      </w:tblPr>
+      <w:tblGrid>
+        <w:gridCol w:w="1335"/>
+        <w:gridCol w:w="1335"/>
+        <w:gridCol w:w="1336"/>
+        <w:gridCol w:w="1336"/>
+        <w:gridCol w:w="1336"/>
+        <w:gridCol w:w="1336"/>
+        <w:gridCol w:w="1336"/>
+      </w:tblGrid>
+      <w:tr>
+        <w:tc>
+          <w:tcPr>
+            <w:tcW w:w="1335" w:type="dxa"/>
+            <w:shd w:val="clear" w:color="auto" w:fill="E7E6E6" w:themeFill="background2"/>
+          </w:tcPr>
+          <w:p>
+            <w:pPr>
+              <w:spacing w:line="480" w:lineRule="auto"/>
+              <w:jc w:val="center"/>
+              <w:rPr>
+                <w:rFonts w:ascii="Times New Roman" w:hAnsi="Times New Roman" w:cs="Times New Roman"/>
+              </w:rPr>
+            </w:pPr>
+            <w:r>
+              <w:rPr>
+                <w:rFonts w:ascii="Times New Roman" w:hAnsi="Times New Roman" w:cs="Times New Roman"/>
+              </w:rPr>
+              <w:t>Min</w:t>
+            </w:r>
+          </w:p>
+        </w:tc>
+        <w:tc>
+          <w:tcPr>
+            <w:tcW w:w="1335" w:type="dxa"/>
+            <w:shd w:val="clear" w:color="auto" w:fill="E7E6E6" w:themeFill="background2"/>
+          </w:tcPr>
+          <w:p>
+            <w:pPr>
+              <w:spacing w:line="480" w:lineRule="auto"/>
+              <w:jc w:val="center"/>
+              <w:rPr>
+                <w:rFonts w:ascii="Times New Roman" w:hAnsi="Times New Roman" w:cs="Times New Roman"/>
+              </w:rPr>
+            </w:pPr>
+            <w:r>
+              <w:rPr>
+                <w:rFonts w:ascii="Times New Roman" w:hAnsi="Times New Roman" w:cs="Times New Roman"/>
+              </w:rPr>
+              <w:t>1</w:t>
+            </w:r>
+            <w:r>
+              <w:rPr>
+                <w:rFonts w:ascii="Times New Roman" w:hAnsi="Times New Roman" w:cs="Times New Roman"/>
+                <w:vertAlign w:val="superscript"/>
+              </w:rPr>
+              <w:t>st</w:t>
+            </w:r>
+            <w:r>
+              <w:rPr>
+                <w:rFonts w:ascii="Times New Roman" w:hAnsi="Times New Roman" w:cs="Times New Roman"/>
+              </w:rPr>
+              <w:t xml:space="preserve"> Quartile</w:t>
+            </w:r>
+          </w:p>
+        </w:tc>
+        <w:tc>
+          <w:tcPr>
+            <w:tcW w:w="1336" w:type="dxa"/>
+            <w:shd w:val="clear" w:color="auto" w:fill="E7E6E6" w:themeFill="background2"/>
+          </w:tcPr>
+          <w:p>
+            <w:pPr>
+              <w:spacing w:line="480" w:lineRule="auto"/>
+              <w:jc w:val="center"/>
+              <w:rPr>
+                <w:rFonts w:ascii="Times New Roman" w:hAnsi="Times New Roman" w:cs="Times New Roman"/>
+              </w:rPr>
+            </w:pPr>
+            <w:r>
+              <w:rPr>
+                <w:rFonts w:ascii="Times New Roman" w:hAnsi="Times New Roman" w:cs="Times New Roman"/>
+              </w:rPr>
+              <w:t>Median</w:t>
+            </w:r>
+          </w:p>
+        </w:tc>
+        <w:tc>
+          <w:tcPr>
+            <w:tcW w:w="1336" w:type="dxa"/>
+            <w:shd w:val="clear" w:color="auto" w:fill="E7E6E6" w:themeFill="background2"/>
+          </w:tcPr>
+          <w:p>
+            <w:pPr>
+              <w:spacing w:line="480" w:lineRule="auto"/>
+              <w:jc w:val="center"/>
+              <w:rPr>
+                <w:rFonts w:ascii="Times New Roman" w:hAnsi="Times New Roman" w:cs="Times New Roman"/>
+              </w:rPr>
+            </w:pPr>
+            <w:r>
+              <w:rPr>
+                <w:rFonts w:ascii="Times New Roman" w:hAnsi="Times New Roman" w:cs="Times New Roman"/>
+              </w:rPr>
+              <w:t>Mean</w:t>
+            </w:r>
+          </w:p>
+        </w:tc>
+        <w:tc>
+          <w:tcPr>
+            <w:tcW w:w="1336" w:type="dxa"/>
+            <w:shd w:val="clear" w:color="auto" w:fill="E7E6E6" w:themeFill="background2"/>
+          </w:tcPr>
+          <w:p>
+            <w:pPr>
+              <w:spacing w:line="480" w:lineRule="auto"/>
+              <w:jc w:val="center"/>
+              <w:rPr>
+                <w:rFonts w:ascii="Times New Roman" w:hAnsi="Times New Roman" w:cs="Times New Roman"/>
+              </w:rPr>
+            </w:pPr>
+            <w:r>
+              <w:rPr>
+                <w:rFonts w:ascii="Times New Roman" w:hAnsi="Times New Roman" w:cs="Times New Roman"/>
+              </w:rPr>
+              <w:t>3</w:t>
+            </w:r>
+            <w:r>
+              <w:rPr>
+                <w:rFonts w:ascii="Times New Roman" w:hAnsi="Times New Roman" w:cs="Times New Roman"/>
+                <w:vertAlign w:val="superscript"/>
+              </w:rPr>
+              <w:t>rd</w:t>
+            </w:r>
+            <w:r>
+              <w:rPr>
+                <w:rFonts w:ascii="Times New Roman" w:hAnsi="Times New Roman" w:cs="Times New Roman"/>
+              </w:rPr>
+              <w:t xml:space="preserve"> Quartile</w:t>
+            </w:r>
+          </w:p>
+        </w:tc>
+        <w:tc>
+          <w:tcPr>
+            <w:tcW w:w="1336" w:type="dxa"/>
+            <w:shd w:val="clear" w:color="auto" w:fill="E7E6E6" w:themeFill="background2"/>
+          </w:tcPr>
+          <w:p>
+            <w:pPr>
+              <w:spacing w:line="480" w:lineRule="auto"/>
+              <w:jc w:val="center"/>
+              <w:rPr>
+                <w:rFonts w:ascii="Times New Roman" w:hAnsi="Times New Roman" w:cs="Times New Roman"/>
+              </w:rPr>
+            </w:pPr>
+            <w:r>
+              <w:rPr>
+                <w:rFonts w:ascii="Times New Roman" w:hAnsi="Times New Roman" w:cs="Times New Roman"/>
+              </w:rPr>
+              <w:t>Max</w:t>
+            </w:r>
+          </w:p>
+        </w:tc>
+        <w:tc>
+          <w:tcPr>
+            <w:tcW w:w="1336" w:type="dxa"/>
+            <w:shd w:val="clear" w:color="auto" w:fill="E7E6E6" w:themeFill="background2"/>
+          </w:tcPr>
+          <w:p>
+            <w:pPr>
+              <w:spacing w:line="480" w:lineRule="auto"/>
+              <w:jc w:val="center"/>
+              <w:rPr>
+                <w:rFonts w:ascii="Times New Roman" w:hAnsi="Times New Roman" w:cs="Times New Roman"/>
+              </w:rPr>
+            </w:pPr>
+            <w:r>
+              <w:rPr>
+                <w:rFonts w:ascii="Times New Roman" w:hAnsi="Times New Roman" w:cs="Times New Roman"/>
+              </w:rPr>
+              <w:t>NA’s</w:t>
+            </w:r>
+          </w:p>
+        </w:tc>
+      </w:tr>
+      <w:tr>
+        <w:tc>
+          <w:tcPr>
+            <w:tcW w:w="1335" w:type="dxa"/>
+          </w:tcPr>
+          <w:p>
+            <w:pPr>
+              <w:spacing w:line="480" w:lineRule="auto"/>
+              <w:jc w:val="center"/>
+              <w:rPr>
+                <w:rFonts w:ascii="Times New Roman" w:hAnsi="Times New Roman" w:cs="Times New Roman"/>
+              </w:rPr>
+            </w:pPr>
+            <w:r>
+              <w:rPr>
+                <w:rFonts w:ascii="Times New Roman" w:hAnsi="Times New Roman" w:cs="Times New Roman"/>
+              </w:rPr>
+              <w:t>0</w:t>
+            </w:r>
+          </w:p>
+        </w:tc>
+        <w:tc>
+          <w:tcPr>
+            <w:tcW w:w="1335" w:type="dxa"/>
+          </w:tcPr>
+          <w:p>
+            <w:pPr>
+              <w:spacing w:line="480" w:lineRule="auto"/>
+              <w:jc w:val="center"/>
+              <w:rPr>
+                <w:rFonts w:ascii="Times New Roman" w:hAnsi="Times New Roman" w:cs="Times New Roman"/>
+              </w:rPr>
+            </w:pPr>
+            <w:r>
+              <w:rPr>
+                <w:rFonts w:ascii="Times New Roman" w:hAnsi="Times New Roman" w:cs="Times New Roman"/>
+              </w:rPr>
+              <w:t>0</w:t>
+            </w:r>
+          </w:p>
+        </w:tc>
+        <w:tc>
+          <w:tcPr>
+            <w:tcW w:w="1336" w:type="dxa"/>
+          </w:tcPr>
+          <w:p>
+            <w:pPr>
+              <w:spacing w:line="480" w:lineRule="auto"/>
+              <w:jc w:val="center"/>
+              <w:rPr>
+                <w:rFonts w:ascii="Times New Roman" w:hAnsi="Times New Roman" w:cs="Times New Roman"/>
+              </w:rPr>
+            </w:pPr>
+            <w:r>
+              <w:rPr>
+                <w:rFonts w:ascii="Times New Roman" w:hAnsi="Times New Roman" w:cs="Times New Roman"/>
+              </w:rPr>
+              <w:t>0</w:t>
+            </w:r>
+          </w:p>
+        </w:tc>
+        <w:tc>
+          <w:tcPr>
+            <w:tcW w:w="1336" w:type="dxa"/>
+          </w:tcPr>
+          <w:p>
+            <w:pPr>
+              <w:spacing w:line="480" w:lineRule="auto"/>
+              <w:jc w:val="center"/>
+              <w:rPr>
+                <w:rFonts w:ascii="Times New Roman" w:hAnsi="Times New Roman" w:cs="Times New Roman"/>
+              </w:rPr>
+            </w:pPr>
+            <w:r>
+              <w:rPr>
+                <w:rFonts w:ascii="Times New Roman" w:hAnsi="Times New Roman" w:cs="Times New Roman"/>
+              </w:rPr>
+              <w:t>2.547</w:t>
+            </w:r>
+          </w:p>
+        </w:tc>
+        <w:tc>
+          <w:tcPr>
+            <w:tcW w:w="1336" w:type="dxa"/>
+          </w:tcPr>
+          <w:p>
+            <w:pPr>
+              <w:spacing w:line="480" w:lineRule="auto"/>
+              <w:jc w:val="center"/>
+              <w:rPr>
+                <w:rFonts w:ascii="Times New Roman" w:hAnsi="Times New Roman" w:cs="Times New Roman"/>
+              </w:rPr>
+            </w:pPr>
+            <w:r>
+              <w:rPr>
+                <w:rFonts w:ascii="Times New Roman" w:hAnsi="Times New Roman" w:cs="Times New Roman"/>
+              </w:rPr>
+              <w:t>0</w:t>
+            </w:r>
+          </w:p>
+        </w:tc>
+        <w:tc>
+          <w:tcPr>
+            <w:tcW w:w="1336" w:type="dxa"/>
+          </w:tcPr>
+          <w:p>
+            <w:pPr>
+              <w:spacing w:line="480" w:lineRule="auto"/>
+              <w:jc w:val="center"/>
+              <w:rPr>
+                <w:rFonts w:ascii="Times New Roman" w:hAnsi="Times New Roman" w:cs="Times New Roman"/>
+              </w:rPr>
+            </w:pPr>
+            <w:r>
+              <w:rPr>
+                <w:rFonts w:ascii="Times New Roman" w:hAnsi="Times New Roman" w:cs="Times New Roman"/>
+              </w:rPr>
+              <w:t>158.2</w:t>
+            </w:r>
+          </w:p>
+        </w:tc>
+        <w:tc>
+          <w:tcPr>
+            <w:tcW w:w="1336" w:type="dxa"/>
+          </w:tcPr>
+          <w:p>
+            <w:pPr>
+              <w:spacing w:line="480" w:lineRule="auto"/>
+              <w:jc w:val="center"/>
+              <w:rPr>
+                <w:rFonts w:ascii="Times New Roman" w:hAnsi="Times New Roman" w:cs="Times New Roman"/>
+              </w:rPr>
+            </w:pPr>
+            <w:r>
+              <w:rPr>
+                <w:rFonts w:ascii="Times New Roman" w:hAnsi="Times New Roman" w:cs="Times New Roman"/>
+              </w:rPr>
+              <w:t>15</w:t>
+            </w:r>
+          </w:p>
+        </w:tc>
+      </w:tr>
+    </w:tbl>
+    <w:p>
+      <w:pPr>
+        <w:spacing w:line="480" w:lineRule="auto"/>
+        <w:jc w:val="both"/>
+        <w:rPr>
+          <w:rFonts w:ascii="Times New Roman" w:hAnsi="Times New Roman" w:cs="Times New Roman"/>
+          <w:u w:val="single"/>
+        </w:rPr>
+      </w:pPr>
+      <w:r>
+        <w:rPr>
+          <w:rFonts w:ascii="Times New Roman" w:hAnsi="Times New Roman" w:cs="Times New Roman"/>
+          <w:u w:val="single"/>
+        </w:rPr>
+        <w:t>Oil price</w:t>
+      </w:r>
+      <w:r>
+        <w:rPr>
+          <w:rFonts w:ascii="Times New Roman" w:hAnsi="Times New Roman" w:cs="Times New Roman"/>
+          <w:u w:val="single"/>
+        </w:rPr>
+        <w:t xml:space="preserve"> (1141 missing data because no data on Saturday and Sundays)</w:t>
+      </w:r>
+    </w:p>
+    <w:tbl>
+      <w:tblPr>
+        <w:tblStyle w:val="TableGrid"/>
+        <w:tblW w:w="0" w:type="auto"/>
+        <w:tblLook w:val="04A0" w:firstRow="1" w:lastRow="0" w:firstColumn="1" w:lastColumn="0" w:noHBand="0" w:noVBand="1"/>
+      </w:tblPr>
+      <w:tblGrid>
+        <w:gridCol w:w="1335"/>
+        <w:gridCol w:w="1335"/>
+        <w:gridCol w:w="1336"/>
+        <w:gridCol w:w="1336"/>
+        <w:gridCol w:w="1336"/>
+        <w:gridCol w:w="1336"/>
+        <w:gridCol w:w="1336"/>
+      </w:tblGrid>
+      <w:tr>
+        <w:tc>
+          <w:tcPr>
+            <w:tcW w:w="1335" w:type="dxa"/>
+            <w:shd w:val="clear" w:color="auto" w:fill="E7E6E6" w:themeFill="background2"/>
+          </w:tcPr>
+          <w:p>
+            <w:pPr>
+              <w:spacing w:line="480" w:lineRule="auto"/>
+              <w:jc w:val="center"/>
+              <w:rPr>
+                <w:rFonts w:ascii="Times New Roman" w:hAnsi="Times New Roman" w:cs="Times New Roman"/>
+              </w:rPr>
+            </w:pPr>
+            <w:r>
+              <w:rPr>
+                <w:rFonts w:ascii="Times New Roman" w:hAnsi="Times New Roman" w:cs="Times New Roman"/>
+              </w:rPr>
+              <w:t>Min</w:t>
+            </w:r>
+          </w:p>
+        </w:tc>
+        <w:tc>
+          <w:tcPr>
+            <w:tcW w:w="1335" w:type="dxa"/>
+            <w:shd w:val="clear" w:color="auto" w:fill="E7E6E6" w:themeFill="background2"/>
+          </w:tcPr>
+          <w:p>
+            <w:pPr>
+              <w:spacing w:line="480" w:lineRule="auto"/>
+              <w:jc w:val="center"/>
+              <w:rPr>
+                <w:rFonts w:ascii="Times New Roman" w:hAnsi="Times New Roman" w:cs="Times New Roman"/>
+              </w:rPr>
+            </w:pPr>
+            <w:r>
+              <w:rPr>
+                <w:rFonts w:ascii="Times New Roman" w:hAnsi="Times New Roman" w:cs="Times New Roman"/>
+              </w:rPr>
+              <w:t>1</w:t>
+            </w:r>
+            <w:r>
+              <w:rPr>
+                <w:rFonts w:ascii="Times New Roman" w:hAnsi="Times New Roman" w:cs="Times New Roman"/>
+                <w:vertAlign w:val="superscript"/>
+              </w:rPr>
+              <w:t>st</w:t>
+            </w:r>
+            <w:r>
+              <w:rPr>
+                <w:rFonts w:ascii="Times New Roman" w:hAnsi="Times New Roman" w:cs="Times New Roman"/>
+              </w:rPr>
+              <w:t xml:space="preserve"> Quartile</w:t>
+            </w:r>
+          </w:p>
+        </w:tc>
+        <w:tc>
+          <w:tcPr>
+            <w:tcW w:w="1336" w:type="dxa"/>
+            <w:shd w:val="clear" w:color="auto" w:fill="E7E6E6" w:themeFill="background2"/>
+          </w:tcPr>
+          <w:p>
+            <w:pPr>
+              <w:spacing w:line="480" w:lineRule="auto"/>
+              <w:jc w:val="center"/>
+              <w:rPr>
+                <w:rFonts w:ascii="Times New Roman" w:hAnsi="Times New Roman" w:cs="Times New Roman"/>
+              </w:rPr>
+            </w:pPr>
+            <w:r>
+              <w:rPr>
+                <w:rFonts w:ascii="Times New Roman" w:hAnsi="Times New Roman" w:cs="Times New Roman"/>
+              </w:rPr>
+              <w:t>Median</w:t>
+            </w:r>
+          </w:p>
+        </w:tc>
+        <w:tc>
+          <w:tcPr>
+            <w:tcW w:w="1336" w:type="dxa"/>
+            <w:shd w:val="clear" w:color="auto" w:fill="E7E6E6" w:themeFill="background2"/>
+          </w:tcPr>
+          <w:p>
+            <w:pPr>
+              <w:spacing w:line="480" w:lineRule="auto"/>
+              <w:jc w:val="center"/>
+              <w:rPr>
+                <w:rFonts w:ascii="Times New Roman" w:hAnsi="Times New Roman" w:cs="Times New Roman"/>
+              </w:rPr>
+            </w:pPr>
+            <w:r>
+              <w:rPr>
+                <w:rFonts w:ascii="Times New Roman" w:hAnsi="Times New Roman" w:cs="Times New Roman"/>
+              </w:rPr>
+              <w:t>Mean</w:t>
+            </w:r>
+          </w:p>
+        </w:tc>
+        <w:tc>
+          <w:tcPr>
+            <w:tcW w:w="1336" w:type="dxa"/>
+            <w:shd w:val="clear" w:color="auto" w:fill="E7E6E6" w:themeFill="background2"/>
+          </w:tcPr>
+          <w:p>
+            <w:pPr>
+              <w:spacing w:line="480" w:lineRule="auto"/>
+              <w:jc w:val="center"/>
+              <w:rPr>
+                <w:rFonts w:ascii="Times New Roman" w:hAnsi="Times New Roman" w:cs="Times New Roman"/>
+              </w:rPr>
+            </w:pPr>
+            <w:r>
+              <w:rPr>
+                <w:rFonts w:ascii="Times New Roman" w:hAnsi="Times New Roman" w:cs="Times New Roman"/>
+              </w:rPr>
+              <w:t>3</w:t>
+            </w:r>
+            <w:r>
+              <w:rPr>
+                <w:rFonts w:ascii="Times New Roman" w:hAnsi="Times New Roman" w:cs="Times New Roman"/>
+                <w:vertAlign w:val="superscript"/>
+              </w:rPr>
+              <w:t>rd</w:t>
+            </w:r>
+            <w:r>
+              <w:rPr>
+                <w:rFonts w:ascii="Times New Roman" w:hAnsi="Times New Roman" w:cs="Times New Roman"/>
+              </w:rPr>
+              <w:t xml:space="preserve"> Quartile</w:t>
+            </w:r>
+          </w:p>
+        </w:tc>
+        <w:tc>
+          <w:tcPr>
+            <w:tcW w:w="1336" w:type="dxa"/>
+            <w:shd w:val="clear" w:color="auto" w:fill="E7E6E6" w:themeFill="background2"/>
+          </w:tcPr>
+          <w:p>
+            <w:pPr>
+              <w:spacing w:line="480" w:lineRule="auto"/>
+              <w:jc w:val="center"/>
+              <w:rPr>
+                <w:rFonts w:ascii="Times New Roman" w:hAnsi="Times New Roman" w:cs="Times New Roman"/>
+              </w:rPr>
+            </w:pPr>
+            <w:r>
+              <w:rPr>
+                <w:rFonts w:ascii="Times New Roman" w:hAnsi="Times New Roman" w:cs="Times New Roman"/>
+              </w:rPr>
+              <w:t>Max</w:t>
+            </w:r>
+          </w:p>
+        </w:tc>
+        <w:tc>
+          <w:tcPr>
+            <w:tcW w:w="1336" w:type="dxa"/>
+            <w:shd w:val="clear" w:color="auto" w:fill="E7E6E6" w:themeFill="background2"/>
+          </w:tcPr>
+          <w:p>
+            <w:pPr>
+              <w:spacing w:line="480" w:lineRule="auto"/>
+              <w:jc w:val="center"/>
+              <w:rPr>
+                <w:rFonts w:ascii="Times New Roman" w:hAnsi="Times New Roman" w:cs="Times New Roman"/>
+              </w:rPr>
+            </w:pPr>
+            <w:r>
+              <w:rPr>
+                <w:rFonts w:ascii="Times New Roman" w:hAnsi="Times New Roman" w:cs="Times New Roman"/>
+              </w:rPr>
+              <w:t>NA’s</w:t>
+            </w:r>
+          </w:p>
+        </w:tc>
+      </w:tr>
+      <w:tr>
+        <w:tc>
+          <w:tcPr>
+            <w:tcW w:w="1335" w:type="dxa"/>
+          </w:tcPr>
+          <w:p>
+            <w:pPr>
+              <w:spacing w:line="480" w:lineRule="auto"/>
+              <w:jc w:val="center"/>
+              <w:rPr>
+                <w:rFonts w:ascii="Times New Roman" w:hAnsi="Times New Roman" w:cs="Times New Roman"/>
+              </w:rPr>
+            </w:pPr>
+            <w:r>
+              <w:rPr>
+                <w:rFonts w:ascii="Times New Roman" w:hAnsi="Times New Roman" w:cs="Times New Roman"/>
+              </w:rPr>
+              <w:t>-36.98</w:t>
+            </w:r>
+          </w:p>
+        </w:tc>
+        <w:tc>
+          <w:tcPr>
+            <w:tcW w:w="1335" w:type="dxa"/>
+          </w:tcPr>
+          <w:p>
+            <w:pPr>
+              <w:spacing w:line="480" w:lineRule="auto"/>
+              <w:jc w:val="center"/>
+              <w:rPr>
+                <w:rFonts w:ascii="Times New Roman" w:hAnsi="Times New Roman" w:cs="Times New Roman"/>
+              </w:rPr>
+            </w:pPr>
+            <w:r>
+              <w:rPr>
+                <w:rFonts w:ascii="Times New Roman" w:hAnsi="Times New Roman" w:cs="Times New Roman"/>
+              </w:rPr>
+              <w:t>48.49</w:t>
+            </w:r>
+          </w:p>
+        </w:tc>
+        <w:tc>
+          <w:tcPr>
+            <w:tcW w:w="1336" w:type="dxa"/>
+          </w:tcPr>
+          <w:p>
+            <w:pPr>
+              <w:spacing w:line="480" w:lineRule="auto"/>
+              <w:jc w:val="center"/>
+              <w:rPr>
+                <w:rFonts w:ascii="Times New Roman" w:hAnsi="Times New Roman" w:cs="Times New Roman"/>
+              </w:rPr>
+            </w:pPr>
+            <w:r>
+              <w:rPr>
+                <w:rFonts w:ascii="Times New Roman" w:hAnsi="Times New Roman" w:cs="Times New Roman"/>
+              </w:rPr>
+              <w:t>60.88</w:t>
+            </w:r>
+          </w:p>
+        </w:tc>
+        <w:tc>
+          <w:tcPr>
+            <w:tcW w:w="1336" w:type="dxa"/>
+          </w:tcPr>
+          <w:p>
+            <w:pPr>
+              <w:spacing w:line="480" w:lineRule="auto"/>
+              <w:jc w:val="center"/>
+              <w:rPr>
+                <w:rFonts w:ascii="Times New Roman" w:hAnsi="Times New Roman" w:cs="Times New Roman"/>
+              </w:rPr>
+            </w:pPr>
+            <w:r>
+              <w:rPr>
+                <w:rFonts w:ascii="Times New Roman" w:hAnsi="Times New Roman" w:cs="Times New Roman"/>
+              </w:rPr>
+              <w:t>68.45</w:t>
+            </w:r>
+          </w:p>
+        </w:tc>
+        <w:tc>
+          <w:tcPr>
+            <w:tcW w:w="1336" w:type="dxa"/>
+          </w:tcPr>
+          <w:p>
+            <w:pPr>
+              <w:spacing w:line="480" w:lineRule="auto"/>
+              <w:jc w:val="center"/>
+              <w:rPr>
+                <w:rFonts w:ascii="Times New Roman" w:hAnsi="Times New Roman" w:cs="Times New Roman"/>
+              </w:rPr>
+            </w:pPr>
+            <w:r>
+              <w:rPr>
+                <w:rFonts w:ascii="Times New Roman" w:hAnsi="Times New Roman" w:cs="Times New Roman"/>
+              </w:rPr>
+              <w:t>93.49</w:t>
+            </w:r>
+          </w:p>
+        </w:tc>
+        <w:tc>
+          <w:tcPr>
+            <w:tcW w:w="1336" w:type="dxa"/>
+          </w:tcPr>
+          <w:p>
+            <w:pPr>
+              <w:spacing w:line="480" w:lineRule="auto"/>
+              <w:jc w:val="center"/>
+              <w:rPr>
+                <w:rFonts w:ascii="Times New Roman" w:hAnsi="Times New Roman" w:cs="Times New Roman"/>
+              </w:rPr>
+            </w:pPr>
+            <w:r>
+              <w:rPr>
+                <w:rFonts w:ascii="Times New Roman" w:hAnsi="Times New Roman" w:cs="Times New Roman"/>
+              </w:rPr>
+              <w:t>113.39</w:t>
+            </w:r>
+          </w:p>
+        </w:tc>
+        <w:tc>
+          <w:tcPr>
+            <w:tcW w:w="1336" w:type="dxa"/>
+          </w:tcPr>
+          <w:p>
+            <w:pPr>
+              <w:spacing w:line="480" w:lineRule="auto"/>
+              <w:jc w:val="center"/>
+              <w:rPr>
+                <w:rFonts w:ascii="Times New Roman" w:hAnsi="Times New Roman" w:cs="Times New Roman"/>
+              </w:rPr>
+            </w:pPr>
+            <w:r>
+              <w:rPr>
+                <w:rFonts w:ascii="Times New Roman" w:hAnsi="Times New Roman" w:cs="Times New Roman"/>
+              </w:rPr>
+              <w:t>1141</w:t>
+            </w:r>
+          </w:p>
+        </w:tc>
+      </w:tr>
+    </w:tbl>
+    <w:p>
+      <w:pPr>
+        <w:spacing w:line="480" w:lineRule="auto"/>
+        <w:jc w:val="both"/>
+        <w:rPr>
+          <w:rFonts w:ascii="Times New Roman" w:hAnsi="Times New Roman" w:cs="Times New Roman"/>
+        </w:rPr>
+      </w:pPr>
+    </w:p>
+    <w:p>
+      <w:pPr>
+        <w:spacing w:line="480" w:lineRule="auto"/>
+        <w:jc w:val="both"/>
+        <w:rPr>
+          <w:rFonts w:ascii="Times New Roman" w:hAnsi="Times New Roman" w:cs="Times New Roman"/>
+        </w:rPr>
+      </w:pPr>
+    </w:p>
+    <w:p>
+      <w:pPr>
+        <w:spacing w:line="480" w:lineRule="auto"/>
+        <w:jc w:val="both"/>
+        <w:rPr>
+          <w:rFonts w:ascii="Times New Roman" w:hAnsi="Times New Roman" w:cs="Times New Roman"/>
+        </w:rPr>
+      </w:pPr>
+    </w:p>
+    <w:p>
+      <w:pPr>
+        <w:spacing w:line="480" w:lineRule="auto"/>
+        <w:jc w:val="both"/>
+        <w:rPr>
+          <w:rFonts w:ascii="Times New Roman" w:hAnsi="Times New Roman" w:cs="Times New Roman"/>
+        </w:rPr>
+      </w:pPr>
+    </w:p>
+    <w:p>
+      <w:pPr>
+        <w:spacing w:line="480" w:lineRule="auto"/>
+        <w:jc w:val="both"/>
+        <w:rPr>
+          <w:rFonts w:ascii="Times New Roman" w:hAnsi="Times New Roman" w:cs="Times New Roman"/>
+        </w:rPr>
+      </w:pPr>
+    </w:p>
+    <w:p>
+      <w:pPr>
+        <w:spacing w:line="480" w:lineRule="auto"/>
+        <w:jc w:val="both"/>
+        <w:rPr>
+          <w:rFonts w:ascii="Times New Roman" w:hAnsi="Times New Roman" w:cs="Times New Roman"/>
+        </w:rPr>
+      </w:pPr>
+    </w:p>
+    <w:p>
+      <w:pPr>
+        <w:spacing w:line="480" w:lineRule="auto"/>
+        <w:jc w:val="both"/>
+        <w:rPr>
+          <w:rFonts w:ascii="Times New Roman" w:hAnsi="Times New Roman" w:cs="Times New Roman"/>
+        </w:rPr>
+      </w:pPr>
+    </w:p>
+    <w:p>
+      <w:pPr>
+        <w:spacing w:line="480" w:lineRule="auto"/>
+        <w:jc w:val="both"/>
+        <w:rPr>
+          <w:rFonts w:ascii="Times New Roman" w:hAnsi="Times New Roman" w:cs="Times New Roman"/>
+        </w:rPr>
+      </w:pPr>
+    </w:p>
+    <w:p>
+      <w:pPr>
+        <w:spacing w:line="480" w:lineRule="auto"/>
+        <w:jc w:val="both"/>
+        <w:rPr>
+          <w:rFonts w:ascii="Times New Roman" w:hAnsi="Times New Roman" w:cs="Times New Roman"/>
+        </w:rPr>
+      </w:pPr>
+    </w:p>
+    <w:p>
+      <w:pPr>
+        <w:spacing w:line="480" w:lineRule="auto"/>
+        <w:jc w:val="both"/>
+        <w:rPr>
+          <w:rFonts w:ascii="Times New Roman" w:hAnsi="Times New Roman" w:cs="Times New Roman"/>
+        </w:rPr>
+      </w:pPr>
+    </w:p>
+    <w:p>
+      <w:pPr>
+        <w:spacing w:line="480" w:lineRule="auto"/>
+        <w:jc w:val="both"/>
+        <w:rPr>
+          <w:rFonts w:ascii="Times New Roman" w:hAnsi="Times New Roman" w:cs="Times New Roman"/>
+        </w:rPr>
+      </w:pPr>
+    </w:p>
+    <w:p>
+      <w:pPr>
+        <w:spacing w:line="480" w:lineRule="auto"/>
+        <w:jc w:val="both"/>
+        <w:rPr>
+          <w:rFonts w:ascii="Times New Roman" w:hAnsi="Times New Roman" w:cs="Times New Roman"/>
+        </w:rPr>
+      </w:pPr>
+    </w:p>
+    <w:p>
+      <w:pPr>
+        <w:spacing w:line="480" w:lineRule="auto"/>
+        <w:jc w:val="both"/>
+        <w:rPr>
+          <w:rFonts w:ascii="Times New Roman" w:hAnsi="Times New Roman" w:cs="Times New Roman"/>
+        </w:rPr>
+      </w:pPr>
+    </w:p>
+    <w:p>
+      <w:pPr>
+        <w:spacing w:line="480" w:lineRule="auto"/>
+        <w:jc w:val="both"/>
+        <w:rPr>
+          <w:rFonts w:ascii="Times New Roman" w:hAnsi="Times New Roman" w:cs="Times New Roman"/>
+        </w:rPr>
+      </w:pPr>
+    </w:p>
+    <w:p>
+      <w:pPr>
+        <w:spacing w:line="480" w:lineRule="auto"/>
+        <w:jc w:val="both"/>
+        <w:rPr>
+          <w:rFonts w:ascii="Times New Roman" w:hAnsi="Times New Roman" w:cs="Times New Roman"/>
+        </w:rPr>
+      </w:pPr>
+    </w:p>
+    <w:p>
+      <w:pPr>
+        <w:spacing w:line="480" w:lineRule="auto"/>
+        <w:jc w:val="both"/>
+        <w:rPr>
+          <w:rFonts w:ascii="Times New Roman" w:hAnsi="Times New Roman" w:cs="Times New Roman"/>
+        </w:rPr>
+      </w:pPr>
+    </w:p>
+    <w:p>
+      <w:pPr>
+        <w:spacing w:line="480" w:lineRule="auto"/>
+        <w:jc w:val="both"/>
+        <w:rPr>
+          <w:rFonts w:ascii="Times New Roman" w:hAnsi="Times New Roman" w:cs="Times New Roman"/>
+        </w:rPr>
+      </w:pPr>
+    </w:p>
+    <w:p>
+      <w:pPr>
+        <w:spacing w:line="480" w:lineRule="auto"/>
+        <w:jc w:val="both"/>
+        <w:rPr>
+          <w:rFonts w:ascii="Times New Roman" w:hAnsi="Times New Roman" w:cs="Times New Roman"/>
+        </w:rPr>
+      </w:pPr>
+    </w:p>
+    <w:p>
+      <w:pPr>
+        <w:spacing w:line="480" w:lineRule="auto"/>
+        <w:jc w:val="both"/>
+        <w:rPr>
+          <w:rFonts w:ascii="Times New Roman" w:hAnsi="Times New Roman" w:cs="Times New Roman"/>
+        </w:rPr>
+      </w:pPr>
+    </w:p>
+    <w:p>
+      <w:pPr>
+        <w:spacing w:line="480" w:lineRule="auto"/>
+        <w:jc w:val="both"/>
+        <w:rPr>
+          <w:rFonts w:ascii="Times New Roman" w:hAnsi="Times New Roman" w:cs="Times New Roman"/>
+        </w:rPr>
+      </w:pPr>
+    </w:p>
+    <w:p>
+      <w:pPr>
+        <w:spacing w:line="480" w:lineRule="auto"/>
+        <w:jc w:val="both"/>
+        <w:rPr>
+          <w:rFonts w:ascii="Times New Roman" w:hAnsi="Times New Roman" w:cs="Times New Roman"/>
+          <w:b/>
+          <w:bCs/>
+        </w:rPr>
+      </w:pPr>
+    </w:p>
+    <w:p>
+      <w:pPr>
+        <w:spacing w:line="480" w:lineRule="auto"/>
+        <w:jc w:val="both"/>
+        <w:rPr>
+          <w:rFonts w:ascii="Times New Roman" w:hAnsi="Times New Roman" w:cs="Times New Roman"/>
+          <w:b/>
+          <w:bCs/>
+        </w:rPr>
+      </w:pPr>
+      <w:r>
+        <w:rPr>
+          <w:rFonts w:ascii="Times New Roman" w:hAnsi="Times New Roman" w:cs="Times New Roman"/>
+          <w:b/>
+          <w:bCs/>
+        </w:rPr>
+        <w:t>References</w:t>
       </w:r>
     </w:p>
     <w:p>
@@ -618,6 +2508,48 @@
     <w:semiHidden/>
     <w:unhideWhenUsed/>
   </w:style>
+  <w:style w:type="character" w:styleId="Hyperlink">
+    <w:name w:val="Hyperlink"/>
+    <w:basedOn w:val="DefaultParagraphFont"/>
+    <w:uiPriority w:val="99"/>
+    <w:unhideWhenUsed/>
+    <w:rsid w:val="00B51764"/>
+    <w:rPr>
+      <w:color w:val="0563C1" w:themeColor="hyperlink"/>
+      <w:u w:val="single"/>
+    </w:rPr>
+  </w:style>
+  <w:style w:type="character" w:styleId="UnresolvedMention">
+    <w:name w:val="Unresolved Mention"/>
+    <w:basedOn w:val="DefaultParagraphFont"/>
+    <w:uiPriority w:val="99"/>
+    <w:semiHidden/>
+    <w:unhideWhenUsed/>
+    <w:rsid w:val="00B51764"/>
+    <w:rPr>
+      <w:color w:val="605E5C"/>
+      <w:shd w:val="clear" w:color="auto" w:fill="E1DFDD"/>
+    </w:rPr>
+  </w:style>
+  <w:style w:type="table" w:styleId="TableGrid">
+    <w:name w:val="Table Grid"/>
+    <w:basedOn w:val="TableNormal"/>
+    <w:uiPriority w:val="39"/>
+    <w:rsid w:val="006F15B2"/>
+    <w:pPr>
+      <w:spacing w:after="0" w:line="240" w:lineRule="auto"/>
+    </w:pPr>
+    <w:tblPr>
+      <w:tblBorders>
+        <w:top w:val="single" w:sz="4" w:space="0" w:color="auto"/>
+        <w:left w:val="single" w:sz="4" w:space="0" w:color="auto"/>
+        <w:bottom w:val="single" w:sz="4" w:space="0" w:color="auto"/>
+        <w:right w:val="single" w:sz="4" w:space="0" w:color="auto"/>
+        <w:insideH w:val="single" w:sz="4" w:space="0" w:color="auto"/>
+        <w:insideV w:val="single" w:sz="4" w:space="0" w:color="auto"/>
+      </w:tblBorders>
+    </w:tblPr>
+  </w:style>
 </w:styles>
 </file>
 

</xml_diff>

<commit_message>
latest update to the branch
</commit_message>
<xml_diff>
--- a/report/introductionPartsFranck.docx
+++ b/report/introductionPartsFranck.docx
@@ -501,219 +501,13 @@
           <w:noProof/>
         </w:rPr>
         <w:drawing>
-          <wp:anchor distT="0" distB="0" distL="114300" distR="114300" simplePos="0" relativeHeight="251659264" behindDoc="0" locked="0" layoutInCell="1" allowOverlap="1" wp14:anchorId="678E1A95" wp14:editId="17619A94">
+          <wp:anchor distT="0" distB="0" distL="114300" distR="114300" simplePos="0" relativeHeight="251660288" behindDoc="1" locked="0" layoutInCell="1" allowOverlap="1" wp14:anchorId="487E0786" wp14:editId="23754415">
             <wp:simplePos x="0" y="0"/>
             <wp:positionH relativeFrom="column">
               <wp:posOffset>-254000</wp:posOffset>
             </wp:positionH>
             <wp:positionV relativeFrom="paragraph">
-              <wp:posOffset>3769995</wp:posOffset>
-            </wp:positionV>
-            <wp:extent cx="3168650" cy="3187700"/>
-            <wp:effectExtent l="0" t="0" r="0" b="0"/>
-            <wp:wrapThrough wrapText="bothSides">
-              <wp:wrapPolygon edited="0">
-                <wp:start x="0" y="0"/>
-                <wp:lineTo x="0" y="21428"/>
-                <wp:lineTo x="21427" y="21428"/>
-                <wp:lineTo x="21427" y="0"/>
-                <wp:lineTo x="0" y="0"/>
-              </wp:wrapPolygon>
-            </wp:wrapThrough>
-            <wp:docPr id="2" name="Picture 2"/>
-            <wp:cNvGraphicFramePr>
-              <a:graphicFrameLocks xmlns:a="http://schemas.openxmlformats.org/drawingml/2006/main" noChangeAspect="1"/>
-            </wp:cNvGraphicFramePr>
-            <a:graphic xmlns:a="http://schemas.openxmlformats.org/drawingml/2006/main">
-              <a:graphicData uri="http://schemas.openxmlformats.org/drawingml/2006/picture">
-                <pic:pic xmlns:pic="http://schemas.openxmlformats.org/drawingml/2006/picture">
-                  <pic:nvPicPr>
-                    <pic:cNvPr id="1" name=""/>
-                    <pic:cNvPicPr/>
-                  </pic:nvPicPr>
-                  <pic:blipFill>
-                    <a:blip r:embed="rId5">
-                      <a:extLst>
-                        <a:ext uri="{28A0092B-C50C-407E-A947-70E740481C1C}">
-                          <a14:useLocalDpi xmlns:a14="http://schemas.microsoft.com/office/drawing/2010/main" val="0"/>
-                        </a:ext>
-                      </a:extLst>
-                    </a:blip>
-                    <a:stretch>
-                      <a:fillRect/>
-                    </a:stretch>
-                  </pic:blipFill>
-                  <pic:spPr>
-                    <a:xfrm>
-                      <a:off x="0" y="0"/>
-                      <a:ext cx="3168650" cy="3187700"/>
-                    </a:xfrm>
-                    <a:prstGeom prst="rect">
-                      <a:avLst/>
-                    </a:prstGeom>
-                  </pic:spPr>
-                </pic:pic>
-              </a:graphicData>
-            </a:graphic>
-            <wp14:sizeRelH relativeFrom="margin">
-              <wp14:pctWidth>0</wp14:pctWidth>
-            </wp14:sizeRelH>
-            <wp14:sizeRelV relativeFrom="margin">
-              <wp14:pctHeight>0</wp14:pctHeight>
-            </wp14:sizeRelV>
-          </wp:anchor>
-        </w:drawing>
-      </w:r>
-      <w:r>
-        <w:rPr>
-          <w:rFonts w:ascii="Times New Roman" w:hAnsi="Times New Roman" w:cs="Times New Roman"/>
-        </w:rPr>
-        <w:t xml:space="preserve">For the data exploration, we decided to extract </w:t>
-      </w:r>
-      <w:r>
-        <w:rPr>
-          <w:rFonts w:ascii="Times New Roman" w:hAnsi="Times New Roman" w:cs="Times New Roman"/>
-        </w:rPr>
-        <w:t>daily meteorological summaries (wind, temperature, snowfall, rainfall)</w:t>
-      </w:r>
-      <w:r>
-        <w:rPr>
-          <w:rFonts w:ascii="Times New Roman" w:hAnsi="Times New Roman" w:cs="Times New Roman"/>
-        </w:rPr>
-        <w:t xml:space="preserve"> from the NOAA website at </w:t>
-      </w:r>
-      <w:hyperlink r:id="rId6" w:history="1">
-        <w:r>
-          <w:rPr>
-            <w:rStyle w:val="Hyperlink"/>
-            <w:rFonts w:ascii="Times New Roman" w:hAnsi="Times New Roman" w:cs="Times New Roman"/>
-          </w:rPr>
-          <w:t>https://www.ncdc.noaa.gov/cdo-web/search</w:t>
-        </w:r>
-      </w:hyperlink>
-      <w:r>
-        <w:rPr>
-          <w:rFonts w:ascii="Times New Roman" w:hAnsi="Times New Roman" w:cs="Times New Roman"/>
-        </w:rPr>
-        <w:t xml:space="preserve"> for the 2011 through 2021 period for specific weather stations situated in the WFEC territory, that is stations located in different parts of Oklahoma, Kansas, New Mexico, and </w:t>
-      </w:r>
-      <w:r>
-        <w:rPr>
-          <w:rFonts w:ascii="Times New Roman" w:hAnsi="Times New Roman" w:cs="Times New Roman"/>
-        </w:rPr>
-        <w:t xml:space="preserve">Texas. We also extracted the daily OK WTI Cushing Oil Price per </w:t>
-      </w:r>
-      <w:proofErr w:type="spellStart"/>
-      <w:r>
-        <w:rPr>
-          <w:rFonts w:ascii="Times New Roman" w:hAnsi="Times New Roman" w:cs="Times New Roman"/>
-        </w:rPr>
-        <w:t>Barel</w:t>
-      </w:r>
-      <w:proofErr w:type="spellEnd"/>
-      <w:r>
-        <w:rPr>
-          <w:rFonts w:ascii="Times New Roman" w:hAnsi="Times New Roman" w:cs="Times New Roman"/>
-        </w:rPr>
-        <w:t xml:space="preserve"> for our period on the EIA site at </w:t>
-      </w:r>
-      <w:hyperlink r:id="rId7" w:history="1">
-        <w:r>
-          <w:rPr>
-            <w:rStyle w:val="Hyperlink"/>
-            <w:rFonts w:ascii="Times New Roman" w:hAnsi="Times New Roman" w:cs="Times New Roman"/>
-          </w:rPr>
-          <w:t>https://www.eia.gov/dnav/pet/hist/RWTCD.htm</w:t>
-        </w:r>
-      </w:hyperlink>
-      <w:r>
-        <w:rPr>
-          <w:rFonts w:ascii="Times New Roman" w:hAnsi="Times New Roman" w:cs="Times New Roman"/>
-        </w:rPr>
-        <w:t xml:space="preserve">. We extracted the daily summaries because meteorological data are the first driver of energy demand, especially for WFEC where industrial and agricultural clients dominate. Daily Oil Price per </w:t>
-      </w:r>
-      <w:proofErr w:type="spellStart"/>
-      <w:r>
-        <w:rPr>
-          <w:rFonts w:ascii="Times New Roman" w:hAnsi="Times New Roman" w:cs="Times New Roman"/>
-        </w:rPr>
-        <w:t>Barel</w:t>
-      </w:r>
-      <w:proofErr w:type="spellEnd"/>
-      <w:r>
-        <w:rPr>
-          <w:rFonts w:ascii="Times New Roman" w:hAnsi="Times New Roman" w:cs="Times New Roman"/>
-        </w:rPr>
-        <w:t xml:space="preserve"> (WTI Cushing) is used because it could serve as a proxy variable for the economic health of our region, which is usually correlated with the energy demand variable, </w:t>
-      </w:r>
-      <w:proofErr w:type="gramStart"/>
-      <w:r>
-        <w:rPr>
-          <w:rFonts w:ascii="Times New Roman" w:hAnsi="Times New Roman" w:cs="Times New Roman"/>
-        </w:rPr>
-        <w:t>Y.WFEC</w:t>
-      </w:r>
-      <w:proofErr w:type="gramEnd"/>
-      <w:r>
-        <w:rPr>
-          <w:rFonts w:ascii="Times New Roman" w:hAnsi="Times New Roman" w:cs="Times New Roman"/>
-        </w:rPr>
-        <w:t>. Further, given the oil and gas industry in the rural belt of Oklahoma (main parts of WFEC) represents a significant portion of the economic activity and thus a significant part of the energy demand, we also used the daily oil price per barrel</w:t>
-      </w:r>
-      <w:r>
-        <w:rPr>
-          <w:rFonts w:ascii="Times New Roman" w:hAnsi="Times New Roman" w:cs="Times New Roman"/>
-        </w:rPr>
-        <w:t xml:space="preserve">. </w:t>
-      </w:r>
-    </w:p>
-    <w:p>
-      <w:pPr>
-        <w:spacing w:line="480" w:lineRule="auto"/>
-        <w:jc w:val="both"/>
-        <w:rPr>
-          <w:rFonts w:ascii="Times New Roman" w:hAnsi="Times New Roman" w:cs="Times New Roman"/>
-        </w:rPr>
-      </w:pPr>
-      <w:r>
-        <w:rPr>
-          <w:rFonts w:ascii="Times New Roman" w:hAnsi="Times New Roman" w:cs="Times New Roman"/>
-        </w:rPr>
-        <w:t>Choosing the right weather station or a combination of the weighted average of the weather stations meteorological summaries is then the next challenge, given the large size of the WFEC region and the diversity of its climate. After considering several stations that span the different locations of WFEC,</w:t>
-      </w:r>
-      <w:r>
-        <w:rPr>
-          <w:rFonts w:ascii="Times New Roman" w:hAnsi="Times New Roman" w:cs="Times New Roman"/>
-        </w:rPr>
-        <w:t xml:space="preserve"> we explored whether the stations </w:t>
-      </w:r>
-      <w:proofErr w:type="gramStart"/>
-      <w:r>
-        <w:rPr>
-          <w:rFonts w:ascii="Times New Roman" w:hAnsi="Times New Roman" w:cs="Times New Roman"/>
-        </w:rPr>
-        <w:t>has</w:t>
-      </w:r>
-      <w:proofErr w:type="gramEnd"/>
-      <w:r>
-        <w:rPr>
-          <w:rFonts w:ascii="Times New Roman" w:hAnsi="Times New Roman" w:cs="Times New Roman"/>
-        </w:rPr>
-        <w:t xml:space="preserve"> drastic differences in their temperature distribution. As per the box plot below, we notice the distributions of observed temperature are relatively similar. The </w:t>
-      </w:r>
-      <w:r>
-        <w:rPr>
-          <w:noProof/>
-        </w:rPr>
-        <w:lastRenderedPageBreak/>
-        <w:drawing>
-          <wp:anchor distT="0" distB="0" distL="114300" distR="114300" simplePos="0" relativeHeight="251660288" behindDoc="1" locked="0" layoutInCell="1" allowOverlap="1" wp14:anchorId="487E0786" wp14:editId="67113053">
-            <wp:simplePos x="0" y="0"/>
-            <wp:positionH relativeFrom="column">
-              <wp:posOffset>-209550</wp:posOffset>
-            </wp:positionH>
-            <wp:positionV relativeFrom="paragraph">
-              <wp:posOffset>0</wp:posOffset>
+              <wp:posOffset>3785235</wp:posOffset>
             </wp:positionV>
             <wp:extent cx="2927350" cy="2952750"/>
             <wp:effectExtent l="0" t="0" r="6350" b="0"/>
@@ -738,7 +532,7 @@
                     <pic:cNvPicPr/>
                   </pic:nvPicPr>
                   <pic:blipFill>
-                    <a:blip r:embed="rId8">
+                    <a:blip r:embed="rId5">
                       <a:extLst>
                         <a:ext uri="{28A0092B-C50C-407E-A947-70E740481C1C}">
                           <a14:useLocalDpi xmlns:a14="http://schemas.microsoft.com/office/drawing/2010/main" val="0"/>
@@ -774,7 +568,354 @@
         <w:rPr>
           <w:rFonts w:ascii="Times New Roman" w:hAnsi="Times New Roman" w:cs="Times New Roman"/>
         </w:rPr>
-        <w:t xml:space="preserve">average and median are relatively similar. However, only the Blanchard station has close to complete data with only 2 missing rows. Given its central position in WFEC and a relative temperature distribution similarity to other stations, the Blanchard Weather Stations is chosen only. </w:t>
+        <w:t xml:space="preserve">For the data exploration, we decided to extract </w:t>
+      </w:r>
+      <w:r>
+        <w:rPr>
+          <w:rFonts w:ascii="Times New Roman" w:hAnsi="Times New Roman" w:cs="Times New Roman"/>
+        </w:rPr>
+        <w:t>daily meteorological summaries (wind, temperature, snowfall, rainfall)</w:t>
+      </w:r>
+      <w:r>
+        <w:rPr>
+          <w:rFonts w:ascii="Times New Roman" w:hAnsi="Times New Roman" w:cs="Times New Roman"/>
+        </w:rPr>
+        <w:t xml:space="preserve"> from the NOAA website at </w:t>
+      </w:r>
+      <w:hyperlink r:id="rId6" w:history="1">
+        <w:r>
+          <w:rPr>
+            <w:rStyle w:val="Hyperlink"/>
+            <w:rFonts w:ascii="Times New Roman" w:hAnsi="Times New Roman" w:cs="Times New Roman"/>
+          </w:rPr>
+          <w:t>https://www.ncdc.noaa.gov/cdo-web/search</w:t>
+        </w:r>
+      </w:hyperlink>
+      <w:r>
+        <w:rPr>
+          <w:rFonts w:ascii="Times New Roman" w:hAnsi="Times New Roman" w:cs="Times New Roman"/>
+        </w:rPr>
+        <w:t xml:space="preserve"> for the 2011 through 2021 period for specific weather stations situated in the WFEC territory, that is stations located in different parts of Oklahoma, Kansas, New Mexico, and </w:t>
+      </w:r>
+      <w:r>
+        <w:rPr>
+          <w:rFonts w:ascii="Times New Roman" w:hAnsi="Times New Roman" w:cs="Times New Roman"/>
+        </w:rPr>
+        <w:t xml:space="preserve">Texas. We also extracted the daily OK WTI Cushing Oil Price per </w:t>
+      </w:r>
+      <w:proofErr w:type="spellStart"/>
+      <w:r>
+        <w:rPr>
+          <w:rFonts w:ascii="Times New Roman" w:hAnsi="Times New Roman" w:cs="Times New Roman"/>
+        </w:rPr>
+        <w:t>Barel</w:t>
+      </w:r>
+      <w:proofErr w:type="spellEnd"/>
+      <w:r>
+        <w:rPr>
+          <w:rFonts w:ascii="Times New Roman" w:hAnsi="Times New Roman" w:cs="Times New Roman"/>
+        </w:rPr>
+        <w:t xml:space="preserve"> for our period on the EIA site at </w:t>
+      </w:r>
+      <w:hyperlink r:id="rId7" w:history="1">
+        <w:r>
+          <w:rPr>
+            <w:rStyle w:val="Hyperlink"/>
+            <w:rFonts w:ascii="Times New Roman" w:hAnsi="Times New Roman" w:cs="Times New Roman"/>
+          </w:rPr>
+          <w:t>https://www.eia.gov/dnav/pet/hist/RWTCD.htm</w:t>
+        </w:r>
+      </w:hyperlink>
+      <w:r>
+        <w:rPr>
+          <w:rFonts w:ascii="Times New Roman" w:hAnsi="Times New Roman" w:cs="Times New Roman"/>
+        </w:rPr>
+        <w:t xml:space="preserve">. We extracted the daily summaries because meteorological data are the first driver of energy demand, especially for WFEC where industrial and agricultural clients dominate. Daily Oil Price per </w:t>
+      </w:r>
+      <w:proofErr w:type="spellStart"/>
+      <w:r>
+        <w:rPr>
+          <w:rFonts w:ascii="Times New Roman" w:hAnsi="Times New Roman" w:cs="Times New Roman"/>
+        </w:rPr>
+        <w:t>Barel</w:t>
+      </w:r>
+      <w:proofErr w:type="spellEnd"/>
+      <w:r>
+        <w:rPr>
+          <w:rFonts w:ascii="Times New Roman" w:hAnsi="Times New Roman" w:cs="Times New Roman"/>
+        </w:rPr>
+        <w:t xml:space="preserve"> (WTI Cushing) is used because it could serve as a proxy variable for the economic health of our region, which is usually correlated with the energy demand variable, </w:t>
+      </w:r>
+      <w:proofErr w:type="gramStart"/>
+      <w:r>
+        <w:rPr>
+          <w:rFonts w:ascii="Times New Roman" w:hAnsi="Times New Roman" w:cs="Times New Roman"/>
+        </w:rPr>
+        <w:t>Y.WFEC</w:t>
+      </w:r>
+      <w:proofErr w:type="gramEnd"/>
+      <w:r>
+        <w:rPr>
+          <w:rFonts w:ascii="Times New Roman" w:hAnsi="Times New Roman" w:cs="Times New Roman"/>
+        </w:rPr>
+        <w:t>. Further, given the oil and gas industry in the rural belt of Oklahoma (main parts of WFEC) represents a significant portion of the economic activity and thus a significant part of the energy demand, we also used the daily oil price per barrel</w:t>
+      </w:r>
+      <w:r>
+        <w:rPr>
+          <w:rFonts w:ascii="Times New Roman" w:hAnsi="Times New Roman" w:cs="Times New Roman"/>
+        </w:rPr>
+        <w:t xml:space="preserve">. </w:t>
+      </w:r>
+    </w:p>
+    <w:p>
+      <w:pPr>
+        <w:spacing w:line="480" w:lineRule="auto"/>
+        <w:jc w:val="both"/>
+        <w:rPr>
+          <w:rFonts w:ascii="Times New Roman" w:hAnsi="Times New Roman" w:cs="Times New Roman"/>
+        </w:rPr>
+      </w:pPr>
+      <w:r>
+        <w:rPr>
+          <w:rFonts w:ascii="Times New Roman" w:hAnsi="Times New Roman" w:cs="Times New Roman"/>
+          <w:noProof/>
+        </w:rPr>
+        <mc:AlternateContent>
+          <mc:Choice Requires="wps">
+            <w:drawing>
+              <wp:anchor distT="45720" distB="45720" distL="114300" distR="114300" simplePos="0" relativeHeight="251688960" behindDoc="0" locked="0" layoutInCell="1" allowOverlap="1" wp14:anchorId="2636B900" wp14:editId="4F2870A8">
+                <wp:simplePos x="0" y="0"/>
+                <wp:positionH relativeFrom="column">
+                  <wp:posOffset>184150</wp:posOffset>
+                </wp:positionH>
+                <wp:positionV relativeFrom="paragraph">
+                  <wp:posOffset>2775585</wp:posOffset>
+                </wp:positionV>
+                <wp:extent cx="2495550" cy="323850"/>
+                <wp:effectExtent l="0" t="0" r="0" b="0"/>
+                <wp:wrapSquare wrapText="bothSides"/>
+                <wp:docPr id="22" name="Text Box 2"/>
+                <wp:cNvGraphicFramePr>
+                  <a:graphicFrameLocks xmlns:a="http://schemas.openxmlformats.org/drawingml/2006/main"/>
+                </wp:cNvGraphicFramePr>
+                <a:graphic xmlns:a="http://schemas.openxmlformats.org/drawingml/2006/main">
+                  <a:graphicData uri="http://schemas.microsoft.com/office/word/2010/wordprocessingShape">
+                    <wps:wsp>
+                      <wps:cNvSpPr txBox="1">
+                        <a:spLocks noChangeArrowheads="1"/>
+                      </wps:cNvSpPr>
+                      <wps:spPr bwMode="auto">
+                        <a:xfrm>
+                          <a:off x="0" y="0"/>
+                          <a:ext cx="2495550" cy="323850"/>
+                        </a:xfrm>
+                        <a:prstGeom prst="rect">
+                          <a:avLst/>
+                        </a:prstGeom>
+                        <a:solidFill>
+                          <a:srgbClr val="FFFFFF"/>
+                        </a:solidFill>
+                        <a:ln w="9525">
+                          <a:noFill/>
+                          <a:miter lim="800000"/>
+                          <a:headEnd/>
+                          <a:tailEnd/>
+                        </a:ln>
+                      </wps:spPr>
+                      <wps:txbx>
+                        <w:txbxContent>
+                          <w:p>
+                            <w:pPr>
+                              <w:tabs>
+                                <w:tab w:val="left" w:pos="2360"/>
+                              </w:tabs>
+                              <w:rPr>
+                                <w:rFonts w:ascii="Times New Roman" w:hAnsi="Times New Roman" w:cs="Times New Roman"/>
+                              </w:rPr>
+                            </w:pPr>
+                            <w:r>
+                              <w:rPr>
+                                <w:rFonts w:ascii="Times New Roman" w:hAnsi="Times New Roman" w:cs="Times New Roman"/>
+                                <w:b/>
+                                <w:bCs/>
+                              </w:rPr>
+                              <w:t xml:space="preserve">                  </w:t>
+                            </w:r>
+                            <w:r>
+                              <w:rPr>
+                                <w:rFonts w:ascii="Times New Roman" w:hAnsi="Times New Roman" w:cs="Times New Roman"/>
+                                <w:b/>
+                                <w:bCs/>
+                              </w:rPr>
+                              <w:t xml:space="preserve">Figure </w:t>
+                            </w:r>
+                            <w:proofErr w:type="spellStart"/>
+                            <w:r>
+                              <w:rPr>
+                                <w:rFonts w:ascii="Times New Roman" w:hAnsi="Times New Roman" w:cs="Times New Roman"/>
+                                <w:b/>
+                                <w:bCs/>
+                              </w:rPr>
+                              <w:t>Xy</w:t>
+                            </w:r>
+                            <w:proofErr w:type="spellEnd"/>
+                          </w:p>
+                          <w:p/>
+                        </w:txbxContent>
+                      </wps:txbx>
+                      <wps:bodyPr rot="0" vert="horz" wrap="square" lIns="91440" tIns="45720" rIns="91440" bIns="45720" anchor="t" anchorCtr="0">
+                        <a:noAutofit/>
+                      </wps:bodyPr>
+                    </wps:wsp>
+                  </a:graphicData>
+                </a:graphic>
+                <wp14:sizeRelH relativeFrom="margin">
+                  <wp14:pctWidth>0</wp14:pctWidth>
+                </wp14:sizeRelH>
+                <wp14:sizeRelV relativeFrom="margin">
+                  <wp14:pctHeight>0</wp14:pctHeight>
+                </wp14:sizeRelV>
+              </wp:anchor>
+            </w:drawing>
+          </mc:Choice>
+          <mc:Fallback>
+            <w:pict>
+              <v:shapetype w14:anchorId="2636B900" id="_x0000_t202" coordsize="21600,21600" o:spt="202" path="m,l,21600r21600,l21600,xe">
+                <v:stroke joinstyle="miter"/>
+                <v:path gradientshapeok="t" o:connecttype="rect"/>
+              </v:shapetype>
+              <v:shape id="Text Box 2" o:spid="_x0000_s1026" type="#_x0000_t202" style="position:absolute;left:0;text-align:left;margin-left:14.5pt;margin-top:218.55pt;width:196.5pt;height:25.5pt;z-index:251688960;visibility:visible;mso-wrap-style:square;mso-width-percent:0;mso-height-percent:0;mso-wrap-distance-left:9pt;mso-wrap-distance-top:3.6pt;mso-wrap-distance-right:9pt;mso-wrap-distance-bottom:3.6pt;mso-position-horizontal:absolute;mso-position-horizontal-relative:text;mso-position-vertical:absolute;mso-position-vertical-relative:text;mso-width-percent:0;mso-height-percent:0;mso-width-relative:margin;mso-height-relative:margin;v-text-anchor:top" o:gfxdata="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" stroked="f">
+                <v:textbox>
+                  <w:txbxContent>
+                    <w:p>
+                      <w:pPr>
+                        <w:tabs>
+                          <w:tab w:val="left" w:pos="2360"/>
+                        </w:tabs>
+                        <w:rPr>
+                          <w:rFonts w:ascii="Times New Roman" w:hAnsi="Times New Roman" w:cs="Times New Roman"/>
+                        </w:rPr>
+                      </w:pPr>
+                      <w:r>
+                        <w:rPr>
+                          <w:rFonts w:ascii="Times New Roman" w:hAnsi="Times New Roman" w:cs="Times New Roman"/>
+                          <w:b/>
+                          <w:bCs/>
+                        </w:rPr>
+                        <w:t xml:space="preserve">                  </w:t>
+                      </w:r>
+                      <w:r>
+                        <w:rPr>
+                          <w:rFonts w:ascii="Times New Roman" w:hAnsi="Times New Roman" w:cs="Times New Roman"/>
+                          <w:b/>
+                          <w:bCs/>
+                        </w:rPr>
+                        <w:t xml:space="preserve">Figure </w:t>
+                      </w:r>
+                      <w:proofErr w:type="spellStart"/>
+                      <w:r>
+                        <w:rPr>
+                          <w:rFonts w:ascii="Times New Roman" w:hAnsi="Times New Roman" w:cs="Times New Roman"/>
+                          <w:b/>
+                          <w:bCs/>
+                        </w:rPr>
+                        <w:t>Xy</w:t>
+                      </w:r>
+                      <w:proofErr w:type="spellEnd"/>
+                    </w:p>
+                    <w:p/>
+                  </w:txbxContent>
+                </v:textbox>
+                <w10:wrap type="square"/>
+              </v:shape>
+            </w:pict>
+          </mc:Fallback>
+        </mc:AlternateContent>
+      </w:r>
+      <w:r>
+        <w:rPr>
+          <w:rFonts w:ascii="Times New Roman" w:hAnsi="Times New Roman" w:cs="Times New Roman"/>
+        </w:rPr>
+        <w:t>Choosing the right weather station or a combination of the weighted average of the weather stations meteorological summaries is then the next challenge, given the large size of the WFEC region and the diversity of its climate. After considering several stations that span the different locations of WFEC,</w:t>
+      </w:r>
+      <w:r>
+        <w:rPr>
+          <w:rFonts w:ascii="Times New Roman" w:hAnsi="Times New Roman" w:cs="Times New Roman"/>
+        </w:rPr>
+        <w:t xml:space="preserve"> we explored whether the stations </w:t>
+      </w:r>
+      <w:proofErr w:type="gramStart"/>
+      <w:r>
+        <w:rPr>
+          <w:rFonts w:ascii="Times New Roman" w:hAnsi="Times New Roman" w:cs="Times New Roman"/>
+        </w:rPr>
+        <w:t>has</w:t>
+      </w:r>
+      <w:proofErr w:type="gramEnd"/>
+      <w:r>
+        <w:rPr>
+          <w:rFonts w:ascii="Times New Roman" w:hAnsi="Times New Roman" w:cs="Times New Roman"/>
+        </w:rPr>
+        <w:t xml:space="preserve"> drastic differences in their temperature distribution. As per the box plot</w:t>
+      </w:r>
+      <w:r>
+        <w:rPr>
+          <w:rFonts w:ascii="Times New Roman" w:hAnsi="Times New Roman" w:cs="Times New Roman"/>
+        </w:rPr>
+        <w:t xml:space="preserve"> (Figure </w:t>
+      </w:r>
+      <w:proofErr w:type="spellStart"/>
+      <w:r>
+        <w:rPr>
+          <w:rFonts w:ascii="Times New Roman" w:hAnsi="Times New Roman" w:cs="Times New Roman"/>
+        </w:rPr>
+        <w:t>Xy</w:t>
+      </w:r>
+      <w:proofErr w:type="spellEnd"/>
+      <w:r>
+        <w:rPr>
+          <w:rFonts w:ascii="Times New Roman" w:hAnsi="Times New Roman" w:cs="Times New Roman"/>
+        </w:rPr>
+        <w:t>)</w:t>
+      </w:r>
+      <w:r>
+        <w:rPr>
+          <w:rFonts w:ascii="Times New Roman" w:hAnsi="Times New Roman" w:cs="Times New Roman"/>
+        </w:rPr>
+        <w:t xml:space="preserve">, we notice the distributions of observed temperature are relatively </w:t>
+      </w:r>
+      <w:proofErr w:type="gramStart"/>
+      <w:r>
+        <w:rPr>
+          <w:rFonts w:ascii="Times New Roman" w:hAnsi="Times New Roman" w:cs="Times New Roman"/>
+        </w:rPr>
+        <w:t>similar</w:t>
+      </w:r>
+      <w:r>
+        <w:rPr>
+          <w:rFonts w:ascii="Times New Roman" w:hAnsi="Times New Roman" w:cs="Times New Roman"/>
+        </w:rPr>
+        <w:t xml:space="preserve"> to</w:t>
+      </w:r>
+      <w:proofErr w:type="gramEnd"/>
+      <w:r>
+        <w:rPr>
+          <w:rFonts w:ascii="Times New Roman" w:hAnsi="Times New Roman" w:cs="Times New Roman"/>
+        </w:rPr>
+        <w:t xml:space="preserve"> the Blanchard’s station</w:t>
+      </w:r>
+      <w:r>
+        <w:rPr>
+          <w:rFonts w:ascii="Times New Roman" w:hAnsi="Times New Roman" w:cs="Times New Roman"/>
+        </w:rPr>
+        <w:t xml:space="preserve">. The average and </w:t>
+      </w:r>
+      <w:r>
+        <w:rPr>
+          <w:rFonts w:ascii="Times New Roman" w:hAnsi="Times New Roman" w:cs="Times New Roman"/>
+        </w:rPr>
+        <w:lastRenderedPageBreak/>
+        <w:t xml:space="preserve">median are relatively similar. However, only the Blanchard station has close to complete data with only 2 missing rows. Given its central position in WFEC and a relative temperature distribution similarity to other stations, the Blanchard Weather Stations is chosen only. </w:t>
       </w:r>
       <w:r>
         <w:rPr>
@@ -782,14 +923,12 @@
         </w:rPr>
         <w:t xml:space="preserve">Once the proper manipulation </w:t>
       </w:r>
-      <w:proofErr w:type="gramStart"/>
-      <w:r>
-        <w:rPr>
-          <w:rFonts w:ascii="Times New Roman" w:hAnsi="Times New Roman" w:cs="Times New Roman"/>
-        </w:rPr>
-        <w:t>are</w:t>
-      </w:r>
-      <w:proofErr w:type="gramEnd"/>
+      <w:r>
+        <w:rPr>
+          <w:rFonts w:ascii="Times New Roman" w:hAnsi="Times New Roman" w:cs="Times New Roman"/>
+        </w:rPr>
+        <w:t>is</w:t>
+      </w:r>
       <w:r>
         <w:rPr>
           <w:rFonts w:ascii="Times New Roman" w:hAnsi="Times New Roman" w:cs="Times New Roman"/>
@@ -800,7 +939,19 @@
         <w:rPr>
           <w:rFonts w:ascii="Times New Roman" w:hAnsi="Times New Roman" w:cs="Times New Roman"/>
         </w:rPr>
-        <w:t>, as showed in the box plot below,</w:t>
+        <w:t>, as showed in the box plot</w:t>
+      </w:r>
+      <w:r>
+        <w:rPr>
+          <w:rFonts w:ascii="Times New Roman" w:hAnsi="Times New Roman" w:cs="Times New Roman"/>
+        </w:rPr>
+        <w:t xml:space="preserve"> (Figure XY)</w:t>
+      </w:r>
+      <w:r>
+        <w:rPr>
+          <w:rFonts w:ascii="Times New Roman" w:hAnsi="Times New Roman" w:cs="Times New Roman"/>
+        </w:rPr>
+        <w:t>,</w:t>
       </w:r>
       <w:r>
         <w:rPr>
@@ -850,7 +1001,7 @@
                     <pic:cNvPicPr/>
                   </pic:nvPicPr>
                   <pic:blipFill>
-                    <a:blip r:embed="rId9">
+                    <a:blip r:embed="rId8">
                       <a:extLst>
                         <a:ext uri="{28A0092B-C50C-407E-A947-70E740481C1C}">
                           <a14:useLocalDpi xmlns:a14="http://schemas.microsoft.com/office/drawing/2010/main" val="0"/>
@@ -918,7 +1069,7 @@
                     <pic:cNvPicPr/>
                   </pic:nvPicPr>
                   <pic:blipFill>
-                    <a:blip r:embed="rId10">
+                    <a:blip r:embed="rId9">
                       <a:extLst>
                         <a:ext uri="{28A0092B-C50C-407E-A947-70E740481C1C}">
                           <a14:useLocalDpi xmlns:a14="http://schemas.microsoft.com/office/drawing/2010/main" val="0"/>
@@ -972,7 +1123,27 @@
         <w:rPr>
           <w:rFonts w:ascii="Times New Roman" w:hAnsi="Times New Roman" w:cs="Times New Roman"/>
         </w:rPr>
-        <w:t>This is also confirmed by the scatter plot below.</w:t>
+        <w:t>This is also confirmed by the scatter plot below</w:t>
+      </w:r>
+      <w:r>
+        <w:rPr>
+          <w:rFonts w:ascii="Times New Roman" w:hAnsi="Times New Roman" w:cs="Times New Roman"/>
+        </w:rPr>
+        <w:t xml:space="preserve"> (Figure </w:t>
+      </w:r>
+      <w:proofErr w:type="spellStart"/>
+      <w:r>
+        <w:rPr>
+          <w:rFonts w:ascii="Times New Roman" w:hAnsi="Times New Roman" w:cs="Times New Roman"/>
+        </w:rPr>
+        <w:t>Xy</w:t>
+      </w:r>
+      <w:proofErr w:type="spellEnd"/>
+      <w:r>
+        <w:rPr>
+          <w:rFonts w:ascii="Times New Roman" w:hAnsi="Times New Roman" w:cs="Times New Roman"/>
+        </w:rPr>
+        <w:t>)</w:t>
       </w:r>
     </w:p>
     <w:p>
@@ -987,7 +1158,6 @@
         <w:rPr>
           <w:rFonts w:ascii="Times New Roman" w:hAnsi="Times New Roman" w:cs="Times New Roman"/>
         </w:rPr>
-        <w:lastRenderedPageBreak/>
         <w:t xml:space="preserve">We also observe the following distribution for the observed temperature, rain, and oil prices over the 2011 – 2021 period. </w:t>
       </w:r>
     </w:p>
@@ -1003,10 +1173,348 @@
       <w:r>
         <w:rPr>
           <w:rFonts w:ascii="Times New Roman" w:hAnsi="Times New Roman" w:cs="Times New Roman"/>
+          <w:noProof/>
+        </w:rPr>
+        <mc:AlternateContent>
+          <mc:Choice Requires="wps">
+            <w:drawing>
+              <wp:anchor distT="45720" distB="45720" distL="114300" distR="114300" simplePos="0" relativeHeight="251693056" behindDoc="0" locked="0" layoutInCell="1" allowOverlap="1" wp14:anchorId="02571B09" wp14:editId="6F631C1E">
+                <wp:simplePos x="0" y="0"/>
+                <wp:positionH relativeFrom="column">
+                  <wp:posOffset>3644900</wp:posOffset>
+                </wp:positionH>
+                <wp:positionV relativeFrom="paragraph">
+                  <wp:posOffset>374015</wp:posOffset>
+                </wp:positionV>
+                <wp:extent cx="2203450" cy="279400"/>
+                <wp:effectExtent l="0" t="0" r="6350" b="6350"/>
+                <wp:wrapSquare wrapText="bothSides"/>
+                <wp:docPr id="24" name="Text Box 2"/>
+                <wp:cNvGraphicFramePr>
+                  <a:graphicFrameLocks xmlns:a="http://schemas.openxmlformats.org/drawingml/2006/main"/>
+                </wp:cNvGraphicFramePr>
+                <a:graphic xmlns:a="http://schemas.openxmlformats.org/drawingml/2006/main">
+                  <a:graphicData uri="http://schemas.microsoft.com/office/word/2010/wordprocessingShape">
+                    <wps:wsp>
+                      <wps:cNvSpPr txBox="1">
+                        <a:spLocks noChangeArrowheads="1"/>
+                      </wps:cNvSpPr>
+                      <wps:spPr bwMode="auto">
+                        <a:xfrm>
+                          <a:off x="0" y="0"/>
+                          <a:ext cx="2203450" cy="279400"/>
+                        </a:xfrm>
+                        <a:prstGeom prst="rect">
+                          <a:avLst/>
+                        </a:prstGeom>
+                        <a:solidFill>
+                          <a:srgbClr val="FFFFFF"/>
+                        </a:solidFill>
+                        <a:ln w="9525">
+                          <a:noFill/>
+                          <a:miter lim="800000"/>
+                          <a:headEnd/>
+                          <a:tailEnd/>
+                        </a:ln>
+                      </wps:spPr>
+                      <wps:txbx>
+                        <w:txbxContent>
+                          <w:p>
+                            <w:pPr>
+                              <w:tabs>
+                                <w:tab w:val="left" w:pos="2360"/>
+                              </w:tabs>
+                              <w:rPr>
+                                <w:rFonts w:ascii="Times New Roman" w:hAnsi="Times New Roman" w:cs="Times New Roman"/>
+                              </w:rPr>
+                            </w:pPr>
+                            <w:r>
+                              <w:rPr>
+                                <w:rFonts w:ascii="Times New Roman" w:hAnsi="Times New Roman" w:cs="Times New Roman"/>
+                                <w:b/>
+                                <w:bCs/>
+                              </w:rPr>
+                              <w:t xml:space="preserve">                  </w:t>
+                            </w:r>
+                            <w:r>
+                              <w:rPr>
+                                <w:rFonts w:ascii="Times New Roman" w:hAnsi="Times New Roman" w:cs="Times New Roman"/>
+                                <w:b/>
+                                <w:bCs/>
+                              </w:rPr>
+                              <w:t xml:space="preserve">Figure </w:t>
+                            </w:r>
+                            <w:proofErr w:type="spellStart"/>
+                            <w:r>
+                              <w:rPr>
+                                <w:rFonts w:ascii="Times New Roman" w:hAnsi="Times New Roman" w:cs="Times New Roman"/>
+                                <w:b/>
+                                <w:bCs/>
+                              </w:rPr>
+                              <w:t>Xy</w:t>
+                            </w:r>
+                            <w:proofErr w:type="spellEnd"/>
+                          </w:p>
+                          <w:p/>
+                        </w:txbxContent>
+                      </wps:txbx>
+                      <wps:bodyPr rot="0" vert="horz" wrap="square" lIns="91440" tIns="45720" rIns="91440" bIns="45720" anchor="t" anchorCtr="0">
+                        <a:noAutofit/>
+                      </wps:bodyPr>
+                    </wps:wsp>
+                  </a:graphicData>
+                </a:graphic>
+                <wp14:sizeRelH relativeFrom="margin">
+                  <wp14:pctWidth>0</wp14:pctWidth>
+                </wp14:sizeRelH>
+                <wp14:sizeRelV relativeFrom="margin">
+                  <wp14:pctHeight>0</wp14:pctHeight>
+                </wp14:sizeRelV>
+              </wp:anchor>
+            </w:drawing>
+          </mc:Choice>
+          <mc:Fallback>
+            <w:pict>
+              <v:shape w14:anchorId="02571B09" id="_x0000_s1027" type="#_x0000_t202" style="position:absolute;left:0;text-align:left;margin-left:287pt;margin-top:29.45pt;width:173.5pt;height:22pt;z-index:251693056;visibility:visible;mso-wrap-style:square;mso-width-percent:0;mso-height-percent:0;mso-wrap-distance-left:9pt;mso-wrap-distance-top:3.6pt;mso-wrap-distance-right:9pt;mso-wrap-distance-bottom:3.6pt;mso-position-horizontal:absolute;mso-position-horizontal-relative:text;mso-position-vertical:absolute;mso-position-vertical-relative:text;mso-width-percent:0;mso-height-percent:0;mso-width-relative:margin;mso-height-relative:margin;v-text-anchor:top" o:gfxdata="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" stroked="f">
+                <v:textbox>
+                  <w:txbxContent>
+                    <w:p>
+                      <w:pPr>
+                        <w:tabs>
+                          <w:tab w:val="left" w:pos="2360"/>
+                        </w:tabs>
+                        <w:rPr>
+                          <w:rFonts w:ascii="Times New Roman" w:hAnsi="Times New Roman" w:cs="Times New Roman"/>
+                        </w:rPr>
+                      </w:pPr>
+                      <w:r>
+                        <w:rPr>
+                          <w:rFonts w:ascii="Times New Roman" w:hAnsi="Times New Roman" w:cs="Times New Roman"/>
+                          <w:b/>
+                          <w:bCs/>
+                        </w:rPr>
+                        <w:t xml:space="preserve">                  </w:t>
+                      </w:r>
+                      <w:r>
+                        <w:rPr>
+                          <w:rFonts w:ascii="Times New Roman" w:hAnsi="Times New Roman" w:cs="Times New Roman"/>
+                          <w:b/>
+                          <w:bCs/>
+                        </w:rPr>
+                        <w:t xml:space="preserve">Figure </w:t>
+                      </w:r>
+                      <w:proofErr w:type="spellStart"/>
+                      <w:r>
+                        <w:rPr>
+                          <w:rFonts w:ascii="Times New Roman" w:hAnsi="Times New Roman" w:cs="Times New Roman"/>
+                          <w:b/>
+                          <w:bCs/>
+                        </w:rPr>
+                        <w:t>Xy</w:t>
+                      </w:r>
+                      <w:proofErr w:type="spellEnd"/>
+                    </w:p>
+                    <w:p/>
+                  </w:txbxContent>
+                </v:textbox>
+                <w10:wrap type="square"/>
+              </v:shape>
+            </w:pict>
+          </mc:Fallback>
+        </mc:AlternateContent>
+      </w:r>
+      <w:r>
+        <w:rPr>
+          <w:rFonts w:ascii="Times New Roman" w:hAnsi="Times New Roman" w:cs="Times New Roman"/>
+          <w:noProof/>
+        </w:rPr>
+        <mc:AlternateContent>
+          <mc:Choice Requires="wps">
+            <w:drawing>
+              <wp:anchor distT="45720" distB="45720" distL="114300" distR="114300" simplePos="0" relativeHeight="251691008" behindDoc="0" locked="0" layoutInCell="1" allowOverlap="1" wp14:anchorId="2B893594" wp14:editId="55481FF5">
+                <wp:simplePos x="0" y="0"/>
+                <wp:positionH relativeFrom="column">
+                  <wp:posOffset>419100</wp:posOffset>
+                </wp:positionH>
+                <wp:positionV relativeFrom="paragraph">
+                  <wp:posOffset>388620</wp:posOffset>
+                </wp:positionV>
+                <wp:extent cx="2203450" cy="279400"/>
+                <wp:effectExtent l="0" t="0" r="6350" b="6350"/>
+                <wp:wrapSquare wrapText="bothSides"/>
+                <wp:docPr id="23" name="Text Box 2"/>
+                <wp:cNvGraphicFramePr>
+                  <a:graphicFrameLocks xmlns:a="http://schemas.openxmlformats.org/drawingml/2006/main"/>
+                </wp:cNvGraphicFramePr>
+                <a:graphic xmlns:a="http://schemas.openxmlformats.org/drawingml/2006/main">
+                  <a:graphicData uri="http://schemas.microsoft.com/office/word/2010/wordprocessingShape">
+                    <wps:wsp>
+                      <wps:cNvSpPr txBox="1">
+                        <a:spLocks noChangeArrowheads="1"/>
+                      </wps:cNvSpPr>
+                      <wps:spPr bwMode="auto">
+                        <a:xfrm>
+                          <a:off x="0" y="0"/>
+                          <a:ext cx="2203450" cy="279400"/>
+                        </a:xfrm>
+                        <a:prstGeom prst="rect">
+                          <a:avLst/>
+                        </a:prstGeom>
+                        <a:solidFill>
+                          <a:srgbClr val="FFFFFF"/>
+                        </a:solidFill>
+                        <a:ln w="9525">
+                          <a:noFill/>
+                          <a:miter lim="800000"/>
+                          <a:headEnd/>
+                          <a:tailEnd/>
+                        </a:ln>
+                      </wps:spPr>
+                      <wps:txbx>
+                        <w:txbxContent>
+                          <w:p>
+                            <w:pPr>
+                              <w:tabs>
+                                <w:tab w:val="left" w:pos="2360"/>
+                              </w:tabs>
+                              <w:rPr>
+                                <w:rFonts w:ascii="Times New Roman" w:hAnsi="Times New Roman" w:cs="Times New Roman"/>
+                              </w:rPr>
+                            </w:pPr>
+                            <w:r>
+                              <w:rPr>
+                                <w:rFonts w:ascii="Times New Roman" w:hAnsi="Times New Roman" w:cs="Times New Roman"/>
+                                <w:b/>
+                                <w:bCs/>
+                              </w:rPr>
+                              <w:t xml:space="preserve">                  </w:t>
+                            </w:r>
+                            <w:r>
+                              <w:rPr>
+                                <w:rFonts w:ascii="Times New Roman" w:hAnsi="Times New Roman" w:cs="Times New Roman"/>
+                                <w:b/>
+                                <w:bCs/>
+                              </w:rPr>
+                              <w:t xml:space="preserve">Figure </w:t>
+                            </w:r>
+                            <w:r>
+                              <w:rPr>
+                                <w:rFonts w:ascii="Times New Roman" w:hAnsi="Times New Roman" w:cs="Times New Roman"/>
+                                <w:b/>
+                                <w:bCs/>
+                              </w:rPr>
+                              <w:t>X</w:t>
+                            </w:r>
+                            <w:r>
+                              <w:rPr>
+                                <w:rFonts w:ascii="Times New Roman" w:hAnsi="Times New Roman" w:cs="Times New Roman"/>
+                                <w:b/>
+                                <w:bCs/>
+                              </w:rPr>
+                              <w:t>Y</w:t>
+                            </w:r>
+                          </w:p>
+                          <w:p/>
+                        </w:txbxContent>
+                      </wps:txbx>
+                      <wps:bodyPr rot="0" vert="horz" wrap="square" lIns="91440" tIns="45720" rIns="91440" bIns="45720" anchor="t" anchorCtr="0">
+                        <a:noAutofit/>
+                      </wps:bodyPr>
+                    </wps:wsp>
+                  </a:graphicData>
+                </a:graphic>
+                <wp14:sizeRelH relativeFrom="margin">
+                  <wp14:pctWidth>0</wp14:pctWidth>
+                </wp14:sizeRelH>
+                <wp14:sizeRelV relativeFrom="margin">
+                  <wp14:pctHeight>0</wp14:pctHeight>
+                </wp14:sizeRelV>
+              </wp:anchor>
+            </w:drawing>
+          </mc:Choice>
+          <mc:Fallback>
+            <w:pict>
+              <v:shape w14:anchorId="2B893594" id="_x0000_s1028" type="#_x0000_t202" style="position:absolute;left:0;text-align:left;margin-left:33pt;margin-top:30.6pt;width:173.5pt;height:22pt;z-index:251691008;visibility:visible;mso-wrap-style:square;mso-width-percent:0;mso-height-percent:0;mso-wrap-distance-left:9pt;mso-wrap-distance-top:3.6pt;mso-wrap-distance-right:9pt;mso-wrap-distance-bottom:3.6pt;mso-position-horizontal:absolute;mso-position-horizontal-relative:text;mso-position-vertical:absolute;mso-position-vertical-relative:text;mso-width-percent:0;mso-height-percent:0;mso-width-relative:margin;mso-height-relative:margin;v-text-anchor:top" o:gfxdata="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" stroked="f">
+                <v:textbox>
+                  <w:txbxContent>
+                    <w:p>
+                      <w:pPr>
+                        <w:tabs>
+                          <w:tab w:val="left" w:pos="2360"/>
+                        </w:tabs>
+                        <w:rPr>
+                          <w:rFonts w:ascii="Times New Roman" w:hAnsi="Times New Roman" w:cs="Times New Roman"/>
+                        </w:rPr>
+                      </w:pPr>
+                      <w:r>
+                        <w:rPr>
+                          <w:rFonts w:ascii="Times New Roman" w:hAnsi="Times New Roman" w:cs="Times New Roman"/>
+                          <w:b/>
+                          <w:bCs/>
+                        </w:rPr>
+                        <w:t xml:space="preserve">                  </w:t>
+                      </w:r>
+                      <w:r>
+                        <w:rPr>
+                          <w:rFonts w:ascii="Times New Roman" w:hAnsi="Times New Roman" w:cs="Times New Roman"/>
+                          <w:b/>
+                          <w:bCs/>
+                        </w:rPr>
+                        <w:t xml:space="preserve">Figure </w:t>
+                      </w:r>
+                      <w:r>
+                        <w:rPr>
+                          <w:rFonts w:ascii="Times New Roman" w:hAnsi="Times New Roman" w:cs="Times New Roman"/>
+                          <w:b/>
+                          <w:bCs/>
+                        </w:rPr>
+                        <w:t>X</w:t>
+                      </w:r>
+                      <w:r>
+                        <w:rPr>
+                          <w:rFonts w:ascii="Times New Roman" w:hAnsi="Times New Roman" w:cs="Times New Roman"/>
+                          <w:b/>
+                          <w:bCs/>
+                        </w:rPr>
+                        <w:t>Y</w:t>
+                      </w:r>
+                    </w:p>
+                    <w:p/>
+                  </w:txbxContent>
+                </v:textbox>
+                <w10:wrap type="square"/>
+              </v:shape>
+            </w:pict>
+          </mc:Fallback>
+        </mc:AlternateContent>
+      </w:r>
+      <w:r>
+        <w:rPr>
+          <w:rFonts w:ascii="Times New Roman" w:hAnsi="Times New Roman" w:cs="Times New Roman"/>
           <w:u w:val="single"/>
         </w:rPr>
         <w:t>Observed Temperature</w:t>
       </w:r>
+    </w:p>
+    <w:p>
+      <w:pPr>
+        <w:spacing w:line="480" w:lineRule="auto"/>
+        <w:jc w:val="both"/>
+        <w:rPr>
+          <w:rFonts w:ascii="Times New Roman" w:hAnsi="Times New Roman" w:cs="Times New Roman"/>
+          <w:u w:val="single"/>
+        </w:rPr>
+      </w:pPr>
+    </w:p>
+    <w:p>
+      <w:pPr>
+        <w:spacing w:line="480" w:lineRule="auto"/>
+        <w:jc w:val="both"/>
+        <w:rPr>
+          <w:rFonts w:ascii="Times New Roman" w:hAnsi="Times New Roman" w:cs="Times New Roman"/>
+          <w:u w:val="single"/>
+        </w:rPr>
+      </w:pPr>
     </w:p>
     <w:tbl>
       <w:tblPr>
@@ -1041,6 +1549,7 @@
               <w:rPr>
                 <w:rFonts w:ascii="Times New Roman" w:hAnsi="Times New Roman" w:cs="Times New Roman"/>
               </w:rPr>
+              <w:lastRenderedPageBreak/>
               <w:t>Min</w:t>
             </w:r>
           </w:p>
@@ -2067,29 +2576,464 @@
       </w:pPr>
       <w:r>
         <w:rPr>
+          <w:rFonts w:ascii="Times New Roman" w:hAnsi="Times New Roman" w:cs="Times New Roman"/>
           <w:noProof/>
         </w:rPr>
+        <mc:AlternateContent>
+          <mc:Choice Requires="wps">
+            <w:drawing>
+              <wp:anchor distT="45720" distB="45720" distL="114300" distR="114300" simplePos="0" relativeHeight="251684864" behindDoc="0" locked="0" layoutInCell="1" allowOverlap="1" wp14:anchorId="75F6C946" wp14:editId="6F7D7A3A">
+                <wp:simplePos x="0" y="0"/>
+                <wp:positionH relativeFrom="column">
+                  <wp:posOffset>101600</wp:posOffset>
+                </wp:positionH>
+                <wp:positionV relativeFrom="paragraph">
+                  <wp:posOffset>1640840</wp:posOffset>
+                </wp:positionV>
+                <wp:extent cx="2203450" cy="279400"/>
+                <wp:effectExtent l="0" t="0" r="6350" b="6350"/>
+                <wp:wrapSquare wrapText="bothSides"/>
+                <wp:docPr id="19" name="Text Box 2"/>
+                <wp:cNvGraphicFramePr>
+                  <a:graphicFrameLocks xmlns:a="http://schemas.openxmlformats.org/drawingml/2006/main"/>
+                </wp:cNvGraphicFramePr>
+                <a:graphic xmlns:a="http://schemas.openxmlformats.org/drawingml/2006/main">
+                  <a:graphicData uri="http://schemas.microsoft.com/office/word/2010/wordprocessingShape">
+                    <wps:wsp>
+                      <wps:cNvSpPr txBox="1">
+                        <a:spLocks noChangeArrowheads="1"/>
+                      </wps:cNvSpPr>
+                      <wps:spPr bwMode="auto">
+                        <a:xfrm>
+                          <a:off x="0" y="0"/>
+                          <a:ext cx="2203450" cy="279400"/>
+                        </a:xfrm>
+                        <a:prstGeom prst="rect">
+                          <a:avLst/>
+                        </a:prstGeom>
+                        <a:solidFill>
+                          <a:srgbClr val="FFFFFF"/>
+                        </a:solidFill>
+                        <a:ln w="9525">
+                          <a:noFill/>
+                          <a:miter lim="800000"/>
+                          <a:headEnd/>
+                          <a:tailEnd/>
+                        </a:ln>
+                      </wps:spPr>
+                      <wps:txbx>
+                        <w:txbxContent>
+                          <w:p>
+                            <w:pPr>
+                              <w:tabs>
+                                <w:tab w:val="left" w:pos="2360"/>
+                              </w:tabs>
+                              <w:rPr>
+                                <w:rFonts w:ascii="Times New Roman" w:hAnsi="Times New Roman" w:cs="Times New Roman"/>
+                              </w:rPr>
+                            </w:pPr>
+                            <w:r>
+                              <w:rPr>
+                                <w:rFonts w:ascii="Times New Roman" w:hAnsi="Times New Roman" w:cs="Times New Roman"/>
+                                <w:b/>
+                                <w:bCs/>
+                              </w:rPr>
+                              <w:t xml:space="preserve">                  </w:t>
+                            </w:r>
+                            <w:r>
+                              <w:rPr>
+                                <w:rFonts w:ascii="Times New Roman" w:hAnsi="Times New Roman" w:cs="Times New Roman"/>
+                                <w:b/>
+                                <w:bCs/>
+                              </w:rPr>
+                              <w:t xml:space="preserve">Figure </w:t>
+                            </w:r>
+                            <w:proofErr w:type="spellStart"/>
+                            <w:r>
+                              <w:rPr>
+                                <w:rFonts w:ascii="Times New Roman" w:hAnsi="Times New Roman" w:cs="Times New Roman"/>
+                                <w:b/>
+                                <w:bCs/>
+                              </w:rPr>
+                              <w:t>Xy</w:t>
+                            </w:r>
+                            <w:proofErr w:type="spellEnd"/>
+                          </w:p>
+                          <w:p/>
+                        </w:txbxContent>
+                      </wps:txbx>
+                      <wps:bodyPr rot="0" vert="horz" wrap="square" lIns="91440" tIns="45720" rIns="91440" bIns="45720" anchor="t" anchorCtr="0">
+                        <a:noAutofit/>
+                      </wps:bodyPr>
+                    </wps:wsp>
+                  </a:graphicData>
+                </a:graphic>
+                <wp14:sizeRelH relativeFrom="margin">
+                  <wp14:pctWidth>0</wp14:pctWidth>
+                </wp14:sizeRelH>
+                <wp14:sizeRelV relativeFrom="margin">
+                  <wp14:pctHeight>0</wp14:pctHeight>
+                </wp14:sizeRelV>
+              </wp:anchor>
+            </w:drawing>
+          </mc:Choice>
+          <mc:Fallback>
+            <w:pict>
+              <v:shape w14:anchorId="75F6C946" id="_x0000_s1029" type="#_x0000_t202" style="position:absolute;left:0;text-align:left;margin-left:8pt;margin-top:129.2pt;width:173.5pt;height:22pt;z-index:251684864;visibility:visible;mso-wrap-style:square;mso-width-percent:0;mso-height-percent:0;mso-wrap-distance-left:9pt;mso-wrap-distance-top:3.6pt;mso-wrap-distance-right:9pt;mso-wrap-distance-bottom:3.6pt;mso-position-horizontal:absolute;mso-position-horizontal-relative:text;mso-position-vertical:absolute;mso-position-vertical-relative:text;mso-width-percent:0;mso-height-percent:0;mso-width-relative:margin;mso-height-relative:margin;v-text-anchor:top" o:gfxdata="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" stroked="f">
+                <v:textbox>
+                  <w:txbxContent>
+                    <w:p>
+                      <w:pPr>
+                        <w:tabs>
+                          <w:tab w:val="left" w:pos="2360"/>
+                        </w:tabs>
+                        <w:rPr>
+                          <w:rFonts w:ascii="Times New Roman" w:hAnsi="Times New Roman" w:cs="Times New Roman"/>
+                        </w:rPr>
+                      </w:pPr>
+                      <w:r>
+                        <w:rPr>
+                          <w:rFonts w:ascii="Times New Roman" w:hAnsi="Times New Roman" w:cs="Times New Roman"/>
+                          <w:b/>
+                          <w:bCs/>
+                        </w:rPr>
+                        <w:t xml:space="preserve">                  </w:t>
+                      </w:r>
+                      <w:r>
+                        <w:rPr>
+                          <w:rFonts w:ascii="Times New Roman" w:hAnsi="Times New Roman" w:cs="Times New Roman"/>
+                          <w:b/>
+                          <w:bCs/>
+                        </w:rPr>
+                        <w:t xml:space="preserve">Figure </w:t>
+                      </w:r>
+                      <w:proofErr w:type="spellStart"/>
+                      <w:r>
+                        <w:rPr>
+                          <w:rFonts w:ascii="Times New Roman" w:hAnsi="Times New Roman" w:cs="Times New Roman"/>
+                          <w:b/>
+                          <w:bCs/>
+                        </w:rPr>
+                        <w:t>Xy</w:t>
+                      </w:r>
+                      <w:proofErr w:type="spellEnd"/>
+                    </w:p>
+                    <w:p/>
+                  </w:txbxContent>
+                </v:textbox>
+                <w10:wrap type="square"/>
+              </v:shape>
+            </w:pict>
+          </mc:Fallback>
+        </mc:AlternateContent>
+      </w:r>
+      <w:r>
+        <w:rPr>
+          <w:rFonts w:ascii="Times New Roman" w:hAnsi="Times New Roman" w:cs="Times New Roman"/>
+          <w:noProof/>
+        </w:rPr>
+        <mc:AlternateContent>
+          <mc:Choice Requires="wps">
+            <w:drawing>
+              <wp:anchor distT="45720" distB="45720" distL="114300" distR="114300" simplePos="0" relativeHeight="251686912" behindDoc="0" locked="0" layoutInCell="1" allowOverlap="1" wp14:anchorId="2558FD4C" wp14:editId="354F46B4">
+                <wp:simplePos x="0" y="0"/>
+                <wp:positionH relativeFrom="column">
+                  <wp:posOffset>3270250</wp:posOffset>
+                </wp:positionH>
+                <wp:positionV relativeFrom="paragraph">
+                  <wp:posOffset>1586865</wp:posOffset>
+                </wp:positionV>
+                <wp:extent cx="2203450" cy="279400"/>
+                <wp:effectExtent l="0" t="0" r="6350" b="6350"/>
+                <wp:wrapSquare wrapText="bothSides"/>
+                <wp:docPr id="21" name="Text Box 2"/>
+                <wp:cNvGraphicFramePr>
+                  <a:graphicFrameLocks xmlns:a="http://schemas.openxmlformats.org/drawingml/2006/main"/>
+                </wp:cNvGraphicFramePr>
+                <a:graphic xmlns:a="http://schemas.openxmlformats.org/drawingml/2006/main">
+                  <a:graphicData uri="http://schemas.microsoft.com/office/word/2010/wordprocessingShape">
+                    <wps:wsp>
+                      <wps:cNvSpPr txBox="1">
+                        <a:spLocks noChangeArrowheads="1"/>
+                      </wps:cNvSpPr>
+                      <wps:spPr bwMode="auto">
+                        <a:xfrm>
+                          <a:off x="0" y="0"/>
+                          <a:ext cx="2203450" cy="279400"/>
+                        </a:xfrm>
+                        <a:prstGeom prst="rect">
+                          <a:avLst/>
+                        </a:prstGeom>
+                        <a:solidFill>
+                          <a:srgbClr val="FFFFFF"/>
+                        </a:solidFill>
+                        <a:ln w="9525">
+                          <a:noFill/>
+                          <a:miter lim="800000"/>
+                          <a:headEnd/>
+                          <a:tailEnd/>
+                        </a:ln>
+                      </wps:spPr>
+                      <wps:txbx>
+                        <w:txbxContent>
+                          <w:p>
+                            <w:pPr>
+                              <w:tabs>
+                                <w:tab w:val="left" w:pos="2360"/>
+                              </w:tabs>
+                              <w:rPr>
+                                <w:rFonts w:ascii="Times New Roman" w:hAnsi="Times New Roman" w:cs="Times New Roman"/>
+                              </w:rPr>
+                            </w:pPr>
+                            <w:r>
+                              <w:rPr>
+                                <w:rFonts w:ascii="Times New Roman" w:hAnsi="Times New Roman" w:cs="Times New Roman"/>
+                                <w:b/>
+                                <w:bCs/>
+                              </w:rPr>
+                              <w:t xml:space="preserve">                  </w:t>
+                            </w:r>
+                            <w:r>
+                              <w:rPr>
+                                <w:rFonts w:ascii="Times New Roman" w:hAnsi="Times New Roman" w:cs="Times New Roman"/>
+                                <w:b/>
+                                <w:bCs/>
+                              </w:rPr>
+                              <w:t xml:space="preserve">Figure </w:t>
+                            </w:r>
+                            <w:proofErr w:type="spellStart"/>
+                            <w:r>
+                              <w:rPr>
+                                <w:rFonts w:ascii="Times New Roman" w:hAnsi="Times New Roman" w:cs="Times New Roman"/>
+                                <w:b/>
+                                <w:bCs/>
+                              </w:rPr>
+                              <w:t>Xy</w:t>
+                            </w:r>
+                            <w:proofErr w:type="spellEnd"/>
+                          </w:p>
+                          <w:p/>
+                        </w:txbxContent>
+                      </wps:txbx>
+                      <wps:bodyPr rot="0" vert="horz" wrap="square" lIns="91440" tIns="45720" rIns="91440" bIns="45720" anchor="t" anchorCtr="0">
+                        <a:noAutofit/>
+                      </wps:bodyPr>
+                    </wps:wsp>
+                  </a:graphicData>
+                </a:graphic>
+                <wp14:sizeRelH relativeFrom="margin">
+                  <wp14:pctWidth>0</wp14:pctWidth>
+                </wp14:sizeRelH>
+                <wp14:sizeRelV relativeFrom="margin">
+                  <wp14:pctHeight>0</wp14:pctHeight>
+                </wp14:sizeRelV>
+              </wp:anchor>
+            </w:drawing>
+          </mc:Choice>
+          <mc:Fallback>
+            <w:pict>
+              <v:shape w14:anchorId="2558FD4C" id="_x0000_s1030" type="#_x0000_t202" style="position:absolute;left:0;text-align:left;margin-left:257.5pt;margin-top:124.95pt;width:173.5pt;height:22pt;z-index:251686912;visibility:visible;mso-wrap-style:square;mso-width-percent:0;mso-height-percent:0;mso-wrap-distance-left:9pt;mso-wrap-distance-top:3.6pt;mso-wrap-distance-right:9pt;mso-wrap-distance-bottom:3.6pt;mso-position-horizontal:absolute;mso-position-horizontal-relative:text;mso-position-vertical:absolute;mso-position-vertical-relative:text;mso-width-percent:0;mso-height-percent:0;mso-width-relative:margin;mso-height-relative:margin;v-text-anchor:top" o:gfxdata="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" stroked="f">
+                <v:textbox>
+                  <w:txbxContent>
+                    <w:p>
+                      <w:pPr>
+                        <w:tabs>
+                          <w:tab w:val="left" w:pos="2360"/>
+                        </w:tabs>
+                        <w:rPr>
+                          <w:rFonts w:ascii="Times New Roman" w:hAnsi="Times New Roman" w:cs="Times New Roman"/>
+                        </w:rPr>
+                      </w:pPr>
+                      <w:r>
+                        <w:rPr>
+                          <w:rFonts w:ascii="Times New Roman" w:hAnsi="Times New Roman" w:cs="Times New Roman"/>
+                          <w:b/>
+                          <w:bCs/>
+                        </w:rPr>
+                        <w:t xml:space="preserve">                  </w:t>
+                      </w:r>
+                      <w:r>
+                        <w:rPr>
+                          <w:rFonts w:ascii="Times New Roman" w:hAnsi="Times New Roman" w:cs="Times New Roman"/>
+                          <w:b/>
+                          <w:bCs/>
+                        </w:rPr>
+                        <w:t xml:space="preserve">Figure </w:t>
+                      </w:r>
+                      <w:proofErr w:type="spellStart"/>
+                      <w:r>
+                        <w:rPr>
+                          <w:rFonts w:ascii="Times New Roman" w:hAnsi="Times New Roman" w:cs="Times New Roman"/>
+                          <w:b/>
+                          <w:bCs/>
+                        </w:rPr>
+                        <w:t>Xy</w:t>
+                      </w:r>
+                      <w:proofErr w:type="spellEnd"/>
+                    </w:p>
+                    <w:p/>
+                  </w:txbxContent>
+                </v:textbox>
+                <w10:wrap type="square"/>
+              </v:shape>
+            </w:pict>
+          </mc:Fallback>
+        </mc:AlternateContent>
+      </w:r>
+      <w:r>
+        <w:rPr>
+          <w:rFonts w:ascii="Times New Roman" w:hAnsi="Times New Roman" w:cs="Times New Roman"/>
+        </w:rPr>
+        <w:t xml:space="preserve">We then searched for the most appropriate temperature of reference for HDD and CDD. After looking for the temperature, on the cold and warm ends of the temperature-energy demand relationship, that would make energy demand significantly increase, we concluded that the respective Tref for HDD and CDD are 5 and 20 degree Celsius. </w:t>
+      </w:r>
+      <w:r>
+        <w:rPr>
+          <w:rFonts w:ascii="Times New Roman" w:hAnsi="Times New Roman" w:cs="Times New Roman"/>
+        </w:rPr>
+        <w:t>The following charts</w:t>
+      </w:r>
+      <w:r>
+        <w:rPr>
+          <w:rFonts w:ascii="Times New Roman" w:hAnsi="Times New Roman" w:cs="Times New Roman"/>
+        </w:rPr>
+        <w:t xml:space="preserve"> (Figure </w:t>
+      </w:r>
+      <w:proofErr w:type="spellStart"/>
+      <w:r>
+        <w:rPr>
+          <w:rFonts w:ascii="Times New Roman" w:hAnsi="Times New Roman" w:cs="Times New Roman"/>
+        </w:rPr>
+        <w:t>Xy</w:t>
+      </w:r>
+      <w:proofErr w:type="spellEnd"/>
+      <w:r>
+        <w:rPr>
+          <w:rFonts w:ascii="Times New Roman" w:hAnsi="Times New Roman" w:cs="Times New Roman"/>
+        </w:rPr>
+        <w:t xml:space="preserve"> and Figure </w:t>
+      </w:r>
+      <w:proofErr w:type="spellStart"/>
+      <w:r>
+        <w:rPr>
+          <w:rFonts w:ascii="Times New Roman" w:hAnsi="Times New Roman" w:cs="Times New Roman"/>
+        </w:rPr>
+        <w:t>Xy</w:t>
+      </w:r>
+      <w:proofErr w:type="spellEnd"/>
+      <w:r>
+        <w:rPr>
+          <w:rFonts w:ascii="Times New Roman" w:hAnsi="Times New Roman" w:cs="Times New Roman"/>
+        </w:rPr>
+        <w:t>)</w:t>
+      </w:r>
+      <w:r>
+        <w:rPr>
+          <w:rFonts w:ascii="Times New Roman" w:hAnsi="Times New Roman" w:cs="Times New Roman"/>
+        </w:rPr>
+        <w:t xml:space="preserve"> show us that there is a cooling and heating effect on the energy demand with a clear upward relationship for both. </w:t>
+      </w:r>
+    </w:p>
+    <w:p>
+      <w:pPr>
+        <w:spacing w:line="480" w:lineRule="auto"/>
+        <w:jc w:val="both"/>
+        <w:rPr>
+          <w:rFonts w:ascii="Times New Roman" w:hAnsi="Times New Roman" w:cs="Times New Roman"/>
+        </w:rPr>
+      </w:pPr>
+      <w:r>
+        <w:rPr>
+          <w:noProof/>
+        </w:rPr>
         <w:drawing>
-          <wp:anchor distT="0" distB="0" distL="114300" distR="114300" simplePos="0" relativeHeight="251664384" behindDoc="0" locked="0" layoutInCell="1" allowOverlap="1" wp14:anchorId="025FB8AF" wp14:editId="6B854ADF">
+          <wp:anchor distT="0" distB="0" distL="114300" distR="114300" simplePos="0" relativeHeight="251664384" behindDoc="0" locked="0" layoutInCell="1" allowOverlap="1" wp14:anchorId="025FB8AF" wp14:editId="5859D7C7">
             <wp:simplePos x="0" y="0"/>
             <wp:positionH relativeFrom="margin">
-              <wp:posOffset>3136900</wp:posOffset>
+              <wp:posOffset>3281156</wp:posOffset>
             </wp:positionH>
             <wp:positionV relativeFrom="paragraph">
-              <wp:posOffset>1510665</wp:posOffset>
+              <wp:posOffset>71424</wp:posOffset>
             </wp:positionV>
-            <wp:extent cx="2209800" cy="2215515"/>
-            <wp:effectExtent l="0" t="0" r="0" b="0"/>
+            <wp:extent cx="2007870" cy="2012950"/>
+            <wp:effectExtent l="0" t="0" r="0" b="6350"/>
             <wp:wrapThrough wrapText="bothSides">
               <wp:wrapPolygon edited="0">
                 <wp:start x="0" y="0"/>
-                <wp:lineTo x="0" y="21359"/>
-                <wp:lineTo x="21414" y="21359"/>
-                <wp:lineTo x="21414" y="0"/>
+                <wp:lineTo x="0" y="21464"/>
+                <wp:lineTo x="21313" y="21464"/>
+                <wp:lineTo x="21313" y="0"/>
                 <wp:lineTo x="0" y="0"/>
               </wp:wrapPolygon>
             </wp:wrapThrough>
             <wp:docPr id="7" name="Picture 7"/>
+            <wp:cNvGraphicFramePr>
+              <a:graphicFrameLocks xmlns:a="http://schemas.openxmlformats.org/drawingml/2006/main" noChangeAspect="1"/>
+            </wp:cNvGraphicFramePr>
+            <a:graphic xmlns:a="http://schemas.openxmlformats.org/drawingml/2006/main">
+              <a:graphicData uri="http://schemas.openxmlformats.org/drawingml/2006/picture">
+                <pic:pic xmlns:pic="http://schemas.openxmlformats.org/drawingml/2006/picture">
+                  <pic:nvPicPr>
+                    <pic:cNvPr id="1" name=""/>
+                    <pic:cNvPicPr/>
+                  </pic:nvPicPr>
+                  <pic:blipFill>
+                    <a:blip r:embed="rId10" cstate="print">
+                      <a:extLst>
+                        <a:ext uri="{28A0092B-C50C-407E-A947-70E740481C1C}">
+                          <a14:useLocalDpi xmlns:a14="http://schemas.microsoft.com/office/drawing/2010/main" val="0"/>
+                        </a:ext>
+                      </a:extLst>
+                    </a:blip>
+                    <a:stretch>
+                      <a:fillRect/>
+                    </a:stretch>
+                  </pic:blipFill>
+                  <pic:spPr>
+                    <a:xfrm>
+                      <a:off x="0" y="0"/>
+                      <a:ext cx="2007870" cy="2012950"/>
+                    </a:xfrm>
+                    <a:prstGeom prst="rect">
+                      <a:avLst/>
+                    </a:prstGeom>
+                  </pic:spPr>
+                </pic:pic>
+              </a:graphicData>
+            </a:graphic>
+            <wp14:sizeRelH relativeFrom="margin">
+              <wp14:pctWidth>0</wp14:pctWidth>
+            </wp14:sizeRelH>
+            <wp14:sizeRelV relativeFrom="margin">
+              <wp14:pctHeight>0</wp14:pctHeight>
+            </wp14:sizeRelV>
+          </wp:anchor>
+        </w:drawing>
+      </w:r>
+      <w:r>
+        <w:rPr>
+          <w:noProof/>
+        </w:rPr>
+        <w:drawing>
+          <wp:anchor distT="0" distB="0" distL="114300" distR="114300" simplePos="0" relativeHeight="251663360" behindDoc="0" locked="0" layoutInCell="1" allowOverlap="1" wp14:anchorId="5AF2BBF2" wp14:editId="7B21161E">
+            <wp:simplePos x="0" y="0"/>
+            <wp:positionH relativeFrom="margin">
+              <wp:align>left</wp:align>
+            </wp:positionH>
+            <wp:positionV relativeFrom="paragraph">
+              <wp:posOffset>2540</wp:posOffset>
+            </wp:positionV>
+            <wp:extent cx="2088515" cy="2086610"/>
+            <wp:effectExtent l="0" t="0" r="6985" b="8890"/>
+            <wp:wrapThrough wrapText="bothSides">
+              <wp:wrapPolygon edited="0">
+                <wp:start x="0" y="0"/>
+                <wp:lineTo x="0" y="21495"/>
+                <wp:lineTo x="21475" y="21495"/>
+                <wp:lineTo x="21475" y="0"/>
+                <wp:lineTo x="0" y="0"/>
+              </wp:wrapPolygon>
+            </wp:wrapThrough>
+            <wp:docPr id="6" name="Picture 6"/>
             <wp:cNvGraphicFramePr>
               <a:graphicFrameLocks xmlns:a="http://schemas.openxmlformats.org/drawingml/2006/main" noChangeAspect="1"/>
             </wp:cNvGraphicFramePr>
@@ -2115,7 +3059,7 @@
                   <pic:spPr>
                     <a:xfrm>
                       <a:off x="0" y="0"/>
-                      <a:ext cx="2209800" cy="2215515"/>
+                      <a:ext cx="2088515" cy="2086610"/>
                     </a:xfrm>
                     <a:prstGeom prst="rect">
                       <a:avLst/>
@@ -2133,31 +3077,503 @@
           </wp:anchor>
         </w:drawing>
       </w:r>
-      <w:r>
-        <w:rPr>
+    </w:p>
+    <w:p>
+      <w:pPr>
+        <w:spacing w:line="480" w:lineRule="auto"/>
+        <w:jc w:val="both"/>
+        <w:rPr>
+          <w:rFonts w:ascii="Times New Roman" w:hAnsi="Times New Roman" w:cs="Times New Roman"/>
+        </w:rPr>
+      </w:pPr>
+    </w:p>
+    <w:p>
+      <w:pPr>
+        <w:spacing w:line="480" w:lineRule="auto"/>
+        <w:jc w:val="both"/>
+        <w:rPr>
+          <w:rFonts w:ascii="Times New Roman" w:hAnsi="Times New Roman" w:cs="Times New Roman"/>
+        </w:rPr>
+      </w:pPr>
+    </w:p>
+    <w:p>
+      <w:pPr>
+        <w:spacing w:line="480" w:lineRule="auto"/>
+        <w:jc w:val="both"/>
+        <w:rPr>
+          <w:rFonts w:ascii="Times New Roman" w:hAnsi="Times New Roman" w:cs="Times New Roman"/>
+        </w:rPr>
+      </w:pPr>
+    </w:p>
+    <w:p>
+      <w:pPr>
+        <w:spacing w:line="480" w:lineRule="auto"/>
+        <w:jc w:val="both"/>
+        <w:rPr>
+          <w:rFonts w:ascii="Times New Roman" w:hAnsi="Times New Roman" w:cs="Times New Roman"/>
+        </w:rPr>
+      </w:pPr>
+    </w:p>
+    <w:p>
+      <w:pPr>
+        <w:spacing w:line="480" w:lineRule="auto"/>
+        <w:jc w:val="both"/>
+        <w:rPr>
+          <w:rFonts w:ascii="Times New Roman" w:hAnsi="Times New Roman" w:cs="Times New Roman"/>
+        </w:rPr>
+      </w:pPr>
+      <w:r>
+        <w:rPr>
+          <w:rFonts w:ascii="Times New Roman" w:hAnsi="Times New Roman" w:cs="Times New Roman"/>
+        </w:rPr>
+        <w:t>The lag -1 and lag-2 HDD</w:t>
+      </w:r>
+      <w:r>
+        <w:rPr>
+          <w:rFonts w:ascii="Times New Roman" w:hAnsi="Times New Roman" w:cs="Times New Roman"/>
+        </w:rPr>
+        <w:t xml:space="preserve"> </w:t>
+      </w:r>
+      <w:r>
+        <w:rPr>
+          <w:rFonts w:ascii="Times New Roman" w:hAnsi="Times New Roman" w:cs="Times New Roman"/>
+        </w:rPr>
+        <w:t xml:space="preserve">(figure </w:t>
+      </w:r>
+      <w:proofErr w:type="spellStart"/>
+      <w:r>
+        <w:rPr>
+          <w:rFonts w:ascii="Times New Roman" w:hAnsi="Times New Roman" w:cs="Times New Roman"/>
+        </w:rPr>
+        <w:t>Xy</w:t>
+      </w:r>
+      <w:proofErr w:type="spellEnd"/>
+      <w:r>
+        <w:rPr>
+          <w:rFonts w:ascii="Times New Roman" w:hAnsi="Times New Roman" w:cs="Times New Roman"/>
+        </w:rPr>
+        <w:t xml:space="preserve"> and </w:t>
+      </w:r>
+      <w:proofErr w:type="gramStart"/>
+      <w:r>
+        <w:rPr>
+          <w:rFonts w:ascii="Times New Roman" w:hAnsi="Times New Roman" w:cs="Times New Roman"/>
+        </w:rPr>
+        <w:t>X</w:t>
+      </w:r>
+      <w:r>
+        <w:rPr>
+          <w:rFonts w:ascii="Times New Roman" w:hAnsi="Times New Roman" w:cs="Times New Roman"/>
+        </w:rPr>
+        <w:t xml:space="preserve">Y) </w:t>
+      </w:r>
+      <w:r>
+        <w:rPr>
+          <w:rFonts w:ascii="Times New Roman" w:hAnsi="Times New Roman" w:cs="Times New Roman"/>
+        </w:rPr>
+        <w:t xml:space="preserve"> and</w:t>
+      </w:r>
+      <w:proofErr w:type="gramEnd"/>
+      <w:r>
+        <w:rPr>
+          <w:rFonts w:ascii="Times New Roman" w:hAnsi="Times New Roman" w:cs="Times New Roman"/>
+        </w:rPr>
+        <w:t xml:space="preserve"> CDD charts </w:t>
+      </w:r>
+      <w:r>
+        <w:rPr>
+          <w:rFonts w:ascii="Times New Roman" w:hAnsi="Times New Roman" w:cs="Times New Roman"/>
+        </w:rPr>
+        <w:t xml:space="preserve">(figure </w:t>
+      </w:r>
+      <w:proofErr w:type="spellStart"/>
+      <w:r>
+        <w:rPr>
+          <w:rFonts w:ascii="Times New Roman" w:hAnsi="Times New Roman" w:cs="Times New Roman"/>
+        </w:rPr>
+        <w:t>xy</w:t>
+      </w:r>
+      <w:proofErr w:type="spellEnd"/>
+      <w:r>
+        <w:rPr>
+          <w:rFonts w:ascii="Times New Roman" w:hAnsi="Times New Roman" w:cs="Times New Roman"/>
+        </w:rPr>
+        <w:t xml:space="preserve"> and </w:t>
+      </w:r>
+      <w:proofErr w:type="spellStart"/>
+      <w:r>
+        <w:rPr>
+          <w:rFonts w:ascii="Times New Roman" w:hAnsi="Times New Roman" w:cs="Times New Roman"/>
+        </w:rPr>
+        <w:t>xY</w:t>
+      </w:r>
+      <w:proofErr w:type="spellEnd"/>
+      <w:r>
+        <w:rPr>
+          <w:rFonts w:ascii="Times New Roman" w:hAnsi="Times New Roman" w:cs="Times New Roman"/>
+        </w:rPr>
+        <w:t xml:space="preserve">) </w:t>
+      </w:r>
+      <w:r>
+        <w:rPr>
+          <w:rFonts w:ascii="Times New Roman" w:hAnsi="Times New Roman" w:cs="Times New Roman"/>
+        </w:rPr>
+        <w:t xml:space="preserve">show us there is also a cooling and heating effect with a lag of 1 and 2 days prior the effective date! </w:t>
+      </w:r>
+    </w:p>
+    <w:p>
+      <w:pPr>
+        <w:spacing w:line="480" w:lineRule="auto"/>
+        <w:jc w:val="both"/>
+        <w:rPr>
+          <w:rFonts w:ascii="Times New Roman" w:hAnsi="Times New Roman" w:cs="Times New Roman"/>
+          <w:u w:val="single"/>
+        </w:rPr>
+      </w:pPr>
+      <w:r>
+        <w:rPr>
+          <w:rFonts w:ascii="Times New Roman" w:hAnsi="Times New Roman" w:cs="Times New Roman"/>
           <w:noProof/>
         </w:rPr>
+        <w:lastRenderedPageBreak/>
+        <mc:AlternateContent>
+          <mc:Choice Requires="wps">
+            <w:drawing>
+              <wp:anchor distT="45720" distB="45720" distL="114300" distR="114300" simplePos="0" relativeHeight="251682816" behindDoc="0" locked="0" layoutInCell="1" allowOverlap="1" wp14:anchorId="6FA192CA" wp14:editId="3DEC0175">
+                <wp:simplePos x="0" y="0"/>
+                <wp:positionH relativeFrom="margin">
+                  <wp:align>right</wp:align>
+                </wp:positionH>
+                <wp:positionV relativeFrom="paragraph">
+                  <wp:posOffset>284480</wp:posOffset>
+                </wp:positionV>
+                <wp:extent cx="2203450" cy="279400"/>
+                <wp:effectExtent l="0" t="0" r="6350" b="6350"/>
+                <wp:wrapSquare wrapText="bothSides"/>
+                <wp:docPr id="18" name="Text Box 2"/>
+                <wp:cNvGraphicFramePr>
+                  <a:graphicFrameLocks xmlns:a="http://schemas.openxmlformats.org/drawingml/2006/main"/>
+                </wp:cNvGraphicFramePr>
+                <a:graphic xmlns:a="http://schemas.openxmlformats.org/drawingml/2006/main">
+                  <a:graphicData uri="http://schemas.microsoft.com/office/word/2010/wordprocessingShape">
+                    <wps:wsp>
+                      <wps:cNvSpPr txBox="1">
+                        <a:spLocks noChangeArrowheads="1"/>
+                      </wps:cNvSpPr>
+                      <wps:spPr bwMode="auto">
+                        <a:xfrm>
+                          <a:off x="0" y="0"/>
+                          <a:ext cx="2203450" cy="279400"/>
+                        </a:xfrm>
+                        <a:prstGeom prst="rect">
+                          <a:avLst/>
+                        </a:prstGeom>
+                        <a:solidFill>
+                          <a:srgbClr val="FFFFFF"/>
+                        </a:solidFill>
+                        <a:ln w="9525">
+                          <a:noFill/>
+                          <a:miter lim="800000"/>
+                          <a:headEnd/>
+                          <a:tailEnd/>
+                        </a:ln>
+                      </wps:spPr>
+                      <wps:txbx>
+                        <w:txbxContent>
+                          <w:p>
+                            <w:pPr>
+                              <w:tabs>
+                                <w:tab w:val="left" w:pos="2360"/>
+                              </w:tabs>
+                              <w:rPr>
+                                <w:rFonts w:ascii="Times New Roman" w:hAnsi="Times New Roman" w:cs="Times New Roman"/>
+                              </w:rPr>
+                            </w:pPr>
+                            <w:r>
+                              <w:rPr>
+                                <w:rFonts w:ascii="Times New Roman" w:hAnsi="Times New Roman" w:cs="Times New Roman"/>
+                                <w:b/>
+                                <w:bCs/>
+                              </w:rPr>
+                              <w:t xml:space="preserve">                  </w:t>
+                            </w:r>
+                            <w:r>
+                              <w:rPr>
+                                <w:rFonts w:ascii="Times New Roman" w:hAnsi="Times New Roman" w:cs="Times New Roman"/>
+                                <w:b/>
+                                <w:bCs/>
+                              </w:rPr>
+                              <w:t xml:space="preserve">Figure </w:t>
+                            </w:r>
+                            <w:r>
+                              <w:rPr>
+                                <w:rFonts w:ascii="Times New Roman" w:hAnsi="Times New Roman" w:cs="Times New Roman"/>
+                                <w:b/>
+                                <w:bCs/>
+                              </w:rPr>
+                              <w:t>X</w:t>
+                            </w:r>
+                            <w:r>
+                              <w:rPr>
+                                <w:rFonts w:ascii="Times New Roman" w:hAnsi="Times New Roman" w:cs="Times New Roman"/>
+                                <w:b/>
+                                <w:bCs/>
+                              </w:rPr>
+                              <w:t>Y</w:t>
+                            </w:r>
+                          </w:p>
+                          <w:p/>
+                        </w:txbxContent>
+                      </wps:txbx>
+                      <wps:bodyPr rot="0" vert="horz" wrap="square" lIns="91440" tIns="45720" rIns="91440" bIns="45720" anchor="t" anchorCtr="0">
+                        <a:noAutofit/>
+                      </wps:bodyPr>
+                    </wps:wsp>
+                  </a:graphicData>
+                </a:graphic>
+                <wp14:sizeRelH relativeFrom="margin">
+                  <wp14:pctWidth>0</wp14:pctWidth>
+                </wp14:sizeRelH>
+                <wp14:sizeRelV relativeFrom="margin">
+                  <wp14:pctHeight>0</wp14:pctHeight>
+                </wp14:sizeRelV>
+              </wp:anchor>
+            </w:drawing>
+          </mc:Choice>
+          <mc:Fallback>
+            <w:pict>
+              <v:shape w14:anchorId="6FA192CA" id="_x0000_s1031" type="#_x0000_t202" style="position:absolute;left:0;text-align:left;margin-left:122.3pt;margin-top:22.4pt;width:173.5pt;height:22pt;z-index:251682816;visibility:visible;mso-wrap-style:square;mso-width-percent:0;mso-height-percent:0;mso-wrap-distance-left:9pt;mso-wrap-distance-top:3.6pt;mso-wrap-distance-right:9pt;mso-wrap-distance-bottom:3.6pt;mso-position-horizontal:right;mso-position-horizontal-relative:margin;mso-position-vertical:absolute;mso-position-vertical-relative:text;mso-width-percent:0;mso-height-percent:0;mso-width-relative:margin;mso-height-relative:margin;v-text-anchor:top" o:gfxdata="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" stroked="f">
+                <v:textbox>
+                  <w:txbxContent>
+                    <w:p>
+                      <w:pPr>
+                        <w:tabs>
+                          <w:tab w:val="left" w:pos="2360"/>
+                        </w:tabs>
+                        <w:rPr>
+                          <w:rFonts w:ascii="Times New Roman" w:hAnsi="Times New Roman" w:cs="Times New Roman"/>
+                        </w:rPr>
+                      </w:pPr>
+                      <w:r>
+                        <w:rPr>
+                          <w:rFonts w:ascii="Times New Roman" w:hAnsi="Times New Roman" w:cs="Times New Roman"/>
+                          <w:b/>
+                          <w:bCs/>
+                        </w:rPr>
+                        <w:t xml:space="preserve">                  </w:t>
+                      </w:r>
+                      <w:r>
+                        <w:rPr>
+                          <w:rFonts w:ascii="Times New Roman" w:hAnsi="Times New Roman" w:cs="Times New Roman"/>
+                          <w:b/>
+                          <w:bCs/>
+                        </w:rPr>
+                        <w:t xml:space="preserve">Figure </w:t>
+                      </w:r>
+                      <w:r>
+                        <w:rPr>
+                          <w:rFonts w:ascii="Times New Roman" w:hAnsi="Times New Roman" w:cs="Times New Roman"/>
+                          <w:b/>
+                          <w:bCs/>
+                        </w:rPr>
+                        <w:t>X</w:t>
+                      </w:r>
+                      <w:r>
+                        <w:rPr>
+                          <w:rFonts w:ascii="Times New Roman" w:hAnsi="Times New Roman" w:cs="Times New Roman"/>
+                          <w:b/>
+                          <w:bCs/>
+                        </w:rPr>
+                        <w:t>Y</w:t>
+                      </w:r>
+                    </w:p>
+                    <w:p/>
+                  </w:txbxContent>
+                </v:textbox>
+                <w10:wrap type="square" anchorx="margin"/>
+              </v:shape>
+            </w:pict>
+          </mc:Fallback>
+        </mc:AlternateContent>
+      </w:r>
+      <w:r>
+        <w:rPr>
+          <w:rFonts w:ascii="Times New Roman" w:hAnsi="Times New Roman" w:cs="Times New Roman"/>
+          <w:noProof/>
+        </w:rPr>
+        <mc:AlternateContent>
+          <mc:Choice Requires="wps">
+            <w:drawing>
+              <wp:anchor distT="45720" distB="45720" distL="114300" distR="114300" simplePos="0" relativeHeight="251680768" behindDoc="0" locked="0" layoutInCell="1" allowOverlap="1" wp14:anchorId="0C2BC73E" wp14:editId="71D445C0">
+                <wp:simplePos x="0" y="0"/>
+                <wp:positionH relativeFrom="column">
+                  <wp:posOffset>527050</wp:posOffset>
+                </wp:positionH>
+                <wp:positionV relativeFrom="paragraph">
+                  <wp:posOffset>278130</wp:posOffset>
+                </wp:positionV>
+                <wp:extent cx="2203450" cy="279400"/>
+                <wp:effectExtent l="0" t="0" r="6350" b="6350"/>
+                <wp:wrapSquare wrapText="bothSides"/>
+                <wp:docPr id="17" name="Text Box 2"/>
+                <wp:cNvGraphicFramePr>
+                  <a:graphicFrameLocks xmlns:a="http://schemas.openxmlformats.org/drawingml/2006/main"/>
+                </wp:cNvGraphicFramePr>
+                <a:graphic xmlns:a="http://schemas.openxmlformats.org/drawingml/2006/main">
+                  <a:graphicData uri="http://schemas.microsoft.com/office/word/2010/wordprocessingShape">
+                    <wps:wsp>
+                      <wps:cNvSpPr txBox="1">
+                        <a:spLocks noChangeArrowheads="1"/>
+                      </wps:cNvSpPr>
+                      <wps:spPr bwMode="auto">
+                        <a:xfrm>
+                          <a:off x="0" y="0"/>
+                          <a:ext cx="2203450" cy="279400"/>
+                        </a:xfrm>
+                        <a:prstGeom prst="rect">
+                          <a:avLst/>
+                        </a:prstGeom>
+                        <a:solidFill>
+                          <a:srgbClr val="FFFFFF"/>
+                        </a:solidFill>
+                        <a:ln w="9525">
+                          <a:noFill/>
+                          <a:miter lim="800000"/>
+                          <a:headEnd/>
+                          <a:tailEnd/>
+                        </a:ln>
+                      </wps:spPr>
+                      <wps:txbx>
+                        <w:txbxContent>
+                          <w:p>
+                            <w:pPr>
+                              <w:tabs>
+                                <w:tab w:val="left" w:pos="2360"/>
+                              </w:tabs>
+                              <w:rPr>
+                                <w:rFonts w:ascii="Times New Roman" w:hAnsi="Times New Roman" w:cs="Times New Roman"/>
+                              </w:rPr>
+                            </w:pPr>
+                            <w:r>
+                              <w:rPr>
+                                <w:rFonts w:ascii="Times New Roman" w:hAnsi="Times New Roman" w:cs="Times New Roman"/>
+                                <w:b/>
+                                <w:bCs/>
+                              </w:rPr>
+                              <w:t xml:space="preserve">                  </w:t>
+                            </w:r>
+                            <w:r>
+                              <w:rPr>
+                                <w:rFonts w:ascii="Times New Roman" w:hAnsi="Times New Roman" w:cs="Times New Roman"/>
+                                <w:b/>
+                                <w:bCs/>
+                              </w:rPr>
+                              <w:t xml:space="preserve">Figure </w:t>
+                            </w:r>
+                            <w:proofErr w:type="spellStart"/>
+                            <w:r>
+                              <w:rPr>
+                                <w:rFonts w:ascii="Times New Roman" w:hAnsi="Times New Roman" w:cs="Times New Roman"/>
+                                <w:b/>
+                                <w:bCs/>
+                              </w:rPr>
+                              <w:t>Xy</w:t>
+                            </w:r>
+                            <w:proofErr w:type="spellEnd"/>
+                          </w:p>
+                          <w:p/>
+                        </w:txbxContent>
+                      </wps:txbx>
+                      <wps:bodyPr rot="0" vert="horz" wrap="square" lIns="91440" tIns="45720" rIns="91440" bIns="45720" anchor="t" anchorCtr="0">
+                        <a:noAutofit/>
+                      </wps:bodyPr>
+                    </wps:wsp>
+                  </a:graphicData>
+                </a:graphic>
+                <wp14:sizeRelH relativeFrom="margin">
+                  <wp14:pctWidth>0</wp14:pctWidth>
+                </wp14:sizeRelH>
+                <wp14:sizeRelV relativeFrom="margin">
+                  <wp14:pctHeight>0</wp14:pctHeight>
+                </wp14:sizeRelV>
+              </wp:anchor>
+            </w:drawing>
+          </mc:Choice>
+          <mc:Fallback>
+            <w:pict>
+              <v:shape w14:anchorId="0C2BC73E" id="_x0000_s1032" type="#_x0000_t202" style="position:absolute;left:0;text-align:left;margin-left:41.5pt;margin-top:21.9pt;width:173.5pt;height:22pt;z-index:251680768;visibility:visible;mso-wrap-style:square;mso-width-percent:0;mso-height-percent:0;mso-wrap-distance-left:9pt;mso-wrap-distance-top:3.6pt;mso-wrap-distance-right:9pt;mso-wrap-distance-bottom:3.6pt;mso-position-horizontal:absolute;mso-position-horizontal-relative:text;mso-position-vertical:absolute;mso-position-vertical-relative:text;mso-width-percent:0;mso-height-percent:0;mso-width-relative:margin;mso-height-relative:margin;v-text-anchor:top" o:gfxdata="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" stroked="f">
+                <v:textbox>
+                  <w:txbxContent>
+                    <w:p>
+                      <w:pPr>
+                        <w:tabs>
+                          <w:tab w:val="left" w:pos="2360"/>
+                        </w:tabs>
+                        <w:rPr>
+                          <w:rFonts w:ascii="Times New Roman" w:hAnsi="Times New Roman" w:cs="Times New Roman"/>
+                        </w:rPr>
+                      </w:pPr>
+                      <w:r>
+                        <w:rPr>
+                          <w:rFonts w:ascii="Times New Roman" w:hAnsi="Times New Roman" w:cs="Times New Roman"/>
+                          <w:b/>
+                          <w:bCs/>
+                        </w:rPr>
+                        <w:t xml:space="preserve">                  </w:t>
+                      </w:r>
+                      <w:r>
+                        <w:rPr>
+                          <w:rFonts w:ascii="Times New Roman" w:hAnsi="Times New Roman" w:cs="Times New Roman"/>
+                          <w:b/>
+                          <w:bCs/>
+                        </w:rPr>
+                        <w:t xml:space="preserve">Figure </w:t>
+                      </w:r>
+                      <w:proofErr w:type="spellStart"/>
+                      <w:r>
+                        <w:rPr>
+                          <w:rFonts w:ascii="Times New Roman" w:hAnsi="Times New Roman" w:cs="Times New Roman"/>
+                          <w:b/>
+                          <w:bCs/>
+                        </w:rPr>
+                        <w:t>Xy</w:t>
+                      </w:r>
+                      <w:proofErr w:type="spellEnd"/>
+                    </w:p>
+                    <w:p/>
+                  </w:txbxContent>
+                </v:textbox>
+                <w10:wrap type="square"/>
+              </v:shape>
+            </w:pict>
+          </mc:Fallback>
+        </mc:AlternateContent>
+      </w:r>
+      <w:r>
+        <w:rPr>
+          <w:noProof/>
+        </w:rPr>
         <w:drawing>
-          <wp:anchor distT="0" distB="0" distL="114300" distR="114300" simplePos="0" relativeHeight="251663360" behindDoc="0" locked="0" layoutInCell="1" allowOverlap="1" wp14:anchorId="5AF2BBF2" wp14:editId="206FCFBF">
+          <wp:anchor distT="0" distB="0" distL="114300" distR="114300" simplePos="0" relativeHeight="251665408" behindDoc="1" locked="0" layoutInCell="1" allowOverlap="1" wp14:anchorId="2D320E06" wp14:editId="2358D542">
             <wp:simplePos x="0" y="0"/>
-            <wp:positionH relativeFrom="column">
-              <wp:posOffset>-12700</wp:posOffset>
+            <wp:positionH relativeFrom="margin">
+              <wp:posOffset>-6350</wp:posOffset>
             </wp:positionH>
             <wp:positionV relativeFrom="paragraph">
-              <wp:posOffset>1482090</wp:posOffset>
+              <wp:posOffset>436880</wp:posOffset>
             </wp:positionV>
-            <wp:extent cx="2317750" cy="2315210"/>
-            <wp:effectExtent l="0" t="0" r="6350" b="8890"/>
-            <wp:wrapThrough wrapText="bothSides">
+            <wp:extent cx="2990850" cy="2872105"/>
+            <wp:effectExtent l="0" t="0" r="0" b="4445"/>
+            <wp:wrapTight wrapText="bothSides">
               <wp:wrapPolygon edited="0">
                 <wp:start x="0" y="0"/>
-                <wp:lineTo x="0" y="21505"/>
-                <wp:lineTo x="21482" y="21505"/>
-                <wp:lineTo x="21482" y="0"/>
+                <wp:lineTo x="0" y="21490"/>
+                <wp:lineTo x="21462" y="21490"/>
+                <wp:lineTo x="21462" y="0"/>
                 <wp:lineTo x="0" y="0"/>
               </wp:wrapPolygon>
-            </wp:wrapThrough>
-            <wp:docPr id="6" name="Picture 6"/>
+            </wp:wrapTight>
+            <wp:docPr id="8" name="Picture 8"/>
             <wp:cNvGraphicFramePr>
               <a:graphicFrameLocks xmlns:a="http://schemas.openxmlformats.org/drawingml/2006/main" noChangeAspect="1"/>
             </wp:cNvGraphicFramePr>
@@ -2168,26 +3584,33 @@
                     <pic:cNvPr id="1" name=""/>
                     <pic:cNvPicPr/>
                   </pic:nvPicPr>
-                  <pic:blipFill>
-                    <a:blip r:embed="rId12" cstate="print">
+                  <pic:blipFill rotWithShape="1">
+                    <a:blip r:embed="rId12">
                       <a:extLst>
                         <a:ext uri="{28A0092B-C50C-407E-A947-70E740481C1C}">
                           <a14:useLocalDpi xmlns:a14="http://schemas.microsoft.com/office/drawing/2010/main" val="0"/>
                         </a:ext>
                       </a:extLst>
                     </a:blip>
-                    <a:stretch>
-                      <a:fillRect/>
-                    </a:stretch>
+                    <a:srcRect t="5238"/>
+                    <a:stretch/>
                   </pic:blipFill>
-                  <pic:spPr>
+                  <pic:spPr bwMode="auto">
                     <a:xfrm>
                       <a:off x="0" y="0"/>
-                      <a:ext cx="2317750" cy="2315210"/>
+                      <a:ext cx="2990850" cy="2872105"/>
                     </a:xfrm>
                     <a:prstGeom prst="rect">
                       <a:avLst/>
                     </a:prstGeom>
+                    <a:ln>
+                      <a:noFill/>
+                    </a:ln>
+                    <a:extLst>
+                      <a:ext uri="{53640926-AAD7-44D8-BBD7-CCE9431645EC}">
+                        <a14:shadowObscured xmlns:a14="http://schemas.microsoft.com/office/drawing/2010/main"/>
+                      </a:ext>
+                    </a:extLst>
                   </pic:spPr>
                 </pic:pic>
               </a:graphicData>
@@ -2203,93 +3626,10 @@
       </w:r>
       <w:r>
         <w:rPr>
-          <w:rFonts w:ascii="Times New Roman" w:hAnsi="Times New Roman" w:cs="Times New Roman"/>
-        </w:rPr>
-        <w:t xml:space="preserve">We then searched for the most appropriate temperature of reference for HDD and CDD. After looking for the temperature, on the cold and warm ends of the temperature-energy demand relationship, that would make energy demand significantly increase, we concluded that the respective Tref for HDD and CDD are 5 and 20 degree Celsius. </w:t>
-      </w:r>
-      <w:r>
-        <w:rPr>
-          <w:rFonts w:ascii="Times New Roman" w:hAnsi="Times New Roman" w:cs="Times New Roman"/>
-        </w:rPr>
-        <w:t xml:space="preserve">The following charts show us that there is a cooling and heating effect on the energy demand with a clear upward relationship for both. </w:t>
-      </w:r>
-    </w:p>
-    <w:p>
-      <w:pPr>
-        <w:spacing w:line="480" w:lineRule="auto"/>
-        <w:jc w:val="both"/>
-        <w:rPr>
-          <w:rFonts w:ascii="Times New Roman" w:hAnsi="Times New Roman" w:cs="Times New Roman"/>
-        </w:rPr>
-      </w:pPr>
-    </w:p>
-    <w:p>
-      <w:pPr>
-        <w:spacing w:line="480" w:lineRule="auto"/>
-        <w:jc w:val="both"/>
-        <w:rPr>
-          <w:rFonts w:ascii="Times New Roman" w:hAnsi="Times New Roman" w:cs="Times New Roman"/>
-        </w:rPr>
-      </w:pPr>
-    </w:p>
-    <w:p>
-      <w:pPr>
-        <w:spacing w:line="480" w:lineRule="auto"/>
-        <w:jc w:val="both"/>
-        <w:rPr>
-          <w:rFonts w:ascii="Times New Roman" w:hAnsi="Times New Roman" w:cs="Times New Roman"/>
-        </w:rPr>
-      </w:pPr>
-    </w:p>
-    <w:p>
-      <w:pPr>
-        <w:spacing w:line="480" w:lineRule="auto"/>
-        <w:jc w:val="both"/>
-        <w:rPr>
-          <w:rFonts w:ascii="Times New Roman" w:hAnsi="Times New Roman" w:cs="Times New Roman"/>
-        </w:rPr>
-      </w:pPr>
-    </w:p>
-    <w:p>
-      <w:pPr>
-        <w:spacing w:line="480" w:lineRule="auto"/>
-        <w:jc w:val="both"/>
-        <w:rPr>
-          <w:rFonts w:ascii="Times New Roman" w:hAnsi="Times New Roman" w:cs="Times New Roman"/>
-        </w:rPr>
-      </w:pPr>
-    </w:p>
-    <w:p>
-      <w:pPr>
-        <w:spacing w:line="480" w:lineRule="auto"/>
-        <w:jc w:val="both"/>
-        <w:rPr>
-          <w:rFonts w:ascii="Times New Roman" w:hAnsi="Times New Roman" w:cs="Times New Roman"/>
-        </w:rPr>
-      </w:pPr>
-      <w:r>
-        <w:rPr>
-          <w:rFonts w:ascii="Times New Roman" w:hAnsi="Times New Roman" w:cs="Times New Roman"/>
-        </w:rPr>
-        <w:lastRenderedPageBreak/>
-        <w:t xml:space="preserve">The lag -1 and lag-2 HDD and CDD charts show us there is also a cooling and heating effect with a lag of 1 and 2 days prior the effective date! </w:t>
-      </w:r>
-    </w:p>
-    <w:p>
-      <w:pPr>
-        <w:spacing w:line="480" w:lineRule="auto"/>
-        <w:jc w:val="both"/>
-        <w:rPr>
-          <w:rFonts w:ascii="Times New Roman" w:hAnsi="Times New Roman" w:cs="Times New Roman"/>
-          <w:u w:val="single"/>
-        </w:rPr>
-      </w:pPr>
-      <w:r>
-        <w:rPr>
           <w:noProof/>
         </w:rPr>
         <w:drawing>
-          <wp:anchor distT="0" distB="0" distL="114300" distR="114300" simplePos="0" relativeHeight="251666432" behindDoc="1" locked="0" layoutInCell="1" allowOverlap="1" wp14:anchorId="7A5DC3EB" wp14:editId="1C6FC862">
+          <wp:anchor distT="0" distB="0" distL="114300" distR="114300" simplePos="0" relativeHeight="251666432" behindDoc="1" locked="0" layoutInCell="1" allowOverlap="1" wp14:anchorId="7A5DC3EB" wp14:editId="05EC2EAD">
             <wp:simplePos x="0" y="0"/>
             <wp:positionH relativeFrom="column">
               <wp:posOffset>3333750</wp:posOffset>
@@ -2354,81 +3694,6 @@
       </w:r>
       <w:r>
         <w:rPr>
-          <w:noProof/>
-        </w:rPr>
-        <w:drawing>
-          <wp:anchor distT="0" distB="0" distL="114300" distR="114300" simplePos="0" relativeHeight="251665408" behindDoc="1" locked="0" layoutInCell="1" allowOverlap="1" wp14:anchorId="2D320E06" wp14:editId="5CB5EB3F">
-            <wp:simplePos x="0" y="0"/>
-            <wp:positionH relativeFrom="margin">
-              <wp:posOffset>-19050</wp:posOffset>
-            </wp:positionH>
-            <wp:positionV relativeFrom="paragraph">
-              <wp:posOffset>354330</wp:posOffset>
-            </wp:positionV>
-            <wp:extent cx="2990850" cy="2872105"/>
-            <wp:effectExtent l="0" t="0" r="0" b="4445"/>
-            <wp:wrapTight wrapText="bothSides">
-              <wp:wrapPolygon edited="0">
-                <wp:start x="0" y="0"/>
-                <wp:lineTo x="0" y="21490"/>
-                <wp:lineTo x="21462" y="21490"/>
-                <wp:lineTo x="21462" y="0"/>
-                <wp:lineTo x="0" y="0"/>
-              </wp:wrapPolygon>
-            </wp:wrapTight>
-            <wp:docPr id="8" name="Picture 8"/>
-            <wp:cNvGraphicFramePr>
-              <a:graphicFrameLocks xmlns:a="http://schemas.openxmlformats.org/drawingml/2006/main" noChangeAspect="1"/>
-            </wp:cNvGraphicFramePr>
-            <a:graphic xmlns:a="http://schemas.openxmlformats.org/drawingml/2006/main">
-              <a:graphicData uri="http://schemas.openxmlformats.org/drawingml/2006/picture">
-                <pic:pic xmlns:pic="http://schemas.openxmlformats.org/drawingml/2006/picture">
-                  <pic:nvPicPr>
-                    <pic:cNvPr id="1" name=""/>
-                    <pic:cNvPicPr/>
-                  </pic:nvPicPr>
-                  <pic:blipFill rotWithShape="1">
-                    <a:blip r:embed="rId14">
-                      <a:extLst>
-                        <a:ext uri="{28A0092B-C50C-407E-A947-70E740481C1C}">
-                          <a14:useLocalDpi xmlns:a14="http://schemas.microsoft.com/office/drawing/2010/main" val="0"/>
-                        </a:ext>
-                      </a:extLst>
-                    </a:blip>
-                    <a:srcRect t="5238"/>
-                    <a:stretch/>
-                  </pic:blipFill>
-                  <pic:spPr bwMode="auto">
-                    <a:xfrm>
-                      <a:off x="0" y="0"/>
-                      <a:ext cx="2990850" cy="2872105"/>
-                    </a:xfrm>
-                    <a:prstGeom prst="rect">
-                      <a:avLst/>
-                    </a:prstGeom>
-                    <a:ln>
-                      <a:noFill/>
-                    </a:ln>
-                    <a:extLst>
-                      <a:ext uri="{53640926-AAD7-44D8-BBD7-CCE9431645EC}">
-                        <a14:shadowObscured xmlns:a14="http://schemas.microsoft.com/office/drawing/2010/main"/>
-                      </a:ext>
-                    </a:extLst>
-                  </pic:spPr>
-                </pic:pic>
-              </a:graphicData>
-            </a:graphic>
-            <wp14:sizeRelH relativeFrom="margin">
-              <wp14:pctWidth>0</wp14:pctWidth>
-            </wp14:sizeRelH>
-            <wp14:sizeRelV relativeFrom="margin">
-              <wp14:pctHeight>0</wp14:pctHeight>
-            </wp14:sizeRelV>
-          </wp:anchor>
-        </w:drawing>
-      </w:r>
-      <w:r>
-        <w:rPr>
           <w:rFonts w:ascii="Times New Roman" w:hAnsi="Times New Roman" w:cs="Times New Roman"/>
         </w:rPr>
         <w:t>H</w:t>
@@ -2453,6 +3718,344 @@
       <w:r>
         <w:rPr>
           <w:rFonts w:ascii="Times New Roman" w:hAnsi="Times New Roman" w:cs="Times New Roman"/>
+          <w:noProof/>
+        </w:rPr>
+        <mc:AlternateContent>
+          <mc:Choice Requires="wps">
+            <w:drawing>
+              <wp:anchor distT="45720" distB="45720" distL="114300" distR="114300" simplePos="0" relativeHeight="251678720" behindDoc="0" locked="0" layoutInCell="1" allowOverlap="1" wp14:anchorId="5CE71C18" wp14:editId="33620D03">
+                <wp:simplePos x="0" y="0"/>
+                <wp:positionH relativeFrom="column">
+                  <wp:posOffset>3784600</wp:posOffset>
+                </wp:positionH>
+                <wp:positionV relativeFrom="paragraph">
+                  <wp:posOffset>3100070</wp:posOffset>
+                </wp:positionV>
+                <wp:extent cx="2203450" cy="279400"/>
+                <wp:effectExtent l="0" t="0" r="6350" b="6350"/>
+                <wp:wrapSquare wrapText="bothSides"/>
+                <wp:docPr id="16" name="Text Box 2"/>
+                <wp:cNvGraphicFramePr>
+                  <a:graphicFrameLocks xmlns:a="http://schemas.openxmlformats.org/drawingml/2006/main"/>
+                </wp:cNvGraphicFramePr>
+                <a:graphic xmlns:a="http://schemas.openxmlformats.org/drawingml/2006/main">
+                  <a:graphicData uri="http://schemas.microsoft.com/office/word/2010/wordprocessingShape">
+                    <wps:wsp>
+                      <wps:cNvSpPr txBox="1">
+                        <a:spLocks noChangeArrowheads="1"/>
+                      </wps:cNvSpPr>
+                      <wps:spPr bwMode="auto">
+                        <a:xfrm>
+                          <a:off x="0" y="0"/>
+                          <a:ext cx="2203450" cy="279400"/>
+                        </a:xfrm>
+                        <a:prstGeom prst="rect">
+                          <a:avLst/>
+                        </a:prstGeom>
+                        <a:solidFill>
+                          <a:srgbClr val="FFFFFF"/>
+                        </a:solidFill>
+                        <a:ln w="9525">
+                          <a:noFill/>
+                          <a:miter lim="800000"/>
+                          <a:headEnd/>
+                          <a:tailEnd/>
+                        </a:ln>
+                      </wps:spPr>
+                      <wps:txbx>
+                        <w:txbxContent>
+                          <w:p>
+                            <w:pPr>
+                              <w:tabs>
+                                <w:tab w:val="left" w:pos="2360"/>
+                              </w:tabs>
+                              <w:rPr>
+                                <w:rFonts w:ascii="Times New Roman" w:hAnsi="Times New Roman" w:cs="Times New Roman"/>
+                              </w:rPr>
+                            </w:pPr>
+                            <w:r>
+                              <w:rPr>
+                                <w:rFonts w:ascii="Times New Roman" w:hAnsi="Times New Roman" w:cs="Times New Roman"/>
+                                <w:b/>
+                                <w:bCs/>
+                              </w:rPr>
+                              <w:t xml:space="preserve">                  </w:t>
+                            </w:r>
+                            <w:r>
+                              <w:rPr>
+                                <w:rFonts w:ascii="Times New Roman" w:hAnsi="Times New Roman" w:cs="Times New Roman"/>
+                                <w:b/>
+                                <w:bCs/>
+                              </w:rPr>
+                              <w:t xml:space="preserve">Figure </w:t>
+                            </w:r>
+                            <w:proofErr w:type="spellStart"/>
+                            <w:r>
+                              <w:rPr>
+                                <w:rFonts w:ascii="Times New Roman" w:hAnsi="Times New Roman" w:cs="Times New Roman"/>
+                                <w:b/>
+                                <w:bCs/>
+                              </w:rPr>
+                              <w:t>x</w:t>
+                            </w:r>
+                            <w:r>
+                              <w:rPr>
+                                <w:rFonts w:ascii="Times New Roman" w:hAnsi="Times New Roman" w:cs="Times New Roman"/>
+                                <w:b/>
+                                <w:bCs/>
+                              </w:rPr>
+                              <w:t>Y</w:t>
+                            </w:r>
+                            <w:proofErr w:type="spellEnd"/>
+                          </w:p>
+                          <w:p/>
+                        </w:txbxContent>
+                      </wps:txbx>
+                      <wps:bodyPr rot="0" vert="horz" wrap="square" lIns="91440" tIns="45720" rIns="91440" bIns="45720" anchor="t" anchorCtr="0">
+                        <a:noAutofit/>
+                      </wps:bodyPr>
+                    </wps:wsp>
+                  </a:graphicData>
+                </a:graphic>
+                <wp14:sizeRelH relativeFrom="margin">
+                  <wp14:pctWidth>0</wp14:pctWidth>
+                </wp14:sizeRelH>
+                <wp14:sizeRelV relativeFrom="margin">
+                  <wp14:pctHeight>0</wp14:pctHeight>
+                </wp14:sizeRelV>
+              </wp:anchor>
+            </w:drawing>
+          </mc:Choice>
+          <mc:Fallback>
+            <w:pict>
+              <v:shape w14:anchorId="5CE71C18" id="_x0000_s1033" type="#_x0000_t202" style="position:absolute;left:0;text-align:left;margin-left:298pt;margin-top:244.1pt;width:173.5pt;height:22pt;z-index:251678720;visibility:visible;mso-wrap-style:square;mso-width-percent:0;mso-height-percent:0;mso-wrap-distance-left:9pt;mso-wrap-distance-top:3.6pt;mso-wrap-distance-right:9pt;mso-wrap-distance-bottom:3.6pt;mso-position-horizontal:absolute;mso-position-horizontal-relative:text;mso-position-vertical:absolute;mso-position-vertical-relative:text;mso-width-percent:0;mso-height-percent:0;mso-width-relative:margin;mso-height-relative:margin;v-text-anchor:top" o:gfxdata="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" stroked="f">
+                <v:textbox>
+                  <w:txbxContent>
+                    <w:p>
+                      <w:pPr>
+                        <w:tabs>
+                          <w:tab w:val="left" w:pos="2360"/>
+                        </w:tabs>
+                        <w:rPr>
+                          <w:rFonts w:ascii="Times New Roman" w:hAnsi="Times New Roman" w:cs="Times New Roman"/>
+                        </w:rPr>
+                      </w:pPr>
+                      <w:r>
+                        <w:rPr>
+                          <w:rFonts w:ascii="Times New Roman" w:hAnsi="Times New Roman" w:cs="Times New Roman"/>
+                          <w:b/>
+                          <w:bCs/>
+                        </w:rPr>
+                        <w:t xml:space="preserve">                  </w:t>
+                      </w:r>
+                      <w:r>
+                        <w:rPr>
+                          <w:rFonts w:ascii="Times New Roman" w:hAnsi="Times New Roman" w:cs="Times New Roman"/>
+                          <w:b/>
+                          <w:bCs/>
+                        </w:rPr>
+                        <w:t xml:space="preserve">Figure </w:t>
+                      </w:r>
+                      <w:proofErr w:type="spellStart"/>
+                      <w:r>
+                        <w:rPr>
+                          <w:rFonts w:ascii="Times New Roman" w:hAnsi="Times New Roman" w:cs="Times New Roman"/>
+                          <w:b/>
+                          <w:bCs/>
+                        </w:rPr>
+                        <w:t>x</w:t>
+                      </w:r>
+                      <w:r>
+                        <w:rPr>
+                          <w:rFonts w:ascii="Times New Roman" w:hAnsi="Times New Roman" w:cs="Times New Roman"/>
+                          <w:b/>
+                          <w:bCs/>
+                        </w:rPr>
+                        <w:t>Y</w:t>
+                      </w:r>
+                      <w:proofErr w:type="spellEnd"/>
+                    </w:p>
+                    <w:p/>
+                  </w:txbxContent>
+                </v:textbox>
+                <w10:wrap type="square"/>
+              </v:shape>
+            </w:pict>
+          </mc:Fallback>
+        </mc:AlternateContent>
+      </w:r>
+      <w:r>
+        <w:rPr>
+          <w:rFonts w:ascii="Times New Roman" w:hAnsi="Times New Roman" w:cs="Times New Roman"/>
+          <w:noProof/>
+        </w:rPr>
+        <mc:AlternateContent>
+          <mc:Choice Requires="wps">
+            <w:drawing>
+              <wp:anchor distT="45720" distB="45720" distL="114300" distR="114300" simplePos="0" relativeHeight="251676672" behindDoc="0" locked="0" layoutInCell="1" allowOverlap="1" wp14:anchorId="70D3F9AE" wp14:editId="7F59CBA5">
+                <wp:simplePos x="0" y="0"/>
+                <wp:positionH relativeFrom="column">
+                  <wp:posOffset>520700</wp:posOffset>
+                </wp:positionH>
+                <wp:positionV relativeFrom="paragraph">
+                  <wp:posOffset>3112770</wp:posOffset>
+                </wp:positionV>
+                <wp:extent cx="2203450" cy="279400"/>
+                <wp:effectExtent l="0" t="0" r="6350" b="6350"/>
+                <wp:wrapSquare wrapText="bothSides"/>
+                <wp:docPr id="15" name="Text Box 2"/>
+                <wp:cNvGraphicFramePr>
+                  <a:graphicFrameLocks xmlns:a="http://schemas.openxmlformats.org/drawingml/2006/main"/>
+                </wp:cNvGraphicFramePr>
+                <a:graphic xmlns:a="http://schemas.openxmlformats.org/drawingml/2006/main">
+                  <a:graphicData uri="http://schemas.microsoft.com/office/word/2010/wordprocessingShape">
+                    <wps:wsp>
+                      <wps:cNvSpPr txBox="1">
+                        <a:spLocks noChangeArrowheads="1"/>
+                      </wps:cNvSpPr>
+                      <wps:spPr bwMode="auto">
+                        <a:xfrm>
+                          <a:off x="0" y="0"/>
+                          <a:ext cx="2203450" cy="279400"/>
+                        </a:xfrm>
+                        <a:prstGeom prst="rect">
+                          <a:avLst/>
+                        </a:prstGeom>
+                        <a:solidFill>
+                          <a:srgbClr val="FFFFFF"/>
+                        </a:solidFill>
+                        <a:ln w="9525">
+                          <a:noFill/>
+                          <a:miter lim="800000"/>
+                          <a:headEnd/>
+                          <a:tailEnd/>
+                        </a:ln>
+                      </wps:spPr>
+                      <wps:txbx>
+                        <w:txbxContent>
+                          <w:p>
+                            <w:pPr>
+                              <w:tabs>
+                                <w:tab w:val="left" w:pos="2360"/>
+                              </w:tabs>
+                              <w:rPr>
+                                <w:rFonts w:ascii="Times New Roman" w:hAnsi="Times New Roman" w:cs="Times New Roman"/>
+                              </w:rPr>
+                            </w:pPr>
+                            <w:r>
+                              <w:rPr>
+                                <w:rFonts w:ascii="Times New Roman" w:hAnsi="Times New Roman" w:cs="Times New Roman"/>
+                                <w:b/>
+                                <w:bCs/>
+                              </w:rPr>
+                              <w:t xml:space="preserve">                  </w:t>
+                            </w:r>
+                            <w:r>
+                              <w:rPr>
+                                <w:rFonts w:ascii="Times New Roman" w:hAnsi="Times New Roman" w:cs="Times New Roman"/>
+                                <w:b/>
+                                <w:bCs/>
+                              </w:rPr>
+                              <w:t xml:space="preserve">Figure </w:t>
+                            </w:r>
+                            <w:proofErr w:type="spellStart"/>
+                            <w:r>
+                              <w:rPr>
+                                <w:rFonts w:ascii="Times New Roman" w:hAnsi="Times New Roman" w:cs="Times New Roman"/>
+                                <w:b/>
+                                <w:bCs/>
+                              </w:rPr>
+                              <w:t>x</w:t>
+                            </w:r>
+                            <w:r>
+                              <w:rPr>
+                                <w:rFonts w:ascii="Times New Roman" w:hAnsi="Times New Roman" w:cs="Times New Roman"/>
+                                <w:b/>
+                                <w:bCs/>
+                              </w:rPr>
+                              <w:t>y</w:t>
+                            </w:r>
+                            <w:proofErr w:type="spellEnd"/>
+                          </w:p>
+                          <w:p/>
+                        </w:txbxContent>
+                      </wps:txbx>
+                      <wps:bodyPr rot="0" vert="horz" wrap="square" lIns="91440" tIns="45720" rIns="91440" bIns="45720" anchor="t" anchorCtr="0">
+                        <a:noAutofit/>
+                      </wps:bodyPr>
+                    </wps:wsp>
+                  </a:graphicData>
+                </a:graphic>
+                <wp14:sizeRelH relativeFrom="margin">
+                  <wp14:pctWidth>0</wp14:pctWidth>
+                </wp14:sizeRelH>
+                <wp14:sizeRelV relativeFrom="margin">
+                  <wp14:pctHeight>0</wp14:pctHeight>
+                </wp14:sizeRelV>
+              </wp:anchor>
+            </w:drawing>
+          </mc:Choice>
+          <mc:Fallback>
+            <w:pict>
+              <v:shape w14:anchorId="70D3F9AE" id="_x0000_s1034" type="#_x0000_t202" style="position:absolute;left:0;text-align:left;margin-left:41pt;margin-top:245.1pt;width:173.5pt;height:22pt;z-index:251676672;visibility:visible;mso-wrap-style:square;mso-width-percent:0;mso-height-percent:0;mso-wrap-distance-left:9pt;mso-wrap-distance-top:3.6pt;mso-wrap-distance-right:9pt;mso-wrap-distance-bottom:3.6pt;mso-position-horizontal:absolute;mso-position-horizontal-relative:text;mso-position-vertical:absolute;mso-position-vertical-relative:text;mso-width-percent:0;mso-height-percent:0;mso-width-relative:margin;mso-height-relative:margin;v-text-anchor:top" o:gfxdata="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" stroked="f">
+                <v:textbox>
+                  <w:txbxContent>
+                    <w:p>
+                      <w:pPr>
+                        <w:tabs>
+                          <w:tab w:val="left" w:pos="2360"/>
+                        </w:tabs>
+                        <w:rPr>
+                          <w:rFonts w:ascii="Times New Roman" w:hAnsi="Times New Roman" w:cs="Times New Roman"/>
+                        </w:rPr>
+                      </w:pPr>
+                      <w:r>
+                        <w:rPr>
+                          <w:rFonts w:ascii="Times New Roman" w:hAnsi="Times New Roman" w:cs="Times New Roman"/>
+                          <w:b/>
+                          <w:bCs/>
+                        </w:rPr>
+                        <w:t xml:space="preserve">                  </w:t>
+                      </w:r>
+                      <w:r>
+                        <w:rPr>
+                          <w:rFonts w:ascii="Times New Roman" w:hAnsi="Times New Roman" w:cs="Times New Roman"/>
+                          <w:b/>
+                          <w:bCs/>
+                        </w:rPr>
+                        <w:t xml:space="preserve">Figure </w:t>
+                      </w:r>
+                      <w:proofErr w:type="spellStart"/>
+                      <w:r>
+                        <w:rPr>
+                          <w:rFonts w:ascii="Times New Roman" w:hAnsi="Times New Roman" w:cs="Times New Roman"/>
+                          <w:b/>
+                          <w:bCs/>
+                        </w:rPr>
+                        <w:t>x</w:t>
+                      </w:r>
+                      <w:r>
+                        <w:rPr>
+                          <w:rFonts w:ascii="Times New Roman" w:hAnsi="Times New Roman" w:cs="Times New Roman"/>
+                          <w:b/>
+                          <w:bCs/>
+                        </w:rPr>
+                        <w:t>y</w:t>
+                      </w:r>
+                      <w:proofErr w:type="spellEnd"/>
+                    </w:p>
+                    <w:p/>
+                  </w:txbxContent>
+                </v:textbox>
+                <w10:wrap type="square"/>
+              </v:shape>
+            </w:pict>
+          </mc:Fallback>
+        </mc:AlternateContent>
+      </w:r>
+      <w:r>
+        <w:rPr>
+          <w:rFonts w:ascii="Times New Roman" w:hAnsi="Times New Roman" w:cs="Times New Roman"/>
           <w:u w:val="single"/>
         </w:rPr>
         <w:t>CDD lag Effect</w:t>
@@ -2471,7 +4074,7 @@
           <w:noProof/>
         </w:rPr>
         <w:drawing>
-          <wp:anchor distT="0" distB="0" distL="114300" distR="114300" simplePos="0" relativeHeight="251668480" behindDoc="0" locked="0" layoutInCell="1" allowOverlap="1" wp14:anchorId="4CD8869A" wp14:editId="6D07324B">
+          <wp:anchor distT="0" distB="0" distL="114300" distR="114300" simplePos="0" relativeHeight="251668480" behindDoc="0" locked="0" layoutInCell="1" allowOverlap="1" wp14:anchorId="4CD8869A" wp14:editId="5BF1259D">
             <wp:simplePos x="0" y="0"/>
             <wp:positionH relativeFrom="column">
               <wp:posOffset>3429000</wp:posOffset>
@@ -2502,7 +4105,7 @@
                     <pic:cNvPicPr/>
                   </pic:nvPicPr>
                   <pic:blipFill>
-                    <a:blip r:embed="rId15" cstate="print">
+                    <a:blip r:embed="rId14" cstate="print">
                       <a:extLst>
                         <a:ext uri="{28A0092B-C50C-407E-A947-70E740481C1C}">
                           <a14:useLocalDpi xmlns:a14="http://schemas.microsoft.com/office/drawing/2010/main" val="0"/>
@@ -2570,7 +4173,7 @@
                     <pic:cNvPicPr/>
                   </pic:nvPicPr>
                   <pic:blipFill>
-                    <a:blip r:embed="rId16" cstate="print">
+                    <a:blip r:embed="rId15" cstate="print">
                       <a:extLst>
                         <a:ext uri="{28A0092B-C50C-407E-A947-70E740481C1C}">
                           <a14:useLocalDpi xmlns:a14="http://schemas.microsoft.com/office/drawing/2010/main" val="0"/>
@@ -2662,6 +4265,485 @@
     </w:p>
     <w:p>
       <w:pPr>
+        <w:spacing w:line="480" w:lineRule="auto"/>
+        <w:jc w:val="both"/>
+        <w:rPr>
+          <w:rFonts w:ascii="Times New Roman" w:hAnsi="Times New Roman" w:cs="Times New Roman"/>
+        </w:rPr>
+      </w:pPr>
+      <w:r>
+        <w:rPr>
+          <w:rFonts w:ascii="Times New Roman" w:hAnsi="Times New Roman" w:cs="Times New Roman"/>
+        </w:rPr>
+        <w:t>Note there is little effect of precipitation levels on the demand. The effective temperature level (0.5 *Observed Temperature + 0.5 * Temperature observed the day before) and the weighted average temperature ((Min +Max)/2) follow the same shape as the observed temperature. Further, we observed that the energy demand does not change significantly from one weekday to another, for instance between Monday and Saturday.</w:t>
+      </w:r>
+      <w:r>
+        <w:rPr>
+          <w:rFonts w:ascii="Times New Roman" w:hAnsi="Times New Roman" w:cs="Times New Roman"/>
+        </w:rPr>
+        <w:t xml:space="preserve"> Thus, there is no </w:t>
+      </w:r>
+      <w:proofErr w:type="gramStart"/>
+      <w:r>
+        <w:rPr>
+          <w:rFonts w:ascii="Times New Roman" w:hAnsi="Times New Roman" w:cs="Times New Roman"/>
+        </w:rPr>
+        <w:t>week end</w:t>
+      </w:r>
+      <w:proofErr w:type="gramEnd"/>
+      <w:r>
+        <w:rPr>
+          <w:rFonts w:ascii="Times New Roman" w:hAnsi="Times New Roman" w:cs="Times New Roman"/>
+        </w:rPr>
+        <w:t xml:space="preserve">/weekday effects in WFEC, which makes sense given the </w:t>
+      </w:r>
+      <w:r>
+        <w:rPr>
+          <w:noProof/>
+        </w:rPr>
+        <w:lastRenderedPageBreak/>
+        <w:drawing>
+          <wp:anchor distT="0" distB="0" distL="114300" distR="114300" simplePos="0" relativeHeight="251669504" behindDoc="0" locked="0" layoutInCell="1" allowOverlap="1" wp14:anchorId="37FDA408" wp14:editId="3692184F">
+            <wp:simplePos x="0" y="0"/>
+            <wp:positionH relativeFrom="margin">
+              <wp:posOffset>-122914</wp:posOffset>
+            </wp:positionH>
+            <wp:positionV relativeFrom="paragraph">
+              <wp:posOffset>15323</wp:posOffset>
+            </wp:positionV>
+            <wp:extent cx="2426335" cy="2451100"/>
+            <wp:effectExtent l="0" t="0" r="0" b="6350"/>
+            <wp:wrapThrough wrapText="bothSides">
+              <wp:wrapPolygon edited="0">
+                <wp:start x="0" y="0"/>
+                <wp:lineTo x="0" y="21488"/>
+                <wp:lineTo x="21368" y="21488"/>
+                <wp:lineTo x="21368" y="0"/>
+                <wp:lineTo x="0" y="0"/>
+              </wp:wrapPolygon>
+            </wp:wrapThrough>
+            <wp:docPr id="12" name="Picture 12"/>
+            <wp:cNvGraphicFramePr>
+              <a:graphicFrameLocks xmlns:a="http://schemas.openxmlformats.org/drawingml/2006/main" noChangeAspect="1"/>
+            </wp:cNvGraphicFramePr>
+            <a:graphic xmlns:a="http://schemas.openxmlformats.org/drawingml/2006/main">
+              <a:graphicData uri="http://schemas.openxmlformats.org/drawingml/2006/picture">
+                <pic:pic xmlns:pic="http://schemas.openxmlformats.org/drawingml/2006/picture">
+                  <pic:nvPicPr>
+                    <pic:cNvPr id="1" name=""/>
+                    <pic:cNvPicPr/>
+                  </pic:nvPicPr>
+                  <pic:blipFill>
+                    <a:blip r:embed="rId16" cstate="print">
+                      <a:extLst>
+                        <a:ext uri="{28A0092B-C50C-407E-A947-70E740481C1C}">
+                          <a14:useLocalDpi xmlns:a14="http://schemas.microsoft.com/office/drawing/2010/main" val="0"/>
+                        </a:ext>
+                      </a:extLst>
+                    </a:blip>
+                    <a:stretch>
+                      <a:fillRect/>
+                    </a:stretch>
+                  </pic:blipFill>
+                  <pic:spPr>
+                    <a:xfrm>
+                      <a:off x="0" y="0"/>
+                      <a:ext cx="2426335" cy="2451100"/>
+                    </a:xfrm>
+                    <a:prstGeom prst="rect">
+                      <a:avLst/>
+                    </a:prstGeom>
+                  </pic:spPr>
+                </pic:pic>
+              </a:graphicData>
+            </a:graphic>
+            <wp14:sizeRelH relativeFrom="margin">
+              <wp14:pctWidth>0</wp14:pctWidth>
+            </wp14:sizeRelH>
+            <wp14:sizeRelV relativeFrom="margin">
+              <wp14:pctHeight>0</wp14:pctHeight>
+            </wp14:sizeRelV>
+          </wp:anchor>
+        </w:drawing>
+      </w:r>
+      <w:r>
+        <w:rPr>
+          <w:rFonts w:ascii="Times New Roman" w:hAnsi="Times New Roman" w:cs="Times New Roman"/>
+        </w:rPr>
+        <w:t>agricultural and industrial base of the clients.</w:t>
+      </w:r>
+      <w:r>
+        <w:rPr>
+          <w:rFonts w:ascii="Times New Roman" w:hAnsi="Times New Roman" w:cs="Times New Roman"/>
+        </w:rPr>
+        <w:t xml:space="preserve"> As showed in the box plot</w:t>
+      </w:r>
+      <w:r>
+        <w:rPr>
+          <w:rFonts w:ascii="Times New Roman" w:hAnsi="Times New Roman" w:cs="Times New Roman"/>
+        </w:rPr>
+        <w:t xml:space="preserve"> (</w:t>
+      </w:r>
+      <w:r>
+        <w:rPr>
+          <w:rFonts w:ascii="Times New Roman" w:hAnsi="Times New Roman" w:cs="Times New Roman"/>
+          <w:b/>
+          <w:bCs/>
+        </w:rPr>
+        <w:t xml:space="preserve">Figure </w:t>
+      </w:r>
+      <w:r>
+        <w:rPr>
+          <w:rFonts w:ascii="Times New Roman" w:hAnsi="Times New Roman" w:cs="Times New Roman"/>
+          <w:b/>
+          <w:bCs/>
+        </w:rPr>
+        <w:t>xx</w:t>
+      </w:r>
+      <w:r>
+        <w:rPr>
+          <w:rFonts w:ascii="Times New Roman" w:hAnsi="Times New Roman" w:cs="Times New Roman"/>
+        </w:rPr>
+        <w:t>)</w:t>
+      </w:r>
+      <w:r>
+        <w:rPr>
+          <w:rFonts w:ascii="Times New Roman" w:hAnsi="Times New Roman" w:cs="Times New Roman"/>
+        </w:rPr>
+        <w:t xml:space="preserve">, it seems the highest demands occur in January, February, June July, and August, that is when the temperature conditions are the most extreme.  </w:t>
+      </w:r>
+      <w:r>
+        <w:rPr>
+          <w:rFonts w:ascii="Times New Roman" w:hAnsi="Times New Roman" w:cs="Times New Roman"/>
+        </w:rPr>
+        <w:t>Additionally, there is no significant effect of holidays on energy demand with only a slight decrease in demand as showed in the box plot</w:t>
+      </w:r>
+      <w:proofErr w:type="gramStart"/>
+      <w:r>
+        <w:rPr>
+          <w:rFonts w:ascii="Times New Roman" w:hAnsi="Times New Roman" w:cs="Times New Roman"/>
+        </w:rPr>
+        <w:t xml:space="preserve"> </w:t>
+      </w:r>
+      <w:r>
+        <w:rPr>
+          <w:rFonts w:ascii="Times New Roman" w:hAnsi="Times New Roman" w:cs="Times New Roman"/>
+        </w:rPr>
+        <w:t xml:space="preserve"> </w:t>
+      </w:r>
+      <w:r>
+        <w:rPr>
+          <w:rFonts w:ascii="Times New Roman" w:hAnsi="Times New Roman" w:cs="Times New Roman"/>
+        </w:rPr>
+        <w:t xml:space="preserve"> </w:t>
+      </w:r>
+      <w:r>
+        <w:rPr>
+          <w:rFonts w:ascii="Times New Roman" w:hAnsi="Times New Roman" w:cs="Times New Roman"/>
+          <w:b/>
+          <w:bCs/>
+        </w:rPr>
+        <w:t>(</w:t>
+      </w:r>
+      <w:proofErr w:type="gramEnd"/>
+      <w:r>
+        <w:rPr>
+          <w:rFonts w:ascii="Times New Roman" w:hAnsi="Times New Roman" w:cs="Times New Roman"/>
+          <w:b/>
+          <w:bCs/>
+        </w:rPr>
+        <w:t>Figure XX)</w:t>
+      </w:r>
+      <w:r>
+        <w:rPr>
+          <w:rFonts w:ascii="Times New Roman" w:hAnsi="Times New Roman" w:cs="Times New Roman"/>
+          <w:b/>
+          <w:bCs/>
+        </w:rPr>
+        <w:t xml:space="preserve">. </w:t>
+      </w:r>
+      <w:r>
+        <w:rPr>
+          <w:rFonts w:ascii="Times New Roman" w:hAnsi="Times New Roman" w:cs="Times New Roman"/>
+        </w:rPr>
+        <w:t>Finally, there is no apparent effect</w:t>
+      </w:r>
+      <w:r>
+        <w:rPr>
+          <w:rFonts w:ascii="Times New Roman" w:hAnsi="Times New Roman" w:cs="Times New Roman"/>
+        </w:rPr>
+        <w:t xml:space="preserve"> (Figure </w:t>
+      </w:r>
+      <w:proofErr w:type="spellStart"/>
+      <w:r>
+        <w:rPr>
+          <w:rFonts w:ascii="Times New Roman" w:hAnsi="Times New Roman" w:cs="Times New Roman"/>
+        </w:rPr>
+        <w:t>xz</w:t>
+      </w:r>
+      <w:proofErr w:type="spellEnd"/>
+      <w:r>
+        <w:rPr>
+          <w:rFonts w:ascii="Times New Roman" w:hAnsi="Times New Roman" w:cs="Times New Roman"/>
+        </w:rPr>
+        <w:t>)</w:t>
+      </w:r>
+      <w:r>
+        <w:rPr>
+          <w:rFonts w:ascii="Times New Roman" w:hAnsi="Times New Roman" w:cs="Times New Roman"/>
+        </w:rPr>
+        <w:t xml:space="preserve"> or </w:t>
+      </w:r>
+      <w:r>
+        <w:rPr>
+          <w:rFonts w:ascii="Times New Roman" w:hAnsi="Times New Roman" w:cs="Times New Roman"/>
+          <w:noProof/>
+        </w:rPr>
+        <mc:AlternateContent>
+          <mc:Choice Requires="wps">
+            <w:drawing>
+              <wp:anchor distT="45720" distB="45720" distL="114300" distR="114300" simplePos="0" relativeHeight="251674624" behindDoc="0" locked="0" layoutInCell="1" allowOverlap="1" wp14:anchorId="55C801EE" wp14:editId="000DBFED">
+                <wp:simplePos x="0" y="0"/>
+                <wp:positionH relativeFrom="column">
+                  <wp:posOffset>182880</wp:posOffset>
+                </wp:positionH>
+                <wp:positionV relativeFrom="paragraph">
+                  <wp:posOffset>2329180</wp:posOffset>
+                </wp:positionV>
+                <wp:extent cx="2162175" cy="374650"/>
+                <wp:effectExtent l="0" t="0" r="9525" b="6350"/>
+                <wp:wrapSquare wrapText="bothSides"/>
+                <wp:docPr id="14" name="Text Box 2"/>
+                <wp:cNvGraphicFramePr>
+                  <a:graphicFrameLocks xmlns:a="http://schemas.openxmlformats.org/drawingml/2006/main"/>
+                </wp:cNvGraphicFramePr>
+                <a:graphic xmlns:a="http://schemas.openxmlformats.org/drawingml/2006/main">
+                  <a:graphicData uri="http://schemas.microsoft.com/office/word/2010/wordprocessingShape">
+                    <wps:wsp>
+                      <wps:cNvSpPr txBox="1">
+                        <a:spLocks noChangeArrowheads="1"/>
+                      </wps:cNvSpPr>
+                      <wps:spPr bwMode="auto">
+                        <a:xfrm>
+                          <a:off x="0" y="0"/>
+                          <a:ext cx="2162175" cy="374650"/>
+                        </a:xfrm>
+                        <a:prstGeom prst="rect">
+                          <a:avLst/>
+                        </a:prstGeom>
+                        <a:solidFill>
+                          <a:srgbClr val="FFFFFF"/>
+                        </a:solidFill>
+                        <a:ln w="9525">
+                          <a:noFill/>
+                          <a:miter lim="800000"/>
+                          <a:headEnd/>
+                          <a:tailEnd/>
+                        </a:ln>
+                      </wps:spPr>
+                      <wps:txbx>
+                        <w:txbxContent>
+                          <w:p>
+                            <w:pPr>
+                              <w:tabs>
+                                <w:tab w:val="left" w:pos="2360"/>
+                              </w:tabs>
+                              <w:rPr>
+                                <w:rFonts w:ascii="Times New Roman" w:hAnsi="Times New Roman" w:cs="Times New Roman"/>
+                              </w:rPr>
+                            </w:pPr>
+                            <w:r>
+                              <w:rPr>
+                                <w:rFonts w:ascii="Times New Roman" w:hAnsi="Times New Roman" w:cs="Times New Roman"/>
+                                <w:b/>
+                                <w:bCs/>
+                              </w:rPr>
+                              <w:t xml:space="preserve">                  </w:t>
+                            </w:r>
+                            <w:r>
+                              <w:rPr>
+                                <w:rFonts w:ascii="Times New Roman" w:hAnsi="Times New Roman" w:cs="Times New Roman"/>
+                                <w:b/>
+                                <w:bCs/>
+                              </w:rPr>
+                              <w:t xml:space="preserve">Figure </w:t>
+                            </w:r>
+                            <w:r>
+                              <w:rPr>
+                                <w:rFonts w:ascii="Times New Roman" w:hAnsi="Times New Roman" w:cs="Times New Roman"/>
+                                <w:b/>
+                                <w:bCs/>
+                              </w:rPr>
+                              <w:t>xx</w:t>
+                            </w:r>
+                          </w:p>
+                          <w:p/>
+                        </w:txbxContent>
+                      </wps:txbx>
+                      <wps:bodyPr rot="0" vert="horz" wrap="square" lIns="91440" tIns="45720" rIns="91440" bIns="45720" anchor="t" anchorCtr="0">
+                        <a:noAutofit/>
+                      </wps:bodyPr>
+                    </wps:wsp>
+                  </a:graphicData>
+                </a:graphic>
+                <wp14:sizeRelH relativeFrom="margin">
+                  <wp14:pctWidth>0</wp14:pctWidth>
+                </wp14:sizeRelH>
+                <wp14:sizeRelV relativeFrom="margin">
+                  <wp14:pctHeight>0</wp14:pctHeight>
+                </wp14:sizeRelV>
+              </wp:anchor>
+            </w:drawing>
+          </mc:Choice>
+          <mc:Fallback>
+            <w:pict>
+              <v:shape w14:anchorId="55C801EE" id="_x0000_s1035" type="#_x0000_t202" style="position:absolute;left:0;text-align:left;margin-left:14.4pt;margin-top:183.4pt;width:170.25pt;height:29.5pt;z-index:251674624;visibility:visible;mso-wrap-style:square;mso-width-percent:0;mso-height-percent:0;mso-wrap-distance-left:9pt;mso-wrap-distance-top:3.6pt;mso-wrap-distance-right:9pt;mso-wrap-distance-bottom:3.6pt;mso-position-horizontal:absolute;mso-position-horizontal-relative:text;mso-position-vertical:absolute;mso-position-vertical-relative:text;mso-width-percent:0;mso-height-percent:0;mso-width-relative:margin;mso-height-relative:margin;v-text-anchor:top" o:gfxdata="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" stroked="f">
+                <v:textbox>
+                  <w:txbxContent>
+                    <w:p>
+                      <w:pPr>
+                        <w:tabs>
+                          <w:tab w:val="left" w:pos="2360"/>
+                        </w:tabs>
+                        <w:rPr>
+                          <w:rFonts w:ascii="Times New Roman" w:hAnsi="Times New Roman" w:cs="Times New Roman"/>
+                        </w:rPr>
+                      </w:pPr>
+                      <w:r>
+                        <w:rPr>
+                          <w:rFonts w:ascii="Times New Roman" w:hAnsi="Times New Roman" w:cs="Times New Roman"/>
+                          <w:b/>
+                          <w:bCs/>
+                        </w:rPr>
+                        <w:t xml:space="preserve">                  </w:t>
+                      </w:r>
+                      <w:r>
+                        <w:rPr>
+                          <w:rFonts w:ascii="Times New Roman" w:hAnsi="Times New Roman" w:cs="Times New Roman"/>
+                          <w:b/>
+                          <w:bCs/>
+                        </w:rPr>
+                        <w:t xml:space="preserve">Figure </w:t>
+                      </w:r>
+                      <w:r>
+                        <w:rPr>
+                          <w:rFonts w:ascii="Times New Roman" w:hAnsi="Times New Roman" w:cs="Times New Roman"/>
+                          <w:b/>
+                          <w:bCs/>
+                        </w:rPr>
+                        <w:t>xx</w:t>
+                      </w:r>
+                    </w:p>
+                    <w:p/>
+                  </w:txbxContent>
+                </v:textbox>
+                <w10:wrap type="square"/>
+              </v:shape>
+            </w:pict>
+          </mc:Fallback>
+        </mc:AlternateContent>
+      </w:r>
+      <w:r>
+        <w:rPr>
+          <w:rFonts w:ascii="Times New Roman" w:hAnsi="Times New Roman" w:cs="Times New Roman"/>
+        </w:rPr>
+        <w:t>lag effect</w:t>
+      </w:r>
+      <w:r>
+        <w:rPr>
+          <w:rFonts w:ascii="Times New Roman" w:hAnsi="Times New Roman" w:cs="Times New Roman"/>
+        </w:rPr>
+        <w:t xml:space="preserve"> (Figure XZ)</w:t>
+      </w:r>
+      <w:r>
+        <w:rPr>
+          <w:rFonts w:ascii="Times New Roman" w:hAnsi="Times New Roman" w:cs="Times New Roman"/>
+        </w:rPr>
+        <w:t xml:space="preserve"> of the daily WTI on energy demand</w:t>
+      </w:r>
+      <w:r>
+        <w:rPr>
+          <w:rFonts w:ascii="Times New Roman" w:hAnsi="Times New Roman" w:cs="Times New Roman"/>
+        </w:rPr>
+        <w:t xml:space="preserve">. The </w:t>
+      </w:r>
+      <w:r>
+        <w:rPr>
+          <w:noProof/>
+        </w:rPr>
+        <w:drawing>
+          <wp:anchor distT="0" distB="0" distL="114300" distR="114300" simplePos="0" relativeHeight="251670528" behindDoc="0" locked="0" layoutInCell="1" allowOverlap="1" wp14:anchorId="3369BFE3" wp14:editId="2CDD4ECB">
+            <wp:simplePos x="0" y="0"/>
+            <wp:positionH relativeFrom="margin">
+              <wp:posOffset>-77995</wp:posOffset>
+            </wp:positionH>
+            <wp:positionV relativeFrom="paragraph">
+              <wp:posOffset>2758732</wp:posOffset>
+            </wp:positionV>
+            <wp:extent cx="2385060" cy="2103120"/>
+            <wp:effectExtent l="0" t="0" r="0" b="0"/>
+            <wp:wrapThrough wrapText="bothSides">
+              <wp:wrapPolygon edited="0">
+                <wp:start x="0" y="0"/>
+                <wp:lineTo x="0" y="21326"/>
+                <wp:lineTo x="21393" y="21326"/>
+                <wp:lineTo x="21393" y="0"/>
+                <wp:lineTo x="0" y="0"/>
+              </wp:wrapPolygon>
+            </wp:wrapThrough>
+            <wp:docPr id="13" name="Picture 13"/>
+            <wp:cNvGraphicFramePr>
+              <a:graphicFrameLocks xmlns:a="http://schemas.openxmlformats.org/drawingml/2006/main" noChangeAspect="1"/>
+            </wp:cNvGraphicFramePr>
+            <a:graphic xmlns:a="http://schemas.openxmlformats.org/drawingml/2006/main">
+              <a:graphicData uri="http://schemas.openxmlformats.org/drawingml/2006/picture">
+                <pic:pic xmlns:pic="http://schemas.openxmlformats.org/drawingml/2006/picture">
+                  <pic:nvPicPr>
+                    <pic:cNvPr id="1" name=""/>
+                    <pic:cNvPicPr/>
+                  </pic:nvPicPr>
+                  <pic:blipFill>
+                    <a:blip r:embed="rId17" cstate="print">
+                      <a:extLst>
+                        <a:ext uri="{28A0092B-C50C-407E-A947-70E740481C1C}">
+                          <a14:useLocalDpi xmlns:a14="http://schemas.microsoft.com/office/drawing/2010/main" val="0"/>
+                        </a:ext>
+                      </a:extLst>
+                    </a:blip>
+                    <a:stretch>
+                      <a:fillRect/>
+                    </a:stretch>
+                  </pic:blipFill>
+                  <pic:spPr>
+                    <a:xfrm>
+                      <a:off x="0" y="0"/>
+                      <a:ext cx="2385060" cy="2103120"/>
+                    </a:xfrm>
+                    <a:prstGeom prst="rect">
+                      <a:avLst/>
+                    </a:prstGeom>
+                  </pic:spPr>
+                </pic:pic>
+              </a:graphicData>
+            </a:graphic>
+            <wp14:sizeRelH relativeFrom="margin">
+              <wp14:pctWidth>0</wp14:pctWidth>
+            </wp14:sizeRelH>
+            <wp14:sizeRelV relativeFrom="margin">
+              <wp14:pctHeight>0</wp14:pctHeight>
+            </wp14:sizeRelV>
+          </wp:anchor>
+        </w:drawing>
+      </w:r>
+      <w:r>
+        <w:rPr>
+          <w:rFonts w:ascii="Times New Roman" w:hAnsi="Times New Roman" w:cs="Times New Roman"/>
+        </w:rPr>
+        <w:t>explanation is that energy demand of oil and gas fields is not dependent on the current daily WTI prices but rather a more complex combination of supply and demand factors. An exploration of the Future contracts might be useful.</w:t>
+      </w:r>
+    </w:p>
+    <w:p>
+      <w:pPr>
         <w:rPr>
           <w:rFonts w:ascii="Times New Roman" w:hAnsi="Times New Roman" w:cs="Times New Roman"/>
         </w:rPr>
@@ -2669,11 +4751,591 @@
     </w:p>
     <w:p>
       <w:pPr>
-        <w:ind w:firstLine="720"/>
         <w:rPr>
           <w:rFonts w:ascii="Times New Roman" w:hAnsi="Times New Roman" w:cs="Times New Roman"/>
         </w:rPr>
       </w:pPr>
+    </w:p>
+    <w:p>
+      <w:pPr>
+        <w:rPr>
+          <w:rFonts w:ascii="Times New Roman" w:hAnsi="Times New Roman" w:cs="Times New Roman"/>
+        </w:rPr>
+      </w:pPr>
+    </w:p>
+    <w:p>
+      <w:pPr>
+        <w:rPr>
+          <w:rFonts w:ascii="Times New Roman" w:hAnsi="Times New Roman" w:cs="Times New Roman"/>
+        </w:rPr>
+      </w:pPr>
+      <w:r>
+        <w:rPr>
+          <w:rFonts w:ascii="Times New Roman" w:hAnsi="Times New Roman" w:cs="Times New Roman"/>
+          <w:noProof/>
+        </w:rPr>
+        <mc:AlternateContent>
+          <mc:Choice Requires="wps">
+            <w:drawing>
+              <wp:anchor distT="45720" distB="45720" distL="114300" distR="114300" simplePos="0" relativeHeight="251672576" behindDoc="0" locked="0" layoutInCell="1" allowOverlap="1" wp14:anchorId="07B4EBDB" wp14:editId="1198C92A">
+                <wp:simplePos x="0" y="0"/>
+                <wp:positionH relativeFrom="column">
+                  <wp:posOffset>759212</wp:posOffset>
+                </wp:positionH>
+                <wp:positionV relativeFrom="paragraph">
+                  <wp:posOffset>139452</wp:posOffset>
+                </wp:positionV>
+                <wp:extent cx="1047750" cy="374650"/>
+                <wp:effectExtent l="0" t="0" r="0" b="6350"/>
+                <wp:wrapSquare wrapText="bothSides"/>
+                <wp:docPr id="217" name="Text Box 2"/>
+                <wp:cNvGraphicFramePr>
+                  <a:graphicFrameLocks xmlns:a="http://schemas.openxmlformats.org/drawingml/2006/main"/>
+                </wp:cNvGraphicFramePr>
+                <a:graphic xmlns:a="http://schemas.openxmlformats.org/drawingml/2006/main">
+                  <a:graphicData uri="http://schemas.microsoft.com/office/word/2010/wordprocessingShape">
+                    <wps:wsp>
+                      <wps:cNvSpPr txBox="1">
+                        <a:spLocks noChangeArrowheads="1"/>
+                      </wps:cNvSpPr>
+                      <wps:spPr bwMode="auto">
+                        <a:xfrm>
+                          <a:off x="0" y="0"/>
+                          <a:ext cx="1047750" cy="374650"/>
+                        </a:xfrm>
+                        <a:prstGeom prst="rect">
+                          <a:avLst/>
+                        </a:prstGeom>
+                        <a:solidFill>
+                          <a:srgbClr val="FFFFFF"/>
+                        </a:solidFill>
+                        <a:ln w="9525">
+                          <a:noFill/>
+                          <a:miter lim="800000"/>
+                          <a:headEnd/>
+                          <a:tailEnd/>
+                        </a:ln>
+                      </wps:spPr>
+                      <wps:txbx>
+                        <w:txbxContent>
+                          <w:p>
+                            <w:pPr>
+                              <w:tabs>
+                                <w:tab w:val="left" w:pos="2360"/>
+                              </w:tabs>
+                            </w:pPr>
+                            <w:r>
+                              <w:rPr>
+                                <w:rFonts w:ascii="Times New Roman" w:hAnsi="Times New Roman" w:cs="Times New Roman"/>
+                                <w:b/>
+                                <w:bCs/>
+                              </w:rPr>
+                              <w:t xml:space="preserve">  </w:t>
+                            </w:r>
+                            <w:r>
+                              <w:rPr>
+                                <w:rFonts w:ascii="Times New Roman" w:hAnsi="Times New Roman" w:cs="Times New Roman"/>
+                                <w:b/>
+                                <w:bCs/>
+                              </w:rPr>
+                              <w:t>Figure XX</w:t>
+                            </w:r>
+                          </w:p>
+                        </w:txbxContent>
+                      </wps:txbx>
+                      <wps:bodyPr rot="0" vert="horz" wrap="square" lIns="91440" tIns="45720" rIns="91440" bIns="45720" anchor="t" anchorCtr="0">
+                        <a:noAutofit/>
+                      </wps:bodyPr>
+                    </wps:wsp>
+                  </a:graphicData>
+                </a:graphic>
+                <wp14:sizeRelH relativeFrom="margin">
+                  <wp14:pctWidth>0</wp14:pctWidth>
+                </wp14:sizeRelH>
+                <wp14:sizeRelV relativeFrom="margin">
+                  <wp14:pctHeight>0</wp14:pctHeight>
+                </wp14:sizeRelV>
+              </wp:anchor>
+            </w:drawing>
+          </mc:Choice>
+          <mc:Fallback>
+            <w:pict>
+              <v:shape w14:anchorId="07B4EBDB" id="_x0000_s1036" type="#_x0000_t202" style="position:absolute;margin-left:59.8pt;margin-top:11pt;width:82.5pt;height:29.5pt;z-index:251672576;visibility:visible;mso-wrap-style:square;mso-width-percent:0;mso-height-percent:0;mso-wrap-distance-left:9pt;mso-wrap-distance-top:3.6pt;mso-wrap-distance-right:9pt;mso-wrap-distance-bottom:3.6pt;mso-position-horizontal:absolute;mso-position-horizontal-relative:text;mso-position-vertical:absolute;mso-position-vertical-relative:text;mso-width-percent:0;mso-height-percent:0;mso-width-relative:margin;mso-height-relative:margin;v-text-anchor:top" o:gfxdata="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" stroked="f">
+                <v:textbox>
+                  <w:txbxContent>
+                    <w:p>
+                      <w:pPr>
+                        <w:tabs>
+                          <w:tab w:val="left" w:pos="2360"/>
+                        </w:tabs>
+                      </w:pPr>
+                      <w:r>
+                        <w:rPr>
+                          <w:rFonts w:ascii="Times New Roman" w:hAnsi="Times New Roman" w:cs="Times New Roman"/>
+                          <w:b/>
+                          <w:bCs/>
+                        </w:rPr>
+                        <w:t xml:space="preserve">  </w:t>
+                      </w:r>
+                      <w:r>
+                        <w:rPr>
+                          <w:rFonts w:ascii="Times New Roman" w:hAnsi="Times New Roman" w:cs="Times New Roman"/>
+                          <w:b/>
+                          <w:bCs/>
+                        </w:rPr>
+                        <w:t>Figure XX</w:t>
+                      </w:r>
+                    </w:p>
+                  </w:txbxContent>
+                </v:textbox>
+                <w10:wrap type="square"/>
+              </v:shape>
+            </w:pict>
+          </mc:Fallback>
+        </mc:AlternateContent>
+      </w:r>
+    </w:p>
+    <w:p>
+      <w:pPr>
+        <w:rPr>
+          <w:rFonts w:ascii="Times New Roman" w:hAnsi="Times New Roman" w:cs="Times New Roman"/>
+        </w:rPr>
+      </w:pPr>
+    </w:p>
+    <w:p>
+      <w:pPr>
+        <w:rPr>
+          <w:rFonts w:ascii="Times New Roman" w:hAnsi="Times New Roman" w:cs="Times New Roman"/>
+        </w:rPr>
+      </w:pPr>
+      <w:r>
+        <w:rPr>
+          <w:noProof/>
+        </w:rPr>
+        <w:drawing>
+          <wp:anchor distT="0" distB="0" distL="114300" distR="114300" simplePos="0" relativeHeight="251695104" behindDoc="0" locked="0" layoutInCell="1" allowOverlap="1" wp14:anchorId="6539FBA3" wp14:editId="0CF6179C">
+            <wp:simplePos x="0" y="0"/>
+            <wp:positionH relativeFrom="margin">
+              <wp:posOffset>3031517</wp:posOffset>
+            </wp:positionH>
+            <wp:positionV relativeFrom="paragraph">
+              <wp:posOffset>161317</wp:posOffset>
+            </wp:positionV>
+            <wp:extent cx="2089785" cy="2114550"/>
+            <wp:effectExtent l="0" t="0" r="5715" b="0"/>
+            <wp:wrapThrough wrapText="bothSides">
+              <wp:wrapPolygon edited="0">
+                <wp:start x="0" y="0"/>
+                <wp:lineTo x="0" y="21405"/>
+                <wp:lineTo x="21462" y="21405"/>
+                <wp:lineTo x="21462" y="0"/>
+                <wp:lineTo x="0" y="0"/>
+              </wp:wrapPolygon>
+            </wp:wrapThrough>
+            <wp:docPr id="26" name="Picture 26"/>
+            <wp:cNvGraphicFramePr>
+              <a:graphicFrameLocks xmlns:a="http://schemas.openxmlformats.org/drawingml/2006/main" noChangeAspect="1"/>
+            </wp:cNvGraphicFramePr>
+            <a:graphic xmlns:a="http://schemas.openxmlformats.org/drawingml/2006/main">
+              <a:graphicData uri="http://schemas.openxmlformats.org/drawingml/2006/picture">
+                <pic:pic xmlns:pic="http://schemas.openxmlformats.org/drawingml/2006/picture">
+                  <pic:nvPicPr>
+                    <pic:cNvPr id="1" name=""/>
+                    <pic:cNvPicPr/>
+                  </pic:nvPicPr>
+                  <pic:blipFill>
+                    <a:blip r:embed="rId18" cstate="print">
+                      <a:extLst>
+                        <a:ext uri="{28A0092B-C50C-407E-A947-70E740481C1C}">
+                          <a14:useLocalDpi xmlns:a14="http://schemas.microsoft.com/office/drawing/2010/main" val="0"/>
+                        </a:ext>
+                      </a:extLst>
+                    </a:blip>
+                    <a:stretch>
+                      <a:fillRect/>
+                    </a:stretch>
+                  </pic:blipFill>
+                  <pic:spPr>
+                    <a:xfrm>
+                      <a:off x="0" y="0"/>
+                      <a:ext cx="2089785" cy="2114550"/>
+                    </a:xfrm>
+                    <a:prstGeom prst="rect">
+                      <a:avLst/>
+                    </a:prstGeom>
+                  </pic:spPr>
+                </pic:pic>
+              </a:graphicData>
+            </a:graphic>
+            <wp14:sizeRelH relativeFrom="margin">
+              <wp14:pctWidth>0</wp14:pctWidth>
+            </wp14:sizeRelH>
+            <wp14:sizeRelV relativeFrom="margin">
+              <wp14:pctHeight>0</wp14:pctHeight>
+            </wp14:sizeRelV>
+          </wp:anchor>
+        </w:drawing>
+      </w:r>
+      <w:r>
+        <w:rPr>
+          <w:noProof/>
+        </w:rPr>
+        <w:drawing>
+          <wp:anchor distT="0" distB="0" distL="114300" distR="114300" simplePos="0" relativeHeight="251694080" behindDoc="0" locked="0" layoutInCell="1" allowOverlap="1" wp14:anchorId="15D790E1" wp14:editId="3B2C3913">
+            <wp:simplePos x="0" y="0"/>
+            <wp:positionH relativeFrom="margin">
+              <wp:align>left</wp:align>
+            </wp:positionH>
+            <wp:positionV relativeFrom="paragraph">
+              <wp:posOffset>82163</wp:posOffset>
+            </wp:positionV>
+            <wp:extent cx="2281555" cy="2291715"/>
+            <wp:effectExtent l="0" t="0" r="4445" b="0"/>
+            <wp:wrapThrough wrapText="bothSides">
+              <wp:wrapPolygon edited="0">
+                <wp:start x="0" y="0"/>
+                <wp:lineTo x="0" y="21367"/>
+                <wp:lineTo x="21462" y="21367"/>
+                <wp:lineTo x="21462" y="0"/>
+                <wp:lineTo x="0" y="0"/>
+              </wp:wrapPolygon>
+            </wp:wrapThrough>
+            <wp:docPr id="25" name="Picture 25"/>
+            <wp:cNvGraphicFramePr>
+              <a:graphicFrameLocks xmlns:a="http://schemas.openxmlformats.org/drawingml/2006/main" noChangeAspect="1"/>
+            </wp:cNvGraphicFramePr>
+            <a:graphic xmlns:a="http://schemas.openxmlformats.org/drawingml/2006/main">
+              <a:graphicData uri="http://schemas.openxmlformats.org/drawingml/2006/picture">
+                <pic:pic xmlns:pic="http://schemas.openxmlformats.org/drawingml/2006/picture">
+                  <pic:nvPicPr>
+                    <pic:cNvPr id="1" name=""/>
+                    <pic:cNvPicPr/>
+                  </pic:nvPicPr>
+                  <pic:blipFill>
+                    <a:blip r:embed="rId19" cstate="print">
+                      <a:extLst>
+                        <a:ext uri="{28A0092B-C50C-407E-A947-70E740481C1C}">
+                          <a14:useLocalDpi xmlns:a14="http://schemas.microsoft.com/office/drawing/2010/main" val="0"/>
+                        </a:ext>
+                      </a:extLst>
+                    </a:blip>
+                    <a:stretch>
+                      <a:fillRect/>
+                    </a:stretch>
+                  </pic:blipFill>
+                  <pic:spPr>
+                    <a:xfrm>
+                      <a:off x="0" y="0"/>
+                      <a:ext cx="2281555" cy="2291715"/>
+                    </a:xfrm>
+                    <a:prstGeom prst="rect">
+                      <a:avLst/>
+                    </a:prstGeom>
+                  </pic:spPr>
+                </pic:pic>
+              </a:graphicData>
+            </a:graphic>
+            <wp14:sizeRelH relativeFrom="margin">
+              <wp14:pctWidth>0</wp14:pctWidth>
+            </wp14:sizeRelH>
+            <wp14:sizeRelV relativeFrom="margin">
+              <wp14:pctHeight>0</wp14:pctHeight>
+            </wp14:sizeRelV>
+          </wp:anchor>
+        </w:drawing>
+      </w:r>
+    </w:p>
+    <w:p>
+      <w:pPr>
+        <w:tabs>
+          <w:tab w:val="left" w:pos="2360"/>
+        </w:tabs>
+        <w:rPr>
+          <w:rFonts w:ascii="Times New Roman" w:hAnsi="Times New Roman" w:cs="Times New Roman"/>
+        </w:rPr>
+      </w:pPr>
+    </w:p>
+    <w:p>
+      <w:pPr>
+        <w:jc w:val="right"/>
+        <w:rPr>
+          <w:rFonts w:ascii="Times New Roman" w:hAnsi="Times New Roman" w:cs="Times New Roman"/>
+        </w:rPr>
+      </w:pPr>
+      <w:r>
+        <w:rPr>
+          <w:rFonts w:ascii="Times New Roman" w:hAnsi="Times New Roman" w:cs="Times New Roman"/>
+          <w:noProof/>
+        </w:rPr>
+        <mc:AlternateContent>
+          <mc:Choice Requires="wps">
+            <w:drawing>
+              <wp:anchor distT="45720" distB="45720" distL="114300" distR="114300" simplePos="0" relativeHeight="251699200" behindDoc="0" locked="0" layoutInCell="1" allowOverlap="1" wp14:anchorId="069BE191" wp14:editId="6C1DD3E8">
+                <wp:simplePos x="0" y="0"/>
+                <wp:positionH relativeFrom="column">
+                  <wp:posOffset>3632780</wp:posOffset>
+                </wp:positionH>
+                <wp:positionV relativeFrom="paragraph">
+                  <wp:posOffset>1908727</wp:posOffset>
+                </wp:positionV>
+                <wp:extent cx="1047750" cy="374650"/>
+                <wp:effectExtent l="0" t="0" r="0" b="6350"/>
+                <wp:wrapSquare wrapText="bothSides"/>
+                <wp:docPr id="28" name="Text Box 2"/>
+                <wp:cNvGraphicFramePr>
+                  <a:graphicFrameLocks xmlns:a="http://schemas.openxmlformats.org/drawingml/2006/main"/>
+                </wp:cNvGraphicFramePr>
+                <a:graphic xmlns:a="http://schemas.openxmlformats.org/drawingml/2006/main">
+                  <a:graphicData uri="http://schemas.microsoft.com/office/word/2010/wordprocessingShape">
+                    <wps:wsp>
+                      <wps:cNvSpPr txBox="1">
+                        <a:spLocks noChangeArrowheads="1"/>
+                      </wps:cNvSpPr>
+                      <wps:spPr bwMode="auto">
+                        <a:xfrm>
+                          <a:off x="0" y="0"/>
+                          <a:ext cx="1047750" cy="374650"/>
+                        </a:xfrm>
+                        <a:prstGeom prst="rect">
+                          <a:avLst/>
+                        </a:prstGeom>
+                        <a:solidFill>
+                          <a:srgbClr val="FFFFFF"/>
+                        </a:solidFill>
+                        <a:ln w="9525">
+                          <a:noFill/>
+                          <a:miter lim="800000"/>
+                          <a:headEnd/>
+                          <a:tailEnd/>
+                        </a:ln>
+                      </wps:spPr>
+                      <wps:txbx>
+                        <w:txbxContent>
+                          <w:p>
+                            <w:pPr>
+                              <w:tabs>
+                                <w:tab w:val="left" w:pos="2360"/>
+                              </w:tabs>
+                              <w:jc w:val="center"/>
+                              <w:rPr>
+                                <w:b/>
+                                <w:bCs/>
+                              </w:rPr>
+                            </w:pPr>
+                            <w:r>
+                              <w:rPr>
+                                <w:rFonts w:ascii="Times New Roman" w:hAnsi="Times New Roman" w:cs="Times New Roman"/>
+                                <w:b/>
+                                <w:bCs/>
+                              </w:rPr>
+                              <w:t xml:space="preserve">Figure </w:t>
+                            </w:r>
+                            <w:r>
+                              <w:rPr>
+                                <w:rFonts w:ascii="Times New Roman" w:hAnsi="Times New Roman" w:cs="Times New Roman"/>
+                                <w:b/>
+                                <w:bCs/>
+                              </w:rPr>
+                              <w:t>XZ</w:t>
+                            </w:r>
+                          </w:p>
+                        </w:txbxContent>
+                      </wps:txbx>
+                      <wps:bodyPr rot="0" vert="horz" wrap="square" lIns="91440" tIns="45720" rIns="91440" bIns="45720" anchor="t" anchorCtr="0">
+                        <a:noAutofit/>
+                      </wps:bodyPr>
+                    </wps:wsp>
+                  </a:graphicData>
+                </a:graphic>
+                <wp14:sizeRelH relativeFrom="margin">
+                  <wp14:pctWidth>0</wp14:pctWidth>
+                </wp14:sizeRelH>
+                <wp14:sizeRelV relativeFrom="margin">
+                  <wp14:pctHeight>0</wp14:pctHeight>
+                </wp14:sizeRelV>
+              </wp:anchor>
+            </w:drawing>
+          </mc:Choice>
+          <mc:Fallback>
+            <w:pict>
+              <v:shape w14:anchorId="069BE191" id="_x0000_s1037" type="#_x0000_t202" style="position:absolute;left:0;text-align:left;margin-left:286.05pt;margin-top:150.3pt;width:82.5pt;height:29.5pt;z-index:251699200;visibility:visible;mso-wrap-style:square;mso-width-percent:0;mso-height-percent:0;mso-wrap-distance-left:9pt;mso-wrap-distance-top:3.6pt;mso-wrap-distance-right:9pt;mso-wrap-distance-bottom:3.6pt;mso-position-horizontal:absolute;mso-position-horizontal-relative:text;mso-position-vertical:absolute;mso-position-vertical-relative:text;mso-width-percent:0;mso-height-percent:0;mso-width-relative:margin;mso-height-relative:margin;v-text-anchor:top" o:gfxdata="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" stroked="f">
+                <v:textbox>
+                  <w:txbxContent>
+                    <w:p>
+                      <w:pPr>
+                        <w:tabs>
+                          <w:tab w:val="left" w:pos="2360"/>
+                        </w:tabs>
+                        <w:jc w:val="center"/>
+                        <w:rPr>
+                          <w:b/>
+                          <w:bCs/>
+                        </w:rPr>
+                      </w:pPr>
+                      <w:r>
+                        <w:rPr>
+                          <w:rFonts w:ascii="Times New Roman" w:hAnsi="Times New Roman" w:cs="Times New Roman"/>
+                          <w:b/>
+                          <w:bCs/>
+                        </w:rPr>
+                        <w:t xml:space="preserve">Figure </w:t>
+                      </w:r>
+                      <w:r>
+                        <w:rPr>
+                          <w:rFonts w:ascii="Times New Roman" w:hAnsi="Times New Roman" w:cs="Times New Roman"/>
+                          <w:b/>
+                          <w:bCs/>
+                        </w:rPr>
+                        <w:t>XZ</w:t>
+                      </w:r>
+                    </w:p>
+                  </w:txbxContent>
+                </v:textbox>
+                <w10:wrap type="square"/>
+              </v:shape>
+            </w:pict>
+          </mc:Fallback>
+        </mc:AlternateContent>
+      </w:r>
+      <w:r>
+        <w:rPr>
+          <w:rFonts w:ascii="Times New Roman" w:hAnsi="Times New Roman" w:cs="Times New Roman"/>
+          <w:noProof/>
+        </w:rPr>
+        <mc:AlternateContent>
+          <mc:Choice Requires="wps">
+            <w:drawing>
+              <wp:anchor distT="45720" distB="45720" distL="114300" distR="114300" simplePos="0" relativeHeight="251697152" behindDoc="0" locked="0" layoutInCell="1" allowOverlap="1" wp14:anchorId="433ECA6F" wp14:editId="2FE8AA16">
+                <wp:simplePos x="0" y="0"/>
+                <wp:positionH relativeFrom="column">
+                  <wp:posOffset>939165</wp:posOffset>
+                </wp:positionH>
+                <wp:positionV relativeFrom="paragraph">
+                  <wp:posOffset>1955468</wp:posOffset>
+                </wp:positionV>
+                <wp:extent cx="1047750" cy="374650"/>
+                <wp:effectExtent l="0" t="0" r="0" b="6350"/>
+                <wp:wrapSquare wrapText="bothSides"/>
+                <wp:docPr id="27" name="Text Box 2"/>
+                <wp:cNvGraphicFramePr>
+                  <a:graphicFrameLocks xmlns:a="http://schemas.openxmlformats.org/drawingml/2006/main"/>
+                </wp:cNvGraphicFramePr>
+                <a:graphic xmlns:a="http://schemas.openxmlformats.org/drawingml/2006/main">
+                  <a:graphicData uri="http://schemas.microsoft.com/office/word/2010/wordprocessingShape">
+                    <wps:wsp>
+                      <wps:cNvSpPr txBox="1">
+                        <a:spLocks noChangeArrowheads="1"/>
+                      </wps:cNvSpPr>
+                      <wps:spPr bwMode="auto">
+                        <a:xfrm>
+                          <a:off x="0" y="0"/>
+                          <a:ext cx="1047750" cy="374650"/>
+                        </a:xfrm>
+                        <a:prstGeom prst="rect">
+                          <a:avLst/>
+                        </a:prstGeom>
+                        <a:solidFill>
+                          <a:srgbClr val="FFFFFF"/>
+                        </a:solidFill>
+                        <a:ln w="9525">
+                          <a:noFill/>
+                          <a:miter lim="800000"/>
+                          <a:headEnd/>
+                          <a:tailEnd/>
+                        </a:ln>
+                      </wps:spPr>
+                      <wps:txbx>
+                        <w:txbxContent>
+                          <w:p>
+                            <w:pPr>
+                              <w:tabs>
+                                <w:tab w:val="left" w:pos="2360"/>
+                              </w:tabs>
+                              <w:jc w:val="center"/>
+                              <w:rPr>
+                                <w:b/>
+                                <w:bCs/>
+                              </w:rPr>
+                            </w:pPr>
+                            <w:r>
+                              <w:rPr>
+                                <w:rFonts w:ascii="Times New Roman" w:hAnsi="Times New Roman" w:cs="Times New Roman"/>
+                                <w:b/>
+                                <w:bCs/>
+                              </w:rPr>
+                              <w:t xml:space="preserve">Figure </w:t>
+                            </w:r>
+                            <w:proofErr w:type="spellStart"/>
+                            <w:r>
+                              <w:rPr>
+                                <w:rFonts w:ascii="Times New Roman" w:hAnsi="Times New Roman" w:cs="Times New Roman"/>
+                                <w:b/>
+                                <w:bCs/>
+                              </w:rPr>
+                              <w:t>xz</w:t>
+                            </w:r>
+                            <w:proofErr w:type="spellEnd"/>
+                          </w:p>
+                        </w:txbxContent>
+                      </wps:txbx>
+                      <wps:bodyPr rot="0" vert="horz" wrap="square" lIns="91440" tIns="45720" rIns="91440" bIns="45720" anchor="t" anchorCtr="0">
+                        <a:noAutofit/>
+                      </wps:bodyPr>
+                    </wps:wsp>
+                  </a:graphicData>
+                </a:graphic>
+                <wp14:sizeRelH relativeFrom="margin">
+                  <wp14:pctWidth>0</wp14:pctWidth>
+                </wp14:sizeRelH>
+                <wp14:sizeRelV relativeFrom="margin">
+                  <wp14:pctHeight>0</wp14:pctHeight>
+                </wp14:sizeRelV>
+              </wp:anchor>
+            </w:drawing>
+          </mc:Choice>
+          <mc:Fallback>
+            <w:pict>
+              <v:shape w14:anchorId="433ECA6F" id="_x0000_s1038" type="#_x0000_t202" style="position:absolute;left:0;text-align:left;margin-left:73.95pt;margin-top:153.95pt;width:82.5pt;height:29.5pt;z-index:251697152;visibility:visible;mso-wrap-style:square;mso-width-percent:0;mso-height-percent:0;mso-wrap-distance-left:9pt;mso-wrap-distance-top:3.6pt;mso-wrap-distance-right:9pt;mso-wrap-distance-bottom:3.6pt;mso-position-horizontal:absolute;mso-position-horizontal-relative:text;mso-position-vertical:absolute;mso-position-vertical-relative:text;mso-width-percent:0;mso-height-percent:0;mso-width-relative:margin;mso-height-relative:margin;v-text-anchor:top" o:gfxdata="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" stroked="f">
+                <v:textbox>
+                  <w:txbxContent>
+                    <w:p>
+                      <w:pPr>
+                        <w:tabs>
+                          <w:tab w:val="left" w:pos="2360"/>
+                        </w:tabs>
+                        <w:jc w:val="center"/>
+                        <w:rPr>
+                          <w:b/>
+                          <w:bCs/>
+                        </w:rPr>
+                      </w:pPr>
+                      <w:r>
+                        <w:rPr>
+                          <w:rFonts w:ascii="Times New Roman" w:hAnsi="Times New Roman" w:cs="Times New Roman"/>
+                          <w:b/>
+                          <w:bCs/>
+                        </w:rPr>
+                        <w:t xml:space="preserve">Figure </w:t>
+                      </w:r>
+                      <w:proofErr w:type="spellStart"/>
+                      <w:r>
+                        <w:rPr>
+                          <w:rFonts w:ascii="Times New Roman" w:hAnsi="Times New Roman" w:cs="Times New Roman"/>
+                          <w:b/>
+                          <w:bCs/>
+                        </w:rPr>
+                        <w:t>xz</w:t>
+                      </w:r>
+                      <w:proofErr w:type="spellEnd"/>
+                    </w:p>
+                  </w:txbxContent>
+                </v:textbox>
+                <w10:wrap type="square"/>
+              </v:shape>
+            </w:pict>
+          </mc:Fallback>
+        </mc:AlternateContent>
+      </w:r>
     </w:p>
     <w:sectPr>
       <w:pgSz w:w="12240" w:h="15840"/>

</xml_diff>

<commit_message>
latest update to correct not succesfully naive method
</commit_message>
<xml_diff>
--- a/report/introductionPartsFranck.docx
+++ b/report/introductionPartsFranck.docx
@@ -508,16 +508,16 @@
         <mc:AlternateContent>
           <mc:Choice Requires="wps">
             <w:drawing>
-              <wp:anchor distT="45720" distB="45720" distL="114300" distR="114300" simplePos="0" relativeHeight="251691008" behindDoc="0" locked="0" layoutInCell="1" allowOverlap="1" wp14:anchorId="2B893594" wp14:editId="74ABFD50">
+              <wp:anchor distT="45720" distB="45720" distL="114300" distR="114300" simplePos="0" relativeHeight="251691008" behindDoc="0" locked="0" layoutInCell="1" allowOverlap="1" wp14:anchorId="2B893594" wp14:editId="6E8E84B4">
                 <wp:simplePos x="0" y="0"/>
                 <wp:positionH relativeFrom="margin">
-                  <wp:posOffset>47349</wp:posOffset>
+                  <wp:posOffset>45085</wp:posOffset>
                 </wp:positionH>
                 <wp:positionV relativeFrom="paragraph">
-                  <wp:posOffset>60739</wp:posOffset>
+                  <wp:posOffset>62865</wp:posOffset>
                 </wp:positionV>
-                <wp:extent cx="2203450" cy="279400"/>
-                <wp:effectExtent l="0" t="0" r="6350" b="6350"/>
+                <wp:extent cx="2263140" cy="280035"/>
+                <wp:effectExtent l="0" t="0" r="3810" b="5715"/>
                 <wp:wrapSquare wrapText="bothSides"/>
                 <wp:docPr id="23" name="Text Box 2"/>
                 <wp:cNvGraphicFramePr>
@@ -532,7 +532,7 @@
                       <wps:spPr bwMode="auto">
                         <a:xfrm>
                           <a:off x="0" y="0"/>
-                          <a:ext cx="2203450" cy="279400"/>
+                          <a:ext cx="2263140" cy="280035"/>
                         </a:xfrm>
                         <a:prstGeom prst="rect">
                           <a:avLst/>
@@ -580,15 +580,7 @@
                                 <w:b/>
                                 <w:bCs/>
                               </w:rPr>
-                              <w:t>X</w:t>
-                            </w:r>
-                            <w:r>
-                              <w:rPr>
-                                <w:rFonts w:ascii="Times New Roman" w:hAnsi="Times New Roman" w:cs="Times New Roman"/>
-                                <w:b/>
-                                <w:bCs/>
-                              </w:rPr>
-                              <w:t>Y</w:t>
+                              <w:t>1</w:t>
                             </w:r>
                           </w:p>
                           <w:p/>
@@ -615,7 +607,7 @@
                 <v:stroke joinstyle="miter"/>
                 <v:path gradientshapeok="t" o:connecttype="rect"/>
               </v:shapetype>
-              <v:shape id="Text Box 2" o:spid="_x0000_s1026" type="#_x0000_t202" style="position:absolute;left:0;text-align:left;margin-left:3.75pt;margin-top:4.8pt;width:173.5pt;height:22pt;z-index:251691008;visibility:visible;mso-wrap-style:square;mso-width-percent:0;mso-height-percent:0;mso-wrap-distance-left:9pt;mso-wrap-distance-top:3.6pt;mso-wrap-distance-right:9pt;mso-wrap-distance-bottom:3.6pt;mso-position-horizontal:absolute;mso-position-horizontal-relative:margin;mso-position-vertical:absolute;mso-position-vertical-relative:text;mso-width-percent:0;mso-height-percent:0;mso-width-relative:margin;mso-height-relative:margin;v-text-anchor:top" o:gfxdata="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" stroked="f">
+              <v:shape id="Text Box 2" o:spid="_x0000_s1026" type="#_x0000_t202" style="position:absolute;left:0;text-align:left;margin-left:3.55pt;margin-top:4.95pt;width:178.2pt;height:22.05pt;z-index:251691008;visibility:visible;mso-wrap-style:square;mso-width-percent:0;mso-height-percent:0;mso-wrap-distance-left:9pt;mso-wrap-distance-top:3.6pt;mso-wrap-distance-right:9pt;mso-wrap-distance-bottom:3.6pt;mso-position-horizontal:absolute;mso-position-horizontal-relative:margin;mso-position-vertical:absolute;mso-position-vertical-relative:text;mso-width-percent:0;mso-height-percent:0;mso-width-relative:margin;mso-height-relative:margin;v-text-anchor:top" o:gfxdata="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" stroked="f">
                 <v:textbox>
                   <w:txbxContent>
                     <w:p>
@@ -649,15 +641,7 @@
                           <w:b/>
                           <w:bCs/>
                         </w:rPr>
-                        <w:t>X</w:t>
-                      </w:r>
-                      <w:r>
-                        <w:rPr>
-                          <w:rFonts w:ascii="Times New Roman" w:hAnsi="Times New Roman" w:cs="Times New Roman"/>
-                          <w:b/>
-                          <w:bCs/>
-                        </w:rPr>
-                        <w:t>Y</w:t>
+                        <w:t>1</w:t>
                       </w:r>
                     </w:p>
                     <w:p/>

</xml_diff>